<commit_message>
Food bar implementation + document update
The food bar still needs better visuals/art
</commit_message>
<xml_diff>
--- a/Polishing Rogue Like 2D Game.docx
+++ b/Polishing Rogue Like 2D Game.docx
@@ -27,6 +27,140 @@
     <w:p>
       <w:pPr>
         <w:pStyle w:val="Geenafstand"/>
+        <w:ind w:left="2124" w:hanging="2124"/>
+        <w:rPr>
+          <w:rFonts w:ascii="Arial" w:hAnsi="Arial" w:cs="Arial"/>
+          <w:sz w:val="20"/>
+          <w:szCs w:val="20"/>
+          <w:lang w:val="en-US"/>
+        </w:rPr>
+      </w:pPr>
+      <w:r>
+        <w:rPr>
+          <w:rFonts w:ascii="Arial" w:hAnsi="Arial" w:cs="Arial"/>
+          <w:sz w:val="20"/>
+          <w:szCs w:val="20"/>
+          <w:u w:val="single"/>
+          <w:lang w:val="en-US"/>
+        </w:rPr>
+        <w:t>Polishing</w:t>
+      </w:r>
+      <w:r>
+        <w:rPr>
+          <w:rFonts w:ascii="Arial" w:hAnsi="Arial" w:cs="Arial"/>
+          <w:sz w:val="20"/>
+          <w:szCs w:val="20"/>
+          <w:lang w:val="en-US"/>
+        </w:rPr>
+        <w:tab/>
+      </w:r>
+      <w:r>
+        <w:rPr>
+          <w:rFonts w:ascii="Arial" w:hAnsi="Arial" w:cs="Arial"/>
+          <w:sz w:val="20"/>
+          <w:szCs w:val="20"/>
+          <w:lang w:val="en-US"/>
+        </w:rPr>
+        <w:tab/>
+      </w:r>
+      <w:r>
+        <w:rPr>
+          <w:rFonts w:ascii="Arial" w:hAnsi="Arial" w:cs="Arial"/>
+          <w:sz w:val="20"/>
+          <w:szCs w:val="20"/>
+          <w:lang w:val="en-US"/>
+        </w:rPr>
+        <w:tab/>
+      </w:r>
+      <w:r>
+        <w:rPr>
+          <w:rFonts w:ascii="Arial" w:hAnsi="Arial" w:cs="Arial"/>
+          <w:sz w:val="20"/>
+          <w:szCs w:val="20"/>
+          <w:lang w:val="en-US"/>
+        </w:rPr>
+        <w:tab/>
+      </w:r>
+      <w:r>
+        <w:rPr>
+          <w:rFonts w:ascii="Arial" w:hAnsi="Arial" w:cs="Arial"/>
+          <w:sz w:val="20"/>
+          <w:szCs w:val="20"/>
+          <w:lang w:val="en-US"/>
+        </w:rPr>
+        <w:tab/>
+      </w:r>
+      <w:r>
+        <w:rPr>
+          <w:rFonts w:ascii="Arial" w:hAnsi="Arial" w:cs="Arial"/>
+          <w:sz w:val="20"/>
+          <w:szCs w:val="20"/>
+          <w:lang w:val="en-US"/>
+        </w:rPr>
+        <w:tab/>
+      </w:r>
+      <w:r>
+        <w:rPr>
+          <w:rFonts w:ascii="Arial" w:hAnsi="Arial" w:cs="Arial"/>
+          <w:sz w:val="20"/>
+          <w:szCs w:val="20"/>
+          <w:u w:val="single"/>
+          <w:lang w:val="en-US"/>
+        </w:rPr>
+        <w:t>Time</w:t>
+      </w:r>
+      <w:r>
+        <w:rPr>
+          <w:rFonts w:ascii="Arial" w:hAnsi="Arial" w:cs="Arial"/>
+          <w:sz w:val="20"/>
+          <w:szCs w:val="20"/>
+          <w:lang w:val="en-US"/>
+        </w:rPr>
+        <w:tab/>
+      </w:r>
+      <w:r>
+        <w:rPr>
+          <w:rFonts w:ascii="Arial" w:hAnsi="Arial" w:cs="Arial"/>
+          <w:sz w:val="20"/>
+          <w:szCs w:val="20"/>
+          <w:lang w:val="en-US"/>
+        </w:rPr>
+        <w:tab/>
+      </w:r>
+      <w:r>
+        <w:rPr>
+          <w:rFonts w:ascii="Arial" w:hAnsi="Arial" w:cs="Arial"/>
+          <w:sz w:val="20"/>
+          <w:szCs w:val="20"/>
+          <w:u w:val="single"/>
+          <w:lang w:val="en-US"/>
+        </w:rPr>
+        <w:t>Priority (1 (high-5</w:t>
+      </w:r>
+      <w:r>
+        <w:rPr>
+          <w:rFonts w:ascii="Arial" w:hAnsi="Arial" w:cs="Arial"/>
+          <w:sz w:val="20"/>
+          <w:szCs w:val="20"/>
+          <w:u w:val="single"/>
+          <w:lang w:val="en-US"/>
+        </w:rPr>
+        <w:t xml:space="preserve"> low</w:t>
+      </w:r>
+      <w:r>
+        <w:rPr>
+          <w:rFonts w:ascii="Arial" w:hAnsi="Arial" w:cs="Arial"/>
+          <w:sz w:val="20"/>
+          <w:szCs w:val="20"/>
+          <w:u w:val="single"/>
+          <w:lang w:val="en-US"/>
+        </w:rPr>
+        <w:t>)</w:t>
+      </w:r>
+    </w:p>
+    <w:p>
+      <w:pPr>
+        <w:pStyle w:val="Geenafstand"/>
         <w:numPr>
           <w:ilvl w:val="0"/>
           <w:numId w:val="1"/>
@@ -43,6 +177,49 @@
         </w:rPr>
         <w:t>Walking player animations in all directions</w:t>
       </w:r>
+      <w:r>
+        <w:rPr>
+          <w:rFonts w:ascii="Arial" w:hAnsi="Arial" w:cs="Arial"/>
+          <w:lang w:val="en-US"/>
+        </w:rPr>
+        <w:tab/>
+      </w:r>
+      <w:r>
+        <w:rPr>
+          <w:rFonts w:ascii="Arial" w:hAnsi="Arial" w:cs="Arial"/>
+          <w:lang w:val="en-US"/>
+        </w:rPr>
+        <w:tab/>
+      </w:r>
+      <w:r>
+        <w:rPr>
+          <w:rFonts w:ascii="Arial" w:hAnsi="Arial" w:cs="Arial"/>
+          <w:lang w:val="en-US"/>
+        </w:rPr>
+        <w:t xml:space="preserve">2.0 </w:t>
+      </w:r>
+      <w:r>
+        <w:rPr>
+          <w:rFonts w:ascii="Arial" w:hAnsi="Arial" w:cs="Arial"/>
+          <w:lang w:val="en-US"/>
+        </w:rPr>
+        <w:t>hours</w:t>
+      </w:r>
+      <w:r>
+        <w:rPr>
+          <w:rFonts w:ascii="Arial" w:hAnsi="Arial" w:cs="Arial"/>
+          <w:lang w:val="en-US"/>
+        </w:rPr>
+        <w:tab/>
+        <w:t>2</w:t>
+      </w:r>
+      <w:r>
+        <w:rPr>
+          <w:rFonts w:ascii="Arial" w:hAnsi="Arial" w:cs="Arial"/>
+          <w:lang w:val="en-US"/>
+        </w:rPr>
+        <w:tab/>
+      </w:r>
     </w:p>
     <w:p>
       <w:pPr>
@@ -63,6 +240,56 @@
         </w:rPr>
         <w:t>Throwing knife animations</w:t>
       </w:r>
+      <w:r>
+        <w:rPr>
+          <w:rFonts w:ascii="Arial" w:hAnsi="Arial" w:cs="Arial"/>
+          <w:lang w:val="en-US"/>
+        </w:rPr>
+        <w:tab/>
+      </w:r>
+      <w:r>
+        <w:rPr>
+          <w:rFonts w:ascii="Arial" w:hAnsi="Arial" w:cs="Arial"/>
+          <w:lang w:val="en-US"/>
+        </w:rPr>
+        <w:tab/>
+      </w:r>
+      <w:r>
+        <w:rPr>
+          <w:rFonts w:ascii="Arial" w:hAnsi="Arial" w:cs="Arial"/>
+          <w:lang w:val="en-US"/>
+        </w:rPr>
+        <w:tab/>
+      </w:r>
+      <w:r>
+        <w:rPr>
+          <w:rFonts w:ascii="Arial" w:hAnsi="Arial" w:cs="Arial"/>
+          <w:lang w:val="en-US"/>
+        </w:rPr>
+        <w:tab/>
+      </w:r>
+      <w:r>
+        <w:rPr>
+          <w:rFonts w:ascii="Arial" w:hAnsi="Arial" w:cs="Arial"/>
+          <w:lang w:val="en-US"/>
+        </w:rPr>
+        <w:t xml:space="preserve">2.0 </w:t>
+      </w:r>
+      <w:r>
+        <w:rPr>
+          <w:rFonts w:ascii="Arial" w:hAnsi="Arial" w:cs="Arial"/>
+          <w:lang w:val="en-US"/>
+        </w:rPr>
+        <w:t>hours</w:t>
+      </w:r>
+      <w:r>
+        <w:rPr>
+          <w:rFonts w:ascii="Arial" w:hAnsi="Arial" w:cs="Arial"/>
+          <w:lang w:val="en-US"/>
+        </w:rPr>
+        <w:tab/>
+        <w:t>2</w:t>
+      </w:r>
     </w:p>
     <w:p>
       <w:pPr>
@@ -83,6 +310,56 @@
         </w:rPr>
         <w:t>Walking enemies animations</w:t>
       </w:r>
+      <w:r>
+        <w:rPr>
+          <w:rFonts w:ascii="Arial" w:hAnsi="Arial" w:cs="Arial"/>
+          <w:lang w:val="en-US"/>
+        </w:rPr>
+        <w:tab/>
+      </w:r>
+      <w:r>
+        <w:rPr>
+          <w:rFonts w:ascii="Arial" w:hAnsi="Arial" w:cs="Arial"/>
+          <w:lang w:val="en-US"/>
+        </w:rPr>
+        <w:tab/>
+      </w:r>
+      <w:r>
+        <w:rPr>
+          <w:rFonts w:ascii="Arial" w:hAnsi="Arial" w:cs="Arial"/>
+          <w:lang w:val="en-US"/>
+        </w:rPr>
+        <w:tab/>
+      </w:r>
+      <w:r>
+        <w:rPr>
+          <w:rFonts w:ascii="Arial" w:hAnsi="Arial" w:cs="Arial"/>
+          <w:lang w:val="en-US"/>
+        </w:rPr>
+        <w:tab/>
+      </w:r>
+      <w:r>
+        <w:rPr>
+          <w:rFonts w:ascii="Arial" w:hAnsi="Arial" w:cs="Arial"/>
+          <w:lang w:val="en-US"/>
+        </w:rPr>
+        <w:t xml:space="preserve">2.0 </w:t>
+      </w:r>
+      <w:r>
+        <w:rPr>
+          <w:rFonts w:ascii="Arial" w:hAnsi="Arial" w:cs="Arial"/>
+          <w:lang w:val="en-US"/>
+        </w:rPr>
+        <w:t>hours</w:t>
+      </w:r>
+      <w:r>
+        <w:rPr>
+          <w:rFonts w:ascii="Arial" w:hAnsi="Arial" w:cs="Arial"/>
+          <w:lang w:val="en-US"/>
+        </w:rPr>
+        <w:tab/>
+        <w:t>2</w:t>
+      </w:r>
     </w:p>
     <w:p>
       <w:pPr>
@@ -103,6 +380,56 @@
         </w:rPr>
         <w:t>Fade in/out animations</w:t>
       </w:r>
+      <w:r>
+        <w:rPr>
+          <w:rFonts w:ascii="Arial" w:hAnsi="Arial" w:cs="Arial"/>
+          <w:lang w:val="en-US"/>
+        </w:rPr>
+        <w:tab/>
+      </w:r>
+      <w:r>
+        <w:rPr>
+          <w:rFonts w:ascii="Arial" w:hAnsi="Arial" w:cs="Arial"/>
+          <w:lang w:val="en-US"/>
+        </w:rPr>
+        <w:tab/>
+      </w:r>
+      <w:r>
+        <w:rPr>
+          <w:rFonts w:ascii="Arial" w:hAnsi="Arial" w:cs="Arial"/>
+          <w:lang w:val="en-US"/>
+        </w:rPr>
+        <w:tab/>
+      </w:r>
+      <w:r>
+        <w:rPr>
+          <w:rFonts w:ascii="Arial" w:hAnsi="Arial" w:cs="Arial"/>
+          <w:lang w:val="en-US"/>
+        </w:rPr>
+        <w:tab/>
+      </w:r>
+      <w:r>
+        <w:rPr>
+          <w:rFonts w:ascii="Arial" w:hAnsi="Arial" w:cs="Arial"/>
+          <w:lang w:val="en-US"/>
+        </w:rPr>
+        <w:t xml:space="preserve">2.0 </w:t>
+      </w:r>
+      <w:r>
+        <w:rPr>
+          <w:rFonts w:ascii="Arial" w:hAnsi="Arial" w:cs="Arial"/>
+          <w:lang w:val="en-US"/>
+        </w:rPr>
+        <w:t>hours</w:t>
+      </w:r>
+      <w:r>
+        <w:rPr>
+          <w:rFonts w:ascii="Arial" w:hAnsi="Arial" w:cs="Arial"/>
+          <w:lang w:val="en-US"/>
+        </w:rPr>
+        <w:tab/>
+        <w:t>2</w:t>
+      </w:r>
     </w:p>
     <w:p>
       <w:pPr>
@@ -123,6 +450,63 @@
         </w:rPr>
         <w:t>Dying animation</w:t>
       </w:r>
+      <w:r>
+        <w:rPr>
+          <w:rFonts w:ascii="Arial" w:hAnsi="Arial" w:cs="Arial"/>
+          <w:lang w:val="en-US"/>
+        </w:rPr>
+        <w:tab/>
+      </w:r>
+      <w:r>
+        <w:rPr>
+          <w:rFonts w:ascii="Arial" w:hAnsi="Arial" w:cs="Arial"/>
+          <w:lang w:val="en-US"/>
+        </w:rPr>
+        <w:tab/>
+      </w:r>
+      <w:r>
+        <w:rPr>
+          <w:rFonts w:ascii="Arial" w:hAnsi="Arial" w:cs="Arial"/>
+          <w:lang w:val="en-US"/>
+        </w:rPr>
+        <w:tab/>
+      </w:r>
+      <w:r>
+        <w:rPr>
+          <w:rFonts w:ascii="Arial" w:hAnsi="Arial" w:cs="Arial"/>
+          <w:lang w:val="en-US"/>
+        </w:rPr>
+        <w:tab/>
+      </w:r>
+      <w:r>
+        <w:rPr>
+          <w:rFonts w:ascii="Arial" w:hAnsi="Arial" w:cs="Arial"/>
+          <w:lang w:val="en-US"/>
+        </w:rPr>
+        <w:tab/>
+      </w:r>
+      <w:r>
+        <w:rPr>
+          <w:rFonts w:ascii="Arial" w:hAnsi="Arial" w:cs="Arial"/>
+          <w:lang w:val="en-US"/>
+        </w:rPr>
+        <w:t xml:space="preserve">2.0 </w:t>
+      </w:r>
+      <w:r>
+        <w:rPr>
+          <w:rFonts w:ascii="Arial" w:hAnsi="Arial" w:cs="Arial"/>
+          <w:lang w:val="en-US"/>
+        </w:rPr>
+        <w:t>hours</w:t>
+      </w:r>
+      <w:r>
+        <w:rPr>
+          <w:rFonts w:ascii="Arial" w:hAnsi="Arial" w:cs="Arial"/>
+          <w:lang w:val="en-US"/>
+        </w:rPr>
+        <w:tab/>
+        <w:t>2</w:t>
+      </w:r>
     </w:p>
     <w:p>
       <w:pPr>
@@ -143,6 +527,49 @@
         </w:rPr>
         <w:t>Damage animation enemy (blood)</w:t>
       </w:r>
+      <w:r>
+        <w:rPr>
+          <w:rFonts w:ascii="Arial" w:hAnsi="Arial" w:cs="Arial"/>
+          <w:lang w:val="en-US"/>
+        </w:rPr>
+        <w:tab/>
+      </w:r>
+      <w:r>
+        <w:rPr>
+          <w:rFonts w:ascii="Arial" w:hAnsi="Arial" w:cs="Arial"/>
+          <w:lang w:val="en-US"/>
+        </w:rPr>
+        <w:tab/>
+      </w:r>
+      <w:r>
+        <w:rPr>
+          <w:rFonts w:ascii="Arial" w:hAnsi="Arial" w:cs="Arial"/>
+          <w:lang w:val="en-US"/>
+        </w:rPr>
+        <w:tab/>
+      </w:r>
+      <w:r>
+        <w:rPr>
+          <w:rFonts w:ascii="Arial" w:hAnsi="Arial" w:cs="Arial"/>
+          <w:lang w:val="en-US"/>
+        </w:rPr>
+        <w:t xml:space="preserve">2.0 </w:t>
+      </w:r>
+      <w:r>
+        <w:rPr>
+          <w:rFonts w:ascii="Arial" w:hAnsi="Arial" w:cs="Arial"/>
+          <w:lang w:val="en-US"/>
+        </w:rPr>
+        <w:t>hours</w:t>
+      </w:r>
+      <w:r>
+        <w:rPr>
+          <w:rFonts w:ascii="Arial" w:hAnsi="Arial" w:cs="Arial"/>
+          <w:lang w:val="en-US"/>
+        </w:rPr>
+        <w:tab/>
+        <w:t>2</w:t>
+      </w:r>
     </w:p>
     <w:p>
       <w:pPr>
@@ -163,6 +590,63 @@
         </w:rPr>
         <w:t>Damage animation</w:t>
       </w:r>
+      <w:r>
+        <w:rPr>
+          <w:rFonts w:ascii="Arial" w:hAnsi="Arial" w:cs="Arial"/>
+          <w:lang w:val="en-US"/>
+        </w:rPr>
+        <w:tab/>
+      </w:r>
+      <w:r>
+        <w:rPr>
+          <w:rFonts w:ascii="Arial" w:hAnsi="Arial" w:cs="Arial"/>
+          <w:lang w:val="en-US"/>
+        </w:rPr>
+        <w:tab/>
+      </w:r>
+      <w:r>
+        <w:rPr>
+          <w:rFonts w:ascii="Arial" w:hAnsi="Arial" w:cs="Arial"/>
+          <w:lang w:val="en-US"/>
+        </w:rPr>
+        <w:tab/>
+      </w:r>
+      <w:r>
+        <w:rPr>
+          <w:rFonts w:ascii="Arial" w:hAnsi="Arial" w:cs="Arial"/>
+          <w:lang w:val="en-US"/>
+        </w:rPr>
+        <w:tab/>
+      </w:r>
+      <w:r>
+        <w:rPr>
+          <w:rFonts w:ascii="Arial" w:hAnsi="Arial" w:cs="Arial"/>
+          <w:lang w:val="en-US"/>
+        </w:rPr>
+        <w:tab/>
+      </w:r>
+      <w:r>
+        <w:rPr>
+          <w:rFonts w:ascii="Arial" w:hAnsi="Arial" w:cs="Arial"/>
+          <w:lang w:val="en-US"/>
+        </w:rPr>
+        <w:t xml:space="preserve">2.0 </w:t>
+      </w:r>
+      <w:r>
+        <w:rPr>
+          <w:rFonts w:ascii="Arial" w:hAnsi="Arial" w:cs="Arial"/>
+          <w:lang w:val="en-US"/>
+        </w:rPr>
+        <w:t>hours</w:t>
+      </w:r>
+      <w:r>
+        <w:rPr>
+          <w:rFonts w:ascii="Arial" w:hAnsi="Arial" w:cs="Arial"/>
+          <w:lang w:val="en-US"/>
+        </w:rPr>
+        <w:tab/>
+        <w:t>2</w:t>
+      </w:r>
     </w:p>
     <w:p>
       <w:pPr>
@@ -183,6 +667,49 @@
         </w:rPr>
         <w:t>Random emotions animations</w:t>
       </w:r>
+      <w:r>
+        <w:rPr>
+          <w:rFonts w:ascii="Arial" w:hAnsi="Arial" w:cs="Arial"/>
+          <w:lang w:val="en-US"/>
+        </w:rPr>
+        <w:tab/>
+      </w:r>
+      <w:r>
+        <w:rPr>
+          <w:rFonts w:ascii="Arial" w:hAnsi="Arial" w:cs="Arial"/>
+          <w:lang w:val="en-US"/>
+        </w:rPr>
+        <w:tab/>
+      </w:r>
+      <w:r>
+        <w:rPr>
+          <w:rFonts w:ascii="Arial" w:hAnsi="Arial" w:cs="Arial"/>
+          <w:lang w:val="en-US"/>
+        </w:rPr>
+        <w:tab/>
+      </w:r>
+      <w:r>
+        <w:rPr>
+          <w:rFonts w:ascii="Arial" w:hAnsi="Arial" w:cs="Arial"/>
+          <w:lang w:val="en-US"/>
+        </w:rPr>
+        <w:t xml:space="preserve">2.0 </w:t>
+      </w:r>
+      <w:r>
+        <w:rPr>
+          <w:rFonts w:ascii="Arial" w:hAnsi="Arial" w:cs="Arial"/>
+          <w:lang w:val="en-US"/>
+        </w:rPr>
+        <w:t>hours</w:t>
+      </w:r>
+      <w:r>
+        <w:rPr>
+          <w:rFonts w:ascii="Arial" w:hAnsi="Arial" w:cs="Arial"/>
+          <w:lang w:val="en-US"/>
+        </w:rPr>
+        <w:tab/>
+        <w:t>2</w:t>
+      </w:r>
     </w:p>
     <w:p>
       <w:pPr>
@@ -203,6 +730,42 @@
         </w:rPr>
         <w:t>Showing food fall of the player animation when hit</w:t>
       </w:r>
+      <w:r>
+        <w:rPr>
+          <w:rFonts w:ascii="Arial" w:hAnsi="Arial" w:cs="Arial"/>
+          <w:lang w:val="en-US"/>
+        </w:rPr>
+        <w:tab/>
+      </w:r>
+      <w:r>
+        <w:rPr>
+          <w:rFonts w:ascii="Arial" w:hAnsi="Arial" w:cs="Arial"/>
+          <w:lang w:val="en-US"/>
+        </w:rPr>
+        <w:t>2</w:t>
+      </w:r>
+      <w:r>
+        <w:rPr>
+          <w:rFonts w:ascii="Arial" w:hAnsi="Arial" w:cs="Arial"/>
+          <w:lang w:val="en-US"/>
+        </w:rPr>
+        <w:t>.0</w:t>
+      </w:r>
+      <w:r>
+        <w:rPr>
+          <w:rFonts w:ascii="Arial" w:hAnsi="Arial" w:cs="Arial"/>
+          <w:lang w:val="en-US"/>
+        </w:rPr>
+        <w:t xml:space="preserve"> hours</w:t>
+      </w:r>
+      <w:r>
+        <w:rPr>
+          <w:rFonts w:ascii="Arial" w:hAnsi="Arial" w:cs="Arial"/>
+          <w:lang w:val="en-US"/>
+        </w:rPr>
+        <w:tab/>
+        <w:t>2</w:t>
+      </w:r>
     </w:p>
     <w:p>
       <w:pPr>
@@ -232,6 +795,56 @@
         </w:rPr>
         <w:t>Picking up sound</w:t>
       </w:r>
+      <w:r>
+        <w:rPr>
+          <w:rFonts w:ascii="Arial" w:hAnsi="Arial" w:cs="Arial"/>
+          <w:lang w:val="en-US"/>
+        </w:rPr>
+        <w:tab/>
+      </w:r>
+      <w:r>
+        <w:rPr>
+          <w:rFonts w:ascii="Arial" w:hAnsi="Arial" w:cs="Arial"/>
+          <w:lang w:val="en-US"/>
+        </w:rPr>
+        <w:tab/>
+      </w:r>
+      <w:r>
+        <w:rPr>
+          <w:rFonts w:ascii="Arial" w:hAnsi="Arial" w:cs="Arial"/>
+          <w:lang w:val="en-US"/>
+        </w:rPr>
+        <w:tab/>
+      </w:r>
+      <w:r>
+        <w:rPr>
+          <w:rFonts w:ascii="Arial" w:hAnsi="Arial" w:cs="Arial"/>
+          <w:lang w:val="en-US"/>
+        </w:rPr>
+        <w:tab/>
+      </w:r>
+      <w:r>
+        <w:rPr>
+          <w:rFonts w:ascii="Arial" w:hAnsi="Arial" w:cs="Arial"/>
+          <w:lang w:val="en-US"/>
+        </w:rPr>
+        <w:tab/>
+      </w:r>
+      <w:r>
+        <w:rPr>
+          <w:rFonts w:ascii="Arial" w:hAnsi="Arial" w:cs="Arial"/>
+          <w:lang w:val="en-US"/>
+        </w:rPr>
+        <w:t>0.5 hours</w:t>
+      </w:r>
+      <w:r>
+        <w:rPr>
+          <w:rFonts w:ascii="Arial" w:hAnsi="Arial" w:cs="Arial"/>
+          <w:lang w:val="en-US"/>
+        </w:rPr>
+        <w:tab/>
+        <w:t>1</w:t>
+      </w:r>
     </w:p>
     <w:p>
       <w:pPr>
@@ -252,6 +865,63 @@
         </w:rPr>
         <w:t>Get hit sound</w:t>
       </w:r>
+      <w:r>
+        <w:rPr>
+          <w:rFonts w:ascii="Arial" w:hAnsi="Arial" w:cs="Arial"/>
+          <w:lang w:val="en-US"/>
+        </w:rPr>
+        <w:tab/>
+      </w:r>
+      <w:r>
+        <w:rPr>
+          <w:rFonts w:ascii="Arial" w:hAnsi="Arial" w:cs="Arial"/>
+          <w:lang w:val="en-US"/>
+        </w:rPr>
+        <w:tab/>
+      </w:r>
+      <w:r>
+        <w:rPr>
+          <w:rFonts w:ascii="Arial" w:hAnsi="Arial" w:cs="Arial"/>
+          <w:lang w:val="en-US"/>
+        </w:rPr>
+        <w:tab/>
+      </w:r>
+      <w:r>
+        <w:rPr>
+          <w:rFonts w:ascii="Arial" w:hAnsi="Arial" w:cs="Arial"/>
+          <w:lang w:val="en-US"/>
+        </w:rPr>
+        <w:tab/>
+      </w:r>
+      <w:r>
+        <w:rPr>
+          <w:rFonts w:ascii="Arial" w:hAnsi="Arial" w:cs="Arial"/>
+          <w:lang w:val="en-US"/>
+        </w:rPr>
+        <w:tab/>
+      </w:r>
+      <w:r>
+        <w:rPr>
+          <w:rFonts w:ascii="Arial" w:hAnsi="Arial" w:cs="Arial"/>
+          <w:lang w:val="en-US"/>
+        </w:rPr>
+        <w:tab/>
+      </w:r>
+      <w:r>
+        <w:rPr>
+          <w:rFonts w:ascii="Arial" w:hAnsi="Arial" w:cs="Arial"/>
+          <w:lang w:val="en-US"/>
+        </w:rPr>
+        <w:t>0.5 hours</w:t>
+      </w:r>
+      <w:r>
+        <w:rPr>
+          <w:rFonts w:ascii="Arial" w:hAnsi="Arial" w:cs="Arial"/>
+          <w:lang w:val="en-US"/>
+        </w:rPr>
+        <w:tab/>
+        <w:t>1</w:t>
+      </w:r>
     </w:p>
     <w:p>
       <w:pPr>
@@ -272,6 +942,56 @@
         </w:rPr>
         <w:t>Knife hit sound</w:t>
       </w:r>
+      <w:r>
+        <w:rPr>
+          <w:rFonts w:ascii="Arial" w:hAnsi="Arial" w:cs="Arial"/>
+          <w:lang w:val="en-US"/>
+        </w:rPr>
+        <w:tab/>
+      </w:r>
+      <w:r>
+        <w:rPr>
+          <w:rFonts w:ascii="Arial" w:hAnsi="Arial" w:cs="Arial"/>
+          <w:lang w:val="en-US"/>
+        </w:rPr>
+        <w:tab/>
+      </w:r>
+      <w:r>
+        <w:rPr>
+          <w:rFonts w:ascii="Arial" w:hAnsi="Arial" w:cs="Arial"/>
+          <w:lang w:val="en-US"/>
+        </w:rPr>
+        <w:tab/>
+      </w:r>
+      <w:r>
+        <w:rPr>
+          <w:rFonts w:ascii="Arial" w:hAnsi="Arial" w:cs="Arial"/>
+          <w:lang w:val="en-US"/>
+        </w:rPr>
+        <w:tab/>
+      </w:r>
+      <w:r>
+        <w:rPr>
+          <w:rFonts w:ascii="Arial" w:hAnsi="Arial" w:cs="Arial"/>
+          <w:lang w:val="en-US"/>
+        </w:rPr>
+        <w:tab/>
+      </w:r>
+      <w:r>
+        <w:rPr>
+          <w:rFonts w:ascii="Arial" w:hAnsi="Arial" w:cs="Arial"/>
+          <w:lang w:val="en-US"/>
+        </w:rPr>
+        <w:t>0.5 hours</w:t>
+      </w:r>
+      <w:r>
+        <w:rPr>
+          <w:rFonts w:ascii="Arial" w:hAnsi="Arial" w:cs="Arial"/>
+          <w:lang w:val="en-US"/>
+        </w:rPr>
+        <w:tab/>
+        <w:t>1</w:t>
+      </w:r>
     </w:p>
     <w:p>
       <w:pPr>
@@ -306,6 +1026,50 @@
         </w:rPr>
         <w:t>sound</w:t>
       </w:r>
+      <w:r>
+        <w:rPr>
+          <w:rFonts w:ascii="Arial" w:hAnsi="Arial" w:cs="Arial"/>
+          <w:lang w:val="en-US"/>
+        </w:rPr>
+        <w:tab/>
+      </w:r>
+      <w:r>
+        <w:rPr>
+          <w:rFonts w:ascii="Arial" w:hAnsi="Arial" w:cs="Arial"/>
+          <w:lang w:val="en-US"/>
+        </w:rPr>
+        <w:tab/>
+      </w:r>
+      <w:r>
+        <w:rPr>
+          <w:rFonts w:ascii="Arial" w:hAnsi="Arial" w:cs="Arial"/>
+          <w:lang w:val="en-US"/>
+        </w:rPr>
+        <w:tab/>
+      </w:r>
+      <w:r>
+        <w:rPr>
+          <w:rFonts w:ascii="Arial" w:hAnsi="Arial" w:cs="Arial"/>
+          <w:lang w:val="en-US"/>
+        </w:rPr>
+        <w:tab/>
+      </w:r>
+      <w:r>
+        <w:rPr>
+          <w:rFonts w:ascii="Arial" w:hAnsi="Arial" w:cs="Arial"/>
+          <w:lang w:val="en-US"/>
+        </w:rPr>
+        <w:tab/>
+        <w:t>0.5 hours</w:t>
+      </w:r>
+      <w:r>
+        <w:rPr>
+          <w:rFonts w:ascii="Arial" w:hAnsi="Arial" w:cs="Arial"/>
+          <w:lang w:val="en-US"/>
+        </w:rPr>
+        <w:tab/>
+        <w:t>1</w:t>
+      </w:r>
     </w:p>
     <w:p>
       <w:pPr>
@@ -326,6 +1090,57 @@
         </w:rPr>
         <w:t>Hitting sound</w:t>
       </w:r>
+      <w:r>
+        <w:rPr>
+          <w:rFonts w:ascii="Arial" w:hAnsi="Arial" w:cs="Arial"/>
+          <w:lang w:val="en-US"/>
+        </w:rPr>
+        <w:tab/>
+      </w:r>
+      <w:r>
+        <w:rPr>
+          <w:rFonts w:ascii="Arial" w:hAnsi="Arial" w:cs="Arial"/>
+          <w:lang w:val="en-US"/>
+        </w:rPr>
+        <w:tab/>
+      </w:r>
+      <w:r>
+        <w:rPr>
+          <w:rFonts w:ascii="Arial" w:hAnsi="Arial" w:cs="Arial"/>
+          <w:lang w:val="en-US"/>
+        </w:rPr>
+        <w:tab/>
+      </w:r>
+      <w:r>
+        <w:rPr>
+          <w:rFonts w:ascii="Arial" w:hAnsi="Arial" w:cs="Arial"/>
+          <w:lang w:val="en-US"/>
+        </w:rPr>
+        <w:tab/>
+      </w:r>
+      <w:r>
+        <w:rPr>
+          <w:rFonts w:ascii="Arial" w:hAnsi="Arial" w:cs="Arial"/>
+          <w:lang w:val="en-US"/>
+        </w:rPr>
+        <w:tab/>
+      </w:r>
+      <w:r>
+        <w:rPr>
+          <w:rFonts w:ascii="Arial" w:hAnsi="Arial" w:cs="Arial"/>
+          <w:lang w:val="en-US"/>
+        </w:rPr>
+        <w:tab/>
+        <w:t>0.5 hours</w:t>
+      </w:r>
+      <w:r>
+        <w:rPr>
+          <w:rFonts w:ascii="Arial" w:hAnsi="Arial" w:cs="Arial"/>
+          <w:lang w:val="en-US"/>
+        </w:rPr>
+        <w:tab/>
+        <w:t>1</w:t>
+      </w:r>
     </w:p>
     <w:p>
       <w:pPr>
@@ -356,6 +1171,50 @@
         </w:rPr>
         <w:t>Other font style</w:t>
       </w:r>
+      <w:r>
+        <w:rPr>
+          <w:rFonts w:ascii="Arial" w:hAnsi="Arial" w:cs="Arial"/>
+          <w:lang w:val="en-US"/>
+        </w:rPr>
+        <w:tab/>
+      </w:r>
+      <w:r>
+        <w:rPr>
+          <w:rFonts w:ascii="Arial" w:hAnsi="Arial" w:cs="Arial"/>
+          <w:lang w:val="en-US"/>
+        </w:rPr>
+        <w:tab/>
+      </w:r>
+      <w:r>
+        <w:rPr>
+          <w:rFonts w:ascii="Arial" w:hAnsi="Arial" w:cs="Arial"/>
+          <w:lang w:val="en-US"/>
+        </w:rPr>
+        <w:tab/>
+      </w:r>
+      <w:r>
+        <w:rPr>
+          <w:rFonts w:ascii="Arial" w:hAnsi="Arial" w:cs="Arial"/>
+          <w:lang w:val="en-US"/>
+        </w:rPr>
+        <w:tab/>
+      </w:r>
+      <w:r>
+        <w:rPr>
+          <w:rFonts w:ascii="Arial" w:hAnsi="Arial" w:cs="Arial"/>
+          <w:lang w:val="en-US"/>
+        </w:rPr>
+        <w:tab/>
+        <w:t>0.5 hours</w:t>
+      </w:r>
+      <w:r>
+        <w:rPr>
+          <w:rFonts w:ascii="Arial" w:hAnsi="Arial" w:cs="Arial"/>
+          <w:lang w:val="en-US"/>
+        </w:rPr>
+        <w:tab/>
+        <w:t>3</w:t>
+      </w:r>
     </w:p>
     <w:p>
       <w:pPr>
@@ -376,6 +1235,36 @@
         </w:rPr>
         <w:t>Player facing the correct directions</w:t>
       </w:r>
+      <w:r>
+        <w:rPr>
+          <w:rFonts w:ascii="Arial" w:hAnsi="Arial" w:cs="Arial"/>
+          <w:lang w:val="en-US"/>
+        </w:rPr>
+        <w:tab/>
+      </w:r>
+      <w:r>
+        <w:rPr>
+          <w:rFonts w:ascii="Arial" w:hAnsi="Arial" w:cs="Arial"/>
+          <w:lang w:val="en-US"/>
+        </w:rPr>
+        <w:tab/>
+      </w:r>
+      <w:r>
+        <w:rPr>
+          <w:rFonts w:ascii="Arial" w:hAnsi="Arial" w:cs="Arial"/>
+          <w:lang w:val="en-US"/>
+        </w:rPr>
+        <w:tab/>
+        <w:t>1.5 hours</w:t>
+      </w:r>
+      <w:r>
+        <w:rPr>
+          <w:rFonts w:ascii="Arial" w:hAnsi="Arial" w:cs="Arial"/>
+          <w:lang w:val="en-US"/>
+        </w:rPr>
+        <w:tab/>
+        <w:t>1</w:t>
+      </w:r>
     </w:p>
     <w:p>
       <w:pPr>
@@ -396,6 +1285,29 @@
         </w:rPr>
         <w:t>Enemies facing the correct directions</w:t>
       </w:r>
+      <w:r>
+        <w:rPr>
+          <w:rFonts w:ascii="Arial" w:hAnsi="Arial" w:cs="Arial"/>
+          <w:lang w:val="en-US"/>
+        </w:rPr>
+        <w:tab/>
+      </w:r>
+      <w:r>
+        <w:rPr>
+          <w:rFonts w:ascii="Arial" w:hAnsi="Arial" w:cs="Arial"/>
+          <w:lang w:val="en-US"/>
+        </w:rPr>
+        <w:tab/>
+        <w:t>1.5 hours</w:t>
+      </w:r>
+      <w:r>
+        <w:rPr>
+          <w:rFonts w:ascii="Arial" w:hAnsi="Arial" w:cs="Arial"/>
+          <w:lang w:val="en-US"/>
+        </w:rPr>
+        <w:tab/>
+        <w:t>1</w:t>
+      </w:r>
     </w:p>
     <w:p>
       <w:pPr>
@@ -416,6 +1328,43 @@
         </w:rPr>
         <w:t>Food bar instead of letters</w:t>
       </w:r>
+      <w:r>
+        <w:rPr>
+          <w:rFonts w:ascii="Arial" w:hAnsi="Arial" w:cs="Arial"/>
+          <w:lang w:val="en-US"/>
+        </w:rPr>
+        <w:tab/>
+      </w:r>
+      <w:r>
+        <w:rPr>
+          <w:rFonts w:ascii="Arial" w:hAnsi="Arial" w:cs="Arial"/>
+          <w:lang w:val="en-US"/>
+        </w:rPr>
+        <w:tab/>
+      </w:r>
+      <w:r>
+        <w:rPr>
+          <w:rFonts w:ascii="Arial" w:hAnsi="Arial" w:cs="Arial"/>
+          <w:lang w:val="en-US"/>
+        </w:rPr>
+        <w:tab/>
+      </w:r>
+      <w:r>
+        <w:rPr>
+          <w:rFonts w:ascii="Arial" w:hAnsi="Arial" w:cs="Arial"/>
+          <w:lang w:val="en-US"/>
+        </w:rPr>
+        <w:tab/>
+        <w:t>0.5 hours</w:t>
+      </w:r>
+      <w:r>
+        <w:rPr>
+          <w:rFonts w:ascii="Arial" w:hAnsi="Arial" w:cs="Arial"/>
+          <w:lang w:val="en-US"/>
+        </w:rPr>
+        <w:tab/>
+        <w:t>1</w:t>
+      </w:r>
     </w:p>
     <w:p>
       <w:pPr>
@@ -436,6 +1385,63 @@
         </w:rPr>
         <w:t>Sunny/dark scenes</w:t>
       </w:r>
+      <w:r>
+        <w:rPr>
+          <w:rFonts w:ascii="Arial" w:hAnsi="Arial" w:cs="Arial"/>
+          <w:lang w:val="en-US"/>
+        </w:rPr>
+        <w:tab/>
+      </w:r>
+      <w:r>
+        <w:rPr>
+          <w:rFonts w:ascii="Arial" w:hAnsi="Arial" w:cs="Arial"/>
+          <w:lang w:val="en-US"/>
+        </w:rPr>
+        <w:tab/>
+      </w:r>
+      <w:r>
+        <w:rPr>
+          <w:rFonts w:ascii="Arial" w:hAnsi="Arial" w:cs="Arial"/>
+          <w:lang w:val="en-US"/>
+        </w:rPr>
+        <w:tab/>
+      </w:r>
+      <w:r>
+        <w:rPr>
+          <w:rFonts w:ascii="Arial" w:hAnsi="Arial" w:cs="Arial"/>
+          <w:lang w:val="en-US"/>
+        </w:rPr>
+        <w:tab/>
+      </w:r>
+      <w:r>
+        <w:rPr>
+          <w:rFonts w:ascii="Arial" w:hAnsi="Arial" w:cs="Arial"/>
+          <w:lang w:val="en-US"/>
+        </w:rPr>
+        <w:tab/>
+      </w:r>
+      <w:r>
+        <w:rPr>
+          <w:rFonts w:ascii="Arial" w:hAnsi="Arial" w:cs="Arial"/>
+          <w:lang w:val="en-US"/>
+        </w:rPr>
+        <w:t>2</w:t>
+      </w:r>
+      <w:r>
+        <w:rPr>
+          <w:rFonts w:ascii="Arial" w:hAnsi="Arial" w:cs="Arial"/>
+          <w:lang w:val="en-US"/>
+        </w:rPr>
+        <w:t>.0 hours</w:t>
+      </w:r>
+      <w:r>
+        <w:rPr>
+          <w:rFonts w:ascii="Arial" w:hAnsi="Arial" w:cs="Arial"/>
+          <w:lang w:val="en-US"/>
+        </w:rPr>
+        <w:tab/>
+        <w:t>4</w:t>
+      </w:r>
     </w:p>
     <w:p>
       <w:pPr>
@@ -466,6 +1472,70 @@
         </w:rPr>
         <w:t>Incentive</w:t>
       </w:r>
+      <w:r>
+        <w:rPr>
+          <w:rFonts w:ascii="Arial" w:hAnsi="Arial" w:cs="Arial"/>
+          <w:lang w:val="en-US"/>
+        </w:rPr>
+        <w:t xml:space="preserve"> </w:t>
+      </w:r>
+      <w:r>
+        <w:rPr>
+          <w:rFonts w:ascii="Arial" w:hAnsi="Arial" w:cs="Arial"/>
+          <w:lang w:val="en-US"/>
+        </w:rPr>
+        <w:sym w:font="Wingdings" w:char="F0E0"/>
+      </w:r>
+      <w:r>
+        <w:rPr>
+          <w:rFonts w:ascii="Arial" w:hAnsi="Arial" w:cs="Arial"/>
+          <w:lang w:val="en-US"/>
+        </w:rPr>
+        <w:t xml:space="preserve"> a bit of story</w:t>
+      </w:r>
+      <w:r>
+        <w:rPr>
+          <w:rFonts w:ascii="Arial" w:hAnsi="Arial" w:cs="Arial"/>
+          <w:lang w:val="en-US"/>
+        </w:rPr>
+        <w:tab/>
+      </w:r>
+      <w:r>
+        <w:rPr>
+          <w:rFonts w:ascii="Arial" w:hAnsi="Arial" w:cs="Arial"/>
+          <w:lang w:val="en-US"/>
+        </w:rPr>
+        <w:tab/>
+      </w:r>
+      <w:r>
+        <w:rPr>
+          <w:rFonts w:ascii="Arial" w:hAnsi="Arial" w:cs="Arial"/>
+          <w:lang w:val="en-US"/>
+        </w:rPr>
+        <w:tab/>
+      </w:r>
+      <w:r>
+        <w:rPr>
+          <w:rFonts w:ascii="Arial" w:hAnsi="Arial" w:cs="Arial"/>
+          <w:lang w:val="en-US"/>
+        </w:rPr>
+        <w:tab/>
+      </w:r>
+      <w:r>
+        <w:rPr>
+          <w:rFonts w:ascii="Arial" w:hAnsi="Arial" w:cs="Arial"/>
+          <w:lang w:val="en-US"/>
+        </w:rPr>
+        <w:t>1.0 hours</w:t>
+      </w:r>
+      <w:r>
+        <w:rPr>
+          <w:rFonts w:ascii="Arial" w:hAnsi="Arial" w:cs="Arial"/>
+          <w:lang w:val="en-US"/>
+        </w:rPr>
+        <w:tab/>
+        <w:t>2</w:t>
+      </w:r>
     </w:p>
     <w:p>
       <w:pPr>
@@ -486,6 +1556,43 @@
         </w:rPr>
         <w:t>Smoothing in movement</w:t>
       </w:r>
+      <w:r>
+        <w:rPr>
+          <w:rFonts w:ascii="Arial" w:hAnsi="Arial" w:cs="Arial"/>
+          <w:lang w:val="en-US"/>
+        </w:rPr>
+        <w:tab/>
+      </w:r>
+      <w:r>
+        <w:rPr>
+          <w:rFonts w:ascii="Arial" w:hAnsi="Arial" w:cs="Arial"/>
+          <w:lang w:val="en-US"/>
+        </w:rPr>
+        <w:tab/>
+      </w:r>
+      <w:r>
+        <w:rPr>
+          <w:rFonts w:ascii="Arial" w:hAnsi="Arial" w:cs="Arial"/>
+          <w:lang w:val="en-US"/>
+        </w:rPr>
+        <w:tab/>
+      </w:r>
+      <w:r>
+        <w:rPr>
+          <w:rFonts w:ascii="Arial" w:hAnsi="Arial" w:cs="Arial"/>
+          <w:lang w:val="en-US"/>
+        </w:rPr>
+        <w:tab/>
+        <w:t>3.0 hours</w:t>
+      </w:r>
+      <w:r>
+        <w:rPr>
+          <w:rFonts w:ascii="Arial" w:hAnsi="Arial" w:cs="Arial"/>
+          <w:lang w:val="en-US"/>
+        </w:rPr>
+        <w:tab/>
+        <w:t>1</w:t>
+      </w:r>
     </w:p>
     <w:p>
       <w:pPr>
@@ -520,6 +1627,51 @@
         </w:rPr>
         <w:t xml:space="preserve"> User Interface</w:t>
       </w:r>
+      <w:r>
+        <w:rPr>
+          <w:rFonts w:ascii="Arial" w:hAnsi="Arial" w:cs="Arial"/>
+          <w:lang w:val="en-US"/>
+        </w:rPr>
+        <w:tab/>
+      </w:r>
+      <w:r>
+        <w:rPr>
+          <w:rFonts w:ascii="Arial" w:hAnsi="Arial" w:cs="Arial"/>
+          <w:lang w:val="en-US"/>
+        </w:rPr>
+        <w:tab/>
+      </w:r>
+      <w:r>
+        <w:rPr>
+          <w:rFonts w:ascii="Arial" w:hAnsi="Arial" w:cs="Arial"/>
+          <w:lang w:val="en-US"/>
+        </w:rPr>
+        <w:tab/>
+      </w:r>
+      <w:r>
+        <w:rPr>
+          <w:rFonts w:ascii="Arial" w:hAnsi="Arial" w:cs="Arial"/>
+          <w:lang w:val="en-US"/>
+        </w:rPr>
+        <w:tab/>
+      </w:r>
+      <w:r>
+        <w:rPr>
+          <w:rFonts w:ascii="Arial" w:hAnsi="Arial" w:cs="Arial"/>
+          <w:lang w:val="en-US"/>
+        </w:rPr>
+        <w:t>1.0 hours</w:t>
+      </w:r>
+      <w:r>
+        <w:rPr>
+          <w:rFonts w:ascii="Arial" w:hAnsi="Arial" w:cs="Arial"/>
+          <w:lang w:val="en-US"/>
+        </w:rPr>
+        <w:tab/>
+        <w:t>1</w:t>
+      </w:r>
+      <w:bookmarkStart w:id="0" w:name="_GoBack"/>
+      <w:bookmarkEnd w:id="0"/>
     </w:p>
     <w:p>
       <w:pPr>
@@ -540,6 +1692,50 @@
         </w:rPr>
         <w:t>Starting screen</w:t>
       </w:r>
+      <w:r>
+        <w:rPr>
+          <w:rFonts w:ascii="Arial" w:hAnsi="Arial" w:cs="Arial"/>
+          <w:lang w:val="en-US"/>
+        </w:rPr>
+        <w:tab/>
+      </w:r>
+      <w:r>
+        <w:rPr>
+          <w:rFonts w:ascii="Arial" w:hAnsi="Arial" w:cs="Arial"/>
+          <w:lang w:val="en-US"/>
+        </w:rPr>
+        <w:tab/>
+      </w:r>
+      <w:r>
+        <w:rPr>
+          <w:rFonts w:ascii="Arial" w:hAnsi="Arial" w:cs="Arial"/>
+          <w:lang w:val="en-US"/>
+        </w:rPr>
+        <w:tab/>
+      </w:r>
+      <w:r>
+        <w:rPr>
+          <w:rFonts w:ascii="Arial" w:hAnsi="Arial" w:cs="Arial"/>
+          <w:lang w:val="en-US"/>
+        </w:rPr>
+        <w:tab/>
+      </w:r>
+      <w:r>
+        <w:rPr>
+          <w:rFonts w:ascii="Arial" w:hAnsi="Arial" w:cs="Arial"/>
+          <w:lang w:val="en-US"/>
+        </w:rPr>
+        <w:tab/>
+        <w:t>1.0 hours</w:t>
+      </w:r>
+      <w:r>
+        <w:rPr>
+          <w:rFonts w:ascii="Arial" w:hAnsi="Arial" w:cs="Arial"/>
+          <w:lang w:val="en-US"/>
+        </w:rPr>
+        <w:tab/>
+        <w:t>1</w:t>
+      </w:r>
     </w:p>
     <w:p>
       <w:pPr>
@@ -560,6 +1756,43 @@
         </w:rPr>
         <w:t>Button sounds and effects</w:t>
       </w:r>
+      <w:r>
+        <w:rPr>
+          <w:rFonts w:ascii="Arial" w:hAnsi="Arial" w:cs="Arial"/>
+          <w:lang w:val="en-US"/>
+        </w:rPr>
+        <w:tab/>
+      </w:r>
+      <w:r>
+        <w:rPr>
+          <w:rFonts w:ascii="Arial" w:hAnsi="Arial" w:cs="Arial"/>
+          <w:lang w:val="en-US"/>
+        </w:rPr>
+        <w:tab/>
+      </w:r>
+      <w:r>
+        <w:rPr>
+          <w:rFonts w:ascii="Arial" w:hAnsi="Arial" w:cs="Arial"/>
+          <w:lang w:val="en-US"/>
+        </w:rPr>
+        <w:tab/>
+      </w:r>
+      <w:r>
+        <w:rPr>
+          <w:rFonts w:ascii="Arial" w:hAnsi="Arial" w:cs="Arial"/>
+          <w:lang w:val="en-US"/>
+        </w:rPr>
+        <w:tab/>
+        <w:t>0.5 hours</w:t>
+      </w:r>
+      <w:r>
+        <w:rPr>
+          <w:rFonts w:ascii="Arial" w:hAnsi="Arial" w:cs="Arial"/>
+          <w:lang w:val="en-US"/>
+        </w:rPr>
+        <w:tab/>
+        <w:t>1</w:t>
+      </w:r>
     </w:p>
     <w:p>
       <w:pPr>
@@ -578,7 +1811,51 @@
           <w:rFonts w:ascii="Arial" w:hAnsi="Arial" w:cs="Arial"/>
           <w:lang w:val="en-US"/>
         </w:rPr>
-        <w:t>Feedback</w:t>
+        <w:t>Screen transitions</w:t>
+      </w:r>
+      <w:r>
+        <w:rPr>
+          <w:rFonts w:ascii="Arial" w:hAnsi="Arial" w:cs="Arial"/>
+          <w:lang w:val="en-US"/>
+        </w:rPr>
+        <w:tab/>
+      </w:r>
+      <w:r>
+        <w:rPr>
+          <w:rFonts w:ascii="Arial" w:hAnsi="Arial" w:cs="Arial"/>
+          <w:lang w:val="en-US"/>
+        </w:rPr>
+        <w:tab/>
+      </w:r>
+      <w:r>
+        <w:rPr>
+          <w:rFonts w:ascii="Arial" w:hAnsi="Arial" w:cs="Arial"/>
+          <w:lang w:val="en-US"/>
+        </w:rPr>
+        <w:tab/>
+      </w:r>
+      <w:r>
+        <w:rPr>
+          <w:rFonts w:ascii="Arial" w:hAnsi="Arial" w:cs="Arial"/>
+          <w:lang w:val="en-US"/>
+        </w:rPr>
+        <w:tab/>
+      </w:r>
+      <w:r>
+        <w:rPr>
+          <w:rFonts w:ascii="Arial" w:hAnsi="Arial" w:cs="Arial"/>
+          <w:lang w:val="en-US"/>
+        </w:rPr>
+        <w:tab/>
+        <w:t>1.0 hours</w:t>
+      </w:r>
+      <w:r>
+        <w:rPr>
+          <w:rFonts w:ascii="Arial" w:hAnsi="Arial" w:cs="Arial"/>
+          <w:lang w:val="en-US"/>
+        </w:rPr>
+        <w:tab/>
+        <w:t>1</w:t>
       </w:r>
     </w:p>
     <w:p>
@@ -598,7 +1875,64 @@
           <w:rFonts w:ascii="Arial" w:hAnsi="Arial" w:cs="Arial"/>
           <w:lang w:val="en-US"/>
         </w:rPr>
-        <w:t>Screen transitions</w:t>
+        <w:t>Cut scene</w:t>
+      </w:r>
+      <w:r>
+        <w:rPr>
+          <w:rFonts w:ascii="Arial" w:hAnsi="Arial" w:cs="Arial"/>
+          <w:lang w:val="en-US"/>
+        </w:rPr>
+        <w:tab/>
+      </w:r>
+      <w:r>
+        <w:rPr>
+          <w:rFonts w:ascii="Arial" w:hAnsi="Arial" w:cs="Arial"/>
+          <w:lang w:val="en-US"/>
+        </w:rPr>
+        <w:tab/>
+      </w:r>
+      <w:r>
+        <w:rPr>
+          <w:rFonts w:ascii="Arial" w:hAnsi="Arial" w:cs="Arial"/>
+          <w:lang w:val="en-US"/>
+        </w:rPr>
+        <w:tab/>
+      </w:r>
+      <w:r>
+        <w:rPr>
+          <w:rFonts w:ascii="Arial" w:hAnsi="Arial" w:cs="Arial"/>
+          <w:lang w:val="en-US"/>
+        </w:rPr>
+        <w:tab/>
+      </w:r>
+      <w:r>
+        <w:rPr>
+          <w:rFonts w:ascii="Arial" w:hAnsi="Arial" w:cs="Arial"/>
+          <w:lang w:val="en-US"/>
+        </w:rPr>
+        <w:tab/>
+      </w:r>
+      <w:r>
+        <w:rPr>
+          <w:rFonts w:ascii="Arial" w:hAnsi="Arial" w:cs="Arial"/>
+          <w:lang w:val="en-US"/>
+        </w:rPr>
+        <w:tab/>
+      </w:r>
+      <w:r>
+        <w:rPr>
+          <w:rFonts w:ascii="Arial" w:hAnsi="Arial" w:cs="Arial"/>
+          <w:lang w:val="en-US"/>
+        </w:rPr>
+        <w:t>4.0 hours</w:t>
+      </w:r>
+      <w:r>
+        <w:rPr>
+          <w:rFonts w:ascii="Arial" w:hAnsi="Arial" w:cs="Arial"/>
+          <w:lang w:val="en-US"/>
+        </w:rPr>
+        <w:tab/>
+        <w:t>5</w:t>
       </w:r>
     </w:p>
     <w:p>
@@ -618,7 +1952,70 @@
           <w:rFonts w:ascii="Arial" w:hAnsi="Arial" w:cs="Arial"/>
           <w:lang w:val="en-US"/>
         </w:rPr>
-        <w:t>Cut scene</w:t>
+        <w:t>Pause screen</w:t>
+      </w:r>
+      <w:r>
+        <w:rPr>
+          <w:rFonts w:ascii="Arial" w:hAnsi="Arial" w:cs="Arial"/>
+          <w:lang w:val="en-US"/>
+        </w:rPr>
+        <w:tab/>
+      </w:r>
+      <w:r>
+        <w:rPr>
+          <w:rFonts w:ascii="Arial" w:hAnsi="Arial" w:cs="Arial"/>
+          <w:lang w:val="en-US"/>
+        </w:rPr>
+        <w:tab/>
+      </w:r>
+      <w:r>
+        <w:rPr>
+          <w:rFonts w:ascii="Arial" w:hAnsi="Arial" w:cs="Arial"/>
+          <w:lang w:val="en-US"/>
+        </w:rPr>
+        <w:tab/>
+      </w:r>
+      <w:r>
+        <w:rPr>
+          <w:rFonts w:ascii="Arial" w:hAnsi="Arial" w:cs="Arial"/>
+          <w:lang w:val="en-US"/>
+        </w:rPr>
+        <w:tab/>
+      </w:r>
+      <w:r>
+        <w:rPr>
+          <w:rFonts w:ascii="Arial" w:hAnsi="Arial" w:cs="Arial"/>
+          <w:lang w:val="en-US"/>
+        </w:rPr>
+        <w:tab/>
+      </w:r>
+      <w:r>
+        <w:rPr>
+          <w:rFonts w:ascii="Arial" w:hAnsi="Arial" w:cs="Arial"/>
+          <w:lang w:val="en-US"/>
+        </w:rPr>
+        <w:tab/>
+      </w:r>
+      <w:r>
+        <w:rPr>
+          <w:rFonts w:ascii="Arial" w:hAnsi="Arial" w:cs="Arial"/>
+          <w:lang w:val="en-US"/>
+        </w:rPr>
+        <w:t>1.0 hours</w:t>
+      </w:r>
+      <w:r>
+        <w:rPr>
+          <w:rFonts w:ascii="Arial" w:hAnsi="Arial" w:cs="Arial"/>
+          <w:lang w:val="en-US"/>
+        </w:rPr>
+        <w:tab/>
+      </w:r>
+      <w:r>
+        <w:rPr>
+          <w:rFonts w:ascii="Arial" w:hAnsi="Arial" w:cs="Arial"/>
+          <w:lang w:val="en-US"/>
+        </w:rPr>
+        <w:t>1</w:t>
       </w:r>
     </w:p>
     <w:p>
@@ -638,7 +2035,57 @@
           <w:rFonts w:ascii="Arial" w:hAnsi="Arial" w:cs="Arial"/>
           <w:lang w:val="en-US"/>
         </w:rPr>
-        <w:t>Pause screen</w:t>
+        <w:t>Glow effects knife</w:t>
+      </w:r>
+      <w:r>
+        <w:rPr>
+          <w:rFonts w:ascii="Arial" w:hAnsi="Arial" w:cs="Arial"/>
+          <w:lang w:val="en-US"/>
+        </w:rPr>
+        <w:tab/>
+      </w:r>
+      <w:r>
+        <w:rPr>
+          <w:rFonts w:ascii="Arial" w:hAnsi="Arial" w:cs="Arial"/>
+          <w:lang w:val="en-US"/>
+        </w:rPr>
+        <w:tab/>
+      </w:r>
+      <w:r>
+        <w:rPr>
+          <w:rFonts w:ascii="Arial" w:hAnsi="Arial" w:cs="Arial"/>
+          <w:lang w:val="en-US"/>
+        </w:rPr>
+        <w:tab/>
+      </w:r>
+      <w:r>
+        <w:rPr>
+          <w:rFonts w:ascii="Arial" w:hAnsi="Arial" w:cs="Arial"/>
+          <w:lang w:val="en-US"/>
+        </w:rPr>
+        <w:tab/>
+      </w:r>
+      <w:r>
+        <w:rPr>
+          <w:rFonts w:ascii="Arial" w:hAnsi="Arial" w:cs="Arial"/>
+          <w:lang w:val="en-US"/>
+        </w:rPr>
+        <w:tab/>
+      </w:r>
+      <w:r>
+        <w:rPr>
+          <w:rFonts w:ascii="Arial" w:hAnsi="Arial" w:cs="Arial"/>
+          <w:lang w:val="en-US"/>
+        </w:rPr>
+        <w:t>0.5 hours</w:t>
+      </w:r>
+      <w:r>
+        <w:rPr>
+          <w:rFonts w:ascii="Arial" w:hAnsi="Arial" w:cs="Arial"/>
+          <w:lang w:val="en-US"/>
+        </w:rPr>
+        <w:tab/>
+        <w:t>3</w:t>
       </w:r>
     </w:p>
     <w:p>
@@ -658,7 +2105,58 @@
           <w:rFonts w:ascii="Arial" w:hAnsi="Arial" w:cs="Arial"/>
           <w:lang w:val="en-US"/>
         </w:rPr>
-        <w:t>Glow effects knife</w:t>
+        <w:t>Lighting</w:t>
+      </w:r>
+      <w:r>
+        <w:rPr>
+          <w:rFonts w:ascii="Arial" w:hAnsi="Arial" w:cs="Arial"/>
+          <w:lang w:val="en-US"/>
+        </w:rPr>
+        <w:tab/>
+      </w:r>
+      <w:r>
+        <w:rPr>
+          <w:rFonts w:ascii="Arial" w:hAnsi="Arial" w:cs="Arial"/>
+          <w:lang w:val="en-US"/>
+        </w:rPr>
+        <w:tab/>
+      </w:r>
+      <w:r>
+        <w:rPr>
+          <w:rFonts w:ascii="Arial" w:hAnsi="Arial" w:cs="Arial"/>
+          <w:lang w:val="en-US"/>
+        </w:rPr>
+        <w:tab/>
+      </w:r>
+      <w:r>
+        <w:rPr>
+          <w:rFonts w:ascii="Arial" w:hAnsi="Arial" w:cs="Arial"/>
+          <w:lang w:val="en-US"/>
+        </w:rPr>
+        <w:tab/>
+      </w:r>
+      <w:r>
+        <w:rPr>
+          <w:rFonts w:ascii="Arial" w:hAnsi="Arial" w:cs="Arial"/>
+          <w:lang w:val="en-US"/>
+        </w:rPr>
+        <w:tab/>
+      </w:r>
+      <w:r>
+        <w:rPr>
+          <w:rFonts w:ascii="Arial" w:hAnsi="Arial" w:cs="Arial"/>
+          <w:lang w:val="en-US"/>
+        </w:rPr>
+        <w:tab/>
+        <w:t>2.0 hours</w:t>
+      </w:r>
+      <w:r>
+        <w:rPr>
+          <w:rFonts w:ascii="Arial" w:hAnsi="Arial" w:cs="Arial"/>
+          <w:lang w:val="en-US"/>
+        </w:rPr>
+        <w:tab/>
+        <w:t>4</w:t>
       </w:r>
     </w:p>
     <w:p>
@@ -678,7 +2176,64 @@
           <w:rFonts w:ascii="Arial" w:hAnsi="Arial" w:cs="Arial"/>
           <w:lang w:val="en-US"/>
         </w:rPr>
-        <w:t>Lighting</w:t>
+        <w:t>Impact effects</w:t>
+      </w:r>
+      <w:r>
+        <w:rPr>
+          <w:rFonts w:ascii="Arial" w:hAnsi="Arial" w:cs="Arial"/>
+          <w:lang w:val="en-US"/>
+        </w:rPr>
+        <w:tab/>
+      </w:r>
+      <w:r>
+        <w:rPr>
+          <w:rFonts w:ascii="Arial" w:hAnsi="Arial" w:cs="Arial"/>
+          <w:lang w:val="en-US"/>
+        </w:rPr>
+        <w:tab/>
+      </w:r>
+      <w:r>
+        <w:rPr>
+          <w:rFonts w:ascii="Arial" w:hAnsi="Arial" w:cs="Arial"/>
+          <w:lang w:val="en-US"/>
+        </w:rPr>
+        <w:tab/>
+      </w:r>
+      <w:r>
+        <w:rPr>
+          <w:rFonts w:ascii="Arial" w:hAnsi="Arial" w:cs="Arial"/>
+          <w:lang w:val="en-US"/>
+        </w:rPr>
+        <w:tab/>
+      </w:r>
+      <w:r>
+        <w:rPr>
+          <w:rFonts w:ascii="Arial" w:hAnsi="Arial" w:cs="Arial"/>
+          <w:lang w:val="en-US"/>
+        </w:rPr>
+        <w:tab/>
+      </w:r>
+      <w:r>
+        <w:rPr>
+          <w:rFonts w:ascii="Arial" w:hAnsi="Arial" w:cs="Arial"/>
+          <w:lang w:val="en-US"/>
+        </w:rPr>
+        <w:tab/>
+      </w:r>
+      <w:r>
+        <w:rPr>
+          <w:rFonts w:ascii="Arial" w:hAnsi="Arial" w:cs="Arial"/>
+          <w:lang w:val="en-US"/>
+        </w:rPr>
+        <w:t>1.0 hours</w:t>
+      </w:r>
+      <w:r>
+        <w:rPr>
+          <w:rFonts w:ascii="Arial" w:hAnsi="Arial" w:cs="Arial"/>
+          <w:lang w:val="en-US"/>
+        </w:rPr>
+        <w:tab/>
+        <w:t>2</w:t>
       </w:r>
     </w:p>
     <w:p>
@@ -698,7 +2253,51 @@
           <w:rFonts w:ascii="Arial" w:hAnsi="Arial" w:cs="Arial"/>
           <w:lang w:val="en-US"/>
         </w:rPr>
-        <w:t>Impact effects</w:t>
+        <w:t>Knife effect when you miss</w:t>
+      </w:r>
+      <w:r>
+        <w:rPr>
+          <w:rFonts w:ascii="Arial" w:hAnsi="Arial" w:cs="Arial"/>
+          <w:lang w:val="en-US"/>
+        </w:rPr>
+        <w:tab/>
+      </w:r>
+      <w:r>
+        <w:rPr>
+          <w:rFonts w:ascii="Arial" w:hAnsi="Arial" w:cs="Arial"/>
+          <w:lang w:val="en-US"/>
+        </w:rPr>
+        <w:tab/>
+      </w:r>
+      <w:r>
+        <w:rPr>
+          <w:rFonts w:ascii="Arial" w:hAnsi="Arial" w:cs="Arial"/>
+          <w:lang w:val="en-US"/>
+        </w:rPr>
+        <w:tab/>
+      </w:r>
+      <w:r>
+        <w:rPr>
+          <w:rFonts w:ascii="Arial" w:hAnsi="Arial" w:cs="Arial"/>
+          <w:lang w:val="en-US"/>
+        </w:rPr>
+        <w:tab/>
+        <w:t>1</w:t>
+      </w:r>
+      <w:r>
+        <w:rPr>
+          <w:rFonts w:ascii="Arial" w:hAnsi="Arial" w:cs="Arial"/>
+          <w:lang w:val="en-US"/>
+        </w:rPr>
+        <w:t>.0 hours</w:t>
+      </w:r>
+      <w:r>
+        <w:rPr>
+          <w:rFonts w:ascii="Arial" w:hAnsi="Arial" w:cs="Arial"/>
+          <w:lang w:val="en-US"/>
+        </w:rPr>
+        <w:tab/>
+        <w:t>3</w:t>
       </w:r>
     </w:p>
     <w:p>
@@ -718,26 +2317,6 @@
           <w:rFonts w:ascii="Arial" w:hAnsi="Arial" w:cs="Arial"/>
           <w:lang w:val="en-US"/>
         </w:rPr>
-        <w:t>Knife effect when you miss</w:t>
-      </w:r>
-    </w:p>
-    <w:p>
-      <w:pPr>
-        <w:pStyle w:val="Geenafstand"/>
-        <w:numPr>
-          <w:ilvl w:val="0"/>
-          <w:numId w:val="1"/>
-        </w:numPr>
-        <w:rPr>
-          <w:rFonts w:ascii="Arial" w:hAnsi="Arial" w:cs="Arial"/>
-          <w:lang w:val="en-US"/>
-        </w:rPr>
-      </w:pPr>
-      <w:r>
-        <w:rPr>
-          <w:rFonts w:ascii="Arial" w:hAnsi="Arial" w:cs="Arial"/>
-          <w:lang w:val="en-US"/>
-        </w:rPr>
         <w:t xml:space="preserve">Destroying stone </w:t>
       </w:r>
       <w:r>
@@ -754,8 +2333,35 @@
         </w:rPr>
         <w:t xml:space="preserve"> Pile of stones effect</w:t>
       </w:r>
-      <w:bookmarkStart w:id="0" w:name="_GoBack"/>
-      <w:bookmarkEnd w:id="0"/>
+      <w:r>
+        <w:rPr>
+          <w:rFonts w:ascii="Arial" w:hAnsi="Arial" w:cs="Arial"/>
+          <w:lang w:val="en-US"/>
+        </w:rPr>
+        <w:tab/>
+      </w:r>
+      <w:r>
+        <w:rPr>
+          <w:rFonts w:ascii="Arial" w:hAnsi="Arial" w:cs="Arial"/>
+          <w:lang w:val="en-US"/>
+        </w:rPr>
+        <w:tab/>
+      </w:r>
+      <w:r>
+        <w:rPr>
+          <w:rFonts w:ascii="Arial" w:hAnsi="Arial" w:cs="Arial"/>
+          <w:lang w:val="en-US"/>
+        </w:rPr>
+        <w:t>1.0 hours</w:t>
+      </w:r>
+      <w:r>
+        <w:rPr>
+          <w:rFonts w:ascii="Arial" w:hAnsi="Arial" w:cs="Arial"/>
+          <w:lang w:val="en-US"/>
+        </w:rPr>
+        <w:tab/>
+        <w:t>4</w:t>
+      </w:r>
     </w:p>
     <w:sectPr>
       <w:pgSz w:w="11906" w:h="16838"/>

</xml_diff>

<commit_message>
Flip Player & Foodtext Fadeout
Player now flips X when moving left and right :yum:
Food that is picked up now shows the food value and than fades out.
</commit_message>
<xml_diff>
--- a/Polishing Rogue Like 2D Game.docx
+++ b/Polishing Rogue Like 2D Game.docx
@@ -1,32 +1,46 @@
 
 <file path=word/document.xml><?xml version="1.0" encoding="utf-8"?>
-<w:document xmlns:wpc="http://schemas.microsoft.com/office/word/2010/wordprocessingCanvas" xmlns:mc="http://schemas.openxmlformats.org/markup-compatibility/2006" xmlns:o="urn:schemas-microsoft-com:office:office" xmlns:r="http://schemas.openxmlformats.org/officeDocument/2006/relationships" xmlns:m="http://schemas.openxmlformats.org/officeDocument/2006/math" xmlns:v="urn:schemas-microsoft-com:vml" xmlns:wp14="http://schemas.microsoft.com/office/word/2010/wordprocessingDrawing" xmlns:wp="http://schemas.openxmlformats.org/drawingml/2006/wordprocessingDrawing" xmlns:w10="urn:schemas-microsoft-com:office:word" xmlns:w="http://schemas.openxmlformats.org/wordprocessingml/2006/main" xmlns:w14="http://schemas.microsoft.com/office/word/2010/wordml" xmlns:wpg="http://schemas.microsoft.com/office/word/2010/wordprocessingGroup" xmlns:wpi="http://schemas.microsoft.com/office/word/2010/wordprocessingInk" xmlns:wne="http://schemas.microsoft.com/office/word/2006/wordml" xmlns:wps="http://schemas.microsoft.com/office/word/2010/wordprocessingShape" mc:Ignorable="w14 wp14">
+<w:document xmlns:wpc="http://schemas.microsoft.com/office/word/2010/wordprocessingCanvas" xmlns:mc="http://schemas.openxmlformats.org/markup-compatibility/2006" xmlns:o="urn:schemas-microsoft-com:office:office" xmlns:r="http://schemas.openxmlformats.org/officeDocument/2006/relationships" xmlns:m="http://schemas.openxmlformats.org/officeDocument/2006/math" xmlns:v="urn:schemas-microsoft-com:vml" xmlns:wp14="http://schemas.microsoft.com/office/word/2010/wordprocessingDrawing" xmlns:wp="http://schemas.openxmlformats.org/drawingml/2006/wordprocessingDrawing" xmlns:w10="urn:schemas-microsoft-com:office:word" xmlns:w="http://schemas.openxmlformats.org/wordprocessingml/2006/main" xmlns:w14="http://schemas.microsoft.com/office/word/2010/wordml" xmlns:w15="http://schemas.microsoft.com/office/word/2012/wordml" xmlns:wpg="http://schemas.microsoft.com/office/word/2010/wordprocessingGroup" xmlns:wpi="http://schemas.microsoft.com/office/word/2010/wordprocessingInk" xmlns:wne="http://schemas.microsoft.com/office/word/2006/wordml" xmlns:wps="http://schemas.microsoft.com/office/word/2010/wordprocessingShape" mc:Ignorable="w14 w15 wp14">
   <w:body>
     <w:p>
       <w:pPr>
-        <w:pStyle w:val="Kop2"/>
-        <w:rPr>
-          <w:lang w:val="en-US"/>
-        </w:rPr>
-      </w:pPr>
-      <w:r>
-        <w:rPr>
-          <w:lang w:val="en-US"/>
-        </w:rPr>
-        <w:t>Polishing Rogue Like 2D Game</w:t>
-      </w:r>
-    </w:p>
-    <w:p>
-      <w:pPr>
-        <w:pStyle w:val="Geenafstand"/>
-        <w:rPr>
-          <w:lang w:val="en-US"/>
-        </w:rPr>
-      </w:pPr>
-    </w:p>
-    <w:p>
-      <w:pPr>
-        <w:pStyle w:val="Geenafstand"/>
+        <w:pStyle w:val="Heading2"/>
+        <w:rPr>
+          <w:lang w:val="en-US"/>
+        </w:rPr>
+      </w:pPr>
+      <w:r>
+        <w:rPr>
+          <w:lang w:val="en-US"/>
+        </w:rPr>
+        <w:t xml:space="preserve">Polishing Rogue </w:t>
+      </w:r>
+      <w:proofErr w:type="gramStart"/>
+      <w:r>
+        <w:rPr>
+          <w:lang w:val="en-US"/>
+        </w:rPr>
+        <w:t>Like</w:t>
+      </w:r>
+      <w:proofErr w:type="gramEnd"/>
+      <w:r>
+        <w:rPr>
+          <w:lang w:val="en-US"/>
+        </w:rPr>
+        <w:t xml:space="preserve"> 2D Game</w:t>
+      </w:r>
+    </w:p>
+    <w:p>
+      <w:pPr>
+        <w:pStyle w:val="NoSpacing"/>
+        <w:rPr>
+          <w:lang w:val="en-US"/>
+        </w:rPr>
+      </w:pPr>
+    </w:p>
+    <w:p>
+      <w:pPr>
+        <w:pStyle w:val="NoSpacing"/>
         <w:ind w:left="2124" w:hanging="2124"/>
         <w:rPr>
           <w:rFonts w:ascii="Arial" w:hAnsi="Arial" w:cs="Arial"/>
@@ -160,7 +174,7 @@
     </w:p>
     <w:p>
       <w:pPr>
-        <w:pStyle w:val="Geenafstand"/>
+        <w:pStyle w:val="NoSpacing"/>
         <w:numPr>
           <w:ilvl w:val="0"/>
           <w:numId w:val="1"/>
@@ -223,7 +237,24 @@
     </w:p>
     <w:p>
       <w:pPr>
-        <w:pStyle w:val="Geenafstand"/>
+        <w:pStyle w:val="NoSpacing"/>
+        <w:ind w:left="708"/>
+        <w:rPr>
+          <w:rFonts w:ascii="Arial" w:hAnsi="Arial" w:cs="Arial"/>
+          <w:lang w:val="en-US"/>
+        </w:rPr>
+      </w:pPr>
+      <w:r>
+        <w:rPr>
+          <w:rFonts w:ascii="Arial" w:hAnsi="Arial" w:cs="Arial"/>
+          <w:lang w:val="en-US"/>
+        </w:rPr>
+        <w:t>Sprites for 4 directions</w:t>
+      </w:r>
+    </w:p>
+    <w:p>
+      <w:pPr>
+        <w:pStyle w:val="NoSpacing"/>
         <w:numPr>
           <w:ilvl w:val="0"/>
           <w:numId w:val="1"/>
@@ -293,7 +324,24 @@
     </w:p>
     <w:p>
       <w:pPr>
-        <w:pStyle w:val="Geenafstand"/>
+        <w:pStyle w:val="NoSpacing"/>
+        <w:ind w:left="720"/>
+        <w:rPr>
+          <w:rFonts w:ascii="Arial" w:hAnsi="Arial" w:cs="Arial"/>
+          <w:lang w:val="en-US"/>
+        </w:rPr>
+      </w:pPr>
+      <w:r>
+        <w:rPr>
+          <w:rFonts w:ascii="Arial" w:hAnsi="Arial" w:cs="Arial"/>
+          <w:lang w:val="en-US"/>
+        </w:rPr>
+        <w:t xml:space="preserve">Sprites of the player throwing a knife. </w:t>
+      </w:r>
+    </w:p>
+    <w:p>
+      <w:pPr>
+        <w:pStyle w:val="NoSpacing"/>
         <w:numPr>
           <w:ilvl w:val="0"/>
           <w:numId w:val="1"/>
@@ -363,7 +411,24 @@
     </w:p>
     <w:p>
       <w:pPr>
-        <w:pStyle w:val="Geenafstand"/>
+        <w:pStyle w:val="NoSpacing"/>
+        <w:ind w:left="720"/>
+        <w:rPr>
+          <w:rFonts w:ascii="Arial" w:hAnsi="Arial" w:cs="Arial"/>
+          <w:lang w:val="en-US"/>
+        </w:rPr>
+      </w:pPr>
+      <w:r>
+        <w:rPr>
+          <w:rFonts w:ascii="Arial" w:hAnsi="Arial" w:cs="Arial"/>
+          <w:lang w:val="en-US"/>
+        </w:rPr>
+        <w:t>Sprites for 4 directions</w:t>
+      </w:r>
+    </w:p>
+    <w:p>
+      <w:pPr>
+        <w:pStyle w:val="NoSpacing"/>
         <w:numPr>
           <w:ilvl w:val="0"/>
           <w:numId w:val="1"/>
@@ -433,7 +498,17 @@
     </w:p>
     <w:p>
       <w:pPr>
-        <w:pStyle w:val="Geenafstand"/>
+        <w:pStyle w:val="NoSpacing"/>
+        <w:ind w:left="720"/>
+        <w:rPr>
+          <w:rFonts w:ascii="Arial" w:hAnsi="Arial" w:cs="Arial"/>
+          <w:lang w:val="en-US"/>
+        </w:rPr>
+      </w:pPr>
+    </w:p>
+    <w:p>
+      <w:pPr>
+        <w:pStyle w:val="NoSpacing"/>
         <w:numPr>
           <w:ilvl w:val="0"/>
           <w:numId w:val="1"/>
@@ -510,7 +585,7 @@
     </w:p>
     <w:p>
       <w:pPr>
-        <w:pStyle w:val="Geenafstand"/>
+        <w:pStyle w:val="NoSpacing"/>
         <w:numPr>
           <w:ilvl w:val="0"/>
           <w:numId w:val="1"/>
@@ -573,7 +648,7 @@
     </w:p>
     <w:p>
       <w:pPr>
-        <w:pStyle w:val="Geenafstand"/>
+        <w:pStyle w:val="NoSpacing"/>
         <w:numPr>
           <w:ilvl w:val="0"/>
           <w:numId w:val="1"/>
@@ -650,7 +725,7 @@
     </w:p>
     <w:p>
       <w:pPr>
-        <w:pStyle w:val="Geenafstand"/>
+        <w:pStyle w:val="NoSpacing"/>
         <w:numPr>
           <w:ilvl w:val="0"/>
           <w:numId w:val="1"/>
@@ -713,7 +788,7 @@
     </w:p>
     <w:p>
       <w:pPr>
-        <w:pStyle w:val="Geenafstand"/>
+        <w:pStyle w:val="NoSpacing"/>
         <w:numPr>
           <w:ilvl w:val="0"/>
           <w:numId w:val="1"/>
@@ -769,16 +844,18 @@
     </w:p>
     <w:p>
       <w:pPr>
-        <w:pStyle w:val="Geenafstand"/>
-        <w:rPr>
-          <w:rFonts w:ascii="Arial" w:hAnsi="Arial" w:cs="Arial"/>
-          <w:lang w:val="en-US"/>
-        </w:rPr>
-      </w:pPr>
-    </w:p>
-    <w:p>
-      <w:pPr>
-        <w:pStyle w:val="Geenafstand"/>
+        <w:pStyle w:val="NoSpacing"/>
+        <w:rPr>
+          <w:rFonts w:ascii="Arial" w:hAnsi="Arial" w:cs="Arial"/>
+          <w:lang w:val="en-US"/>
+        </w:rPr>
+      </w:pPr>
+      <w:bookmarkStart w:id="0" w:name="_GoBack"/>
+      <w:bookmarkEnd w:id="0"/>
+    </w:p>
+    <w:p>
+      <w:pPr>
+        <w:pStyle w:val="NoSpacing"/>
         <w:numPr>
           <w:ilvl w:val="0"/>
           <w:numId w:val="1"/>
@@ -848,7 +925,7 @@
     </w:p>
     <w:p>
       <w:pPr>
-        <w:pStyle w:val="Geenafstand"/>
+        <w:pStyle w:val="NoSpacing"/>
         <w:numPr>
           <w:ilvl w:val="0"/>
           <w:numId w:val="1"/>
@@ -925,7 +1002,7 @@
     </w:p>
     <w:p>
       <w:pPr>
-        <w:pStyle w:val="Geenafstand"/>
+        <w:pStyle w:val="NoSpacing"/>
         <w:numPr>
           <w:ilvl w:val="0"/>
           <w:numId w:val="1"/>
@@ -995,7 +1072,7 @@
     </w:p>
     <w:p>
       <w:pPr>
-        <w:pStyle w:val="Geenafstand"/>
+        <w:pStyle w:val="NoSpacing"/>
         <w:numPr>
           <w:ilvl w:val="0"/>
           <w:numId w:val="1"/>
@@ -1073,7 +1150,7 @@
     </w:p>
     <w:p>
       <w:pPr>
-        <w:pStyle w:val="Geenafstand"/>
+        <w:pStyle w:val="NoSpacing"/>
         <w:numPr>
           <w:ilvl w:val="0"/>
           <w:numId w:val="1"/>
@@ -1144,7 +1221,7 @@
     </w:p>
     <w:p>
       <w:pPr>
-        <w:pStyle w:val="Geenafstand"/>
+        <w:pStyle w:val="NoSpacing"/>
         <w:ind w:left="720"/>
         <w:rPr>
           <w:rFonts w:ascii="Arial" w:hAnsi="Arial" w:cs="Arial"/>
@@ -1154,7 +1231,7 @@
     </w:p>
     <w:p>
       <w:pPr>
-        <w:pStyle w:val="Geenafstand"/>
+        <w:pStyle w:val="NoSpacing"/>
         <w:numPr>
           <w:ilvl w:val="0"/>
           <w:numId w:val="1"/>
@@ -1218,7 +1295,7 @@
     </w:p>
     <w:p>
       <w:pPr>
-        <w:pStyle w:val="Geenafstand"/>
+        <w:pStyle w:val="NoSpacing"/>
         <w:numPr>
           <w:ilvl w:val="0"/>
           <w:numId w:val="1"/>
@@ -1268,7 +1345,7 @@
     </w:p>
     <w:p>
       <w:pPr>
-        <w:pStyle w:val="Geenafstand"/>
+        <w:pStyle w:val="NoSpacing"/>
         <w:numPr>
           <w:ilvl w:val="0"/>
           <w:numId w:val="1"/>
@@ -1311,7 +1388,7 @@
     </w:p>
     <w:p>
       <w:pPr>
-        <w:pStyle w:val="Geenafstand"/>
+        <w:pStyle w:val="NoSpacing"/>
         <w:numPr>
           <w:ilvl w:val="0"/>
           <w:numId w:val="1"/>
@@ -1368,7 +1445,7 @@
     </w:p>
     <w:p>
       <w:pPr>
-        <w:pStyle w:val="Geenafstand"/>
+        <w:pStyle w:val="NoSpacing"/>
         <w:numPr>
           <w:ilvl w:val="0"/>
           <w:numId w:val="1"/>
@@ -1445,7 +1522,7 @@
     </w:p>
     <w:p>
       <w:pPr>
-        <w:pStyle w:val="Geenafstand"/>
+        <w:pStyle w:val="NoSpacing"/>
         <w:ind w:left="720"/>
         <w:rPr>
           <w:rFonts w:ascii="Arial" w:hAnsi="Arial" w:cs="Arial"/>
@@ -1455,7 +1532,7 @@
     </w:p>
     <w:p>
       <w:pPr>
-        <w:pStyle w:val="Geenafstand"/>
+        <w:pStyle w:val="NoSpacing"/>
         <w:numPr>
           <w:ilvl w:val="0"/>
           <w:numId w:val="1"/>
@@ -1539,7 +1616,7 @@
     </w:p>
     <w:p>
       <w:pPr>
-        <w:pStyle w:val="Geenafstand"/>
+        <w:pStyle w:val="NoSpacing"/>
         <w:numPr>
           <w:ilvl w:val="0"/>
           <w:numId w:val="1"/>
@@ -1596,7 +1673,7 @@
     </w:p>
     <w:p>
       <w:pPr>
-        <w:pStyle w:val="Geenafstand"/>
+        <w:pStyle w:val="NoSpacing"/>
         <w:numPr>
           <w:ilvl w:val="0"/>
           <w:numId w:val="1"/>
@@ -1670,12 +1747,10 @@
         <w:tab/>
         <w:t>1</w:t>
       </w:r>
-      <w:bookmarkStart w:id="0" w:name="_GoBack"/>
-      <w:bookmarkEnd w:id="0"/>
-    </w:p>
-    <w:p>
-      <w:pPr>
-        <w:pStyle w:val="Geenafstand"/>
+    </w:p>
+    <w:p>
+      <w:pPr>
+        <w:pStyle w:val="NoSpacing"/>
         <w:numPr>
           <w:ilvl w:val="0"/>
           <w:numId w:val="1"/>
@@ -1739,7 +1814,7 @@
     </w:p>
     <w:p>
       <w:pPr>
-        <w:pStyle w:val="Geenafstand"/>
+        <w:pStyle w:val="NoSpacing"/>
         <w:numPr>
           <w:ilvl w:val="0"/>
           <w:numId w:val="1"/>
@@ -1796,7 +1871,7 @@
     </w:p>
     <w:p>
       <w:pPr>
-        <w:pStyle w:val="Geenafstand"/>
+        <w:pStyle w:val="NoSpacing"/>
         <w:numPr>
           <w:ilvl w:val="0"/>
           <w:numId w:val="1"/>
@@ -1860,7 +1935,7 @@
     </w:p>
     <w:p>
       <w:pPr>
-        <w:pStyle w:val="Geenafstand"/>
+        <w:pStyle w:val="NoSpacing"/>
         <w:numPr>
           <w:ilvl w:val="0"/>
           <w:numId w:val="1"/>
@@ -1937,7 +2012,7 @@
     </w:p>
     <w:p>
       <w:pPr>
-        <w:pStyle w:val="Geenafstand"/>
+        <w:pStyle w:val="NoSpacing"/>
         <w:numPr>
           <w:ilvl w:val="0"/>
           <w:numId w:val="1"/>
@@ -2020,7 +2095,7 @@
     </w:p>
     <w:p>
       <w:pPr>
-        <w:pStyle w:val="Geenafstand"/>
+        <w:pStyle w:val="NoSpacing"/>
         <w:numPr>
           <w:ilvl w:val="0"/>
           <w:numId w:val="1"/>
@@ -2090,7 +2165,7 @@
     </w:p>
     <w:p>
       <w:pPr>
-        <w:pStyle w:val="Geenafstand"/>
+        <w:pStyle w:val="NoSpacing"/>
         <w:numPr>
           <w:ilvl w:val="0"/>
           <w:numId w:val="1"/>
@@ -2161,7 +2236,7 @@
     </w:p>
     <w:p>
       <w:pPr>
-        <w:pStyle w:val="Geenafstand"/>
+        <w:pStyle w:val="NoSpacing"/>
         <w:numPr>
           <w:ilvl w:val="0"/>
           <w:numId w:val="1"/>
@@ -2238,7 +2313,7 @@
     </w:p>
     <w:p>
       <w:pPr>
-        <w:pStyle w:val="Geenafstand"/>
+        <w:pStyle w:val="NoSpacing"/>
         <w:numPr>
           <w:ilvl w:val="0"/>
           <w:numId w:val="1"/>
@@ -2302,7 +2377,7 @@
     </w:p>
     <w:p>
       <w:pPr>
-        <w:pStyle w:val="Geenafstand"/>
+        <w:pStyle w:val="NoSpacing"/>
         <w:numPr>
           <w:ilvl w:val="0"/>
           <w:numId w:val="1"/>
@@ -2374,7 +2449,7 @@
 </file>
 
 <file path=word/numbering.xml><?xml version="1.0" encoding="utf-8"?>
-<w:numbering xmlns:wpc="http://schemas.microsoft.com/office/word/2010/wordprocessingCanvas" xmlns:mc="http://schemas.openxmlformats.org/markup-compatibility/2006" xmlns:o="urn:schemas-microsoft-com:office:office" xmlns:r="http://schemas.openxmlformats.org/officeDocument/2006/relationships" xmlns:m="http://schemas.openxmlformats.org/officeDocument/2006/math" xmlns:v="urn:schemas-microsoft-com:vml" xmlns:wp14="http://schemas.microsoft.com/office/word/2010/wordprocessingDrawing" xmlns:wp="http://schemas.openxmlformats.org/drawingml/2006/wordprocessingDrawing" xmlns:w10="urn:schemas-microsoft-com:office:word" xmlns:w="http://schemas.openxmlformats.org/wordprocessingml/2006/main" xmlns:w14="http://schemas.microsoft.com/office/word/2010/wordml" xmlns:wpg="http://schemas.microsoft.com/office/word/2010/wordprocessingGroup" xmlns:wpi="http://schemas.microsoft.com/office/word/2010/wordprocessingInk" xmlns:wne="http://schemas.microsoft.com/office/word/2006/wordml" xmlns:wps="http://schemas.microsoft.com/office/word/2010/wordprocessingShape" mc:Ignorable="w14 wp14">
+<w:numbering xmlns:wpc="http://schemas.microsoft.com/office/word/2010/wordprocessingCanvas" xmlns:mc="http://schemas.openxmlformats.org/markup-compatibility/2006" xmlns:o="urn:schemas-microsoft-com:office:office" xmlns:r="http://schemas.openxmlformats.org/officeDocument/2006/relationships" xmlns:m="http://schemas.openxmlformats.org/officeDocument/2006/math" xmlns:v="urn:schemas-microsoft-com:vml" xmlns:wp14="http://schemas.microsoft.com/office/word/2010/wordprocessingDrawing" xmlns:wp="http://schemas.openxmlformats.org/drawingml/2006/wordprocessingDrawing" xmlns:w10="urn:schemas-microsoft-com:office:word" xmlns:w="http://schemas.openxmlformats.org/wordprocessingml/2006/main" xmlns:w14="http://schemas.microsoft.com/office/word/2010/wordml" xmlns:w15="http://schemas.microsoft.com/office/word/2012/wordml" xmlns:wpg="http://schemas.microsoft.com/office/word/2010/wordprocessingGroup" xmlns:wpi="http://schemas.microsoft.com/office/word/2010/wordprocessingInk" xmlns:wne="http://schemas.microsoft.com/office/word/2006/wordml" xmlns:wps="http://schemas.microsoft.com/office/word/2010/wordprocessingShape" mc:Ignorable="w14 w15 wp14">
   <w:abstractNum w:abstractNumId="0">
     <w:nsid w:val="71A04AF8"/>
     <w:multiLevelType w:val="hybridMultilevel"/>
@@ -2494,7 +2569,7 @@
 </file>
 
 <file path=word/styles.xml><?xml version="1.0" encoding="utf-8"?>
-<w:styles xmlns:mc="http://schemas.openxmlformats.org/markup-compatibility/2006" xmlns:r="http://schemas.openxmlformats.org/officeDocument/2006/relationships" xmlns:w="http://schemas.openxmlformats.org/wordprocessingml/2006/main" xmlns:w14="http://schemas.microsoft.com/office/word/2010/wordml" mc:Ignorable="w14">
+<w:styles xmlns:mc="http://schemas.openxmlformats.org/markup-compatibility/2006" xmlns:r="http://schemas.openxmlformats.org/officeDocument/2006/relationships" xmlns:w="http://schemas.openxmlformats.org/wordprocessingml/2006/main" xmlns:w14="http://schemas.microsoft.com/office/word/2010/wordml" xmlns:w15="http://schemas.microsoft.com/office/word/2012/wordml" mc:Ignorable="w14 w15">
   <w:docDefaults>
     <w:rPrDefault>
       <w:rPr>
@@ -2510,154 +2585,388 @@
       </w:pPr>
     </w:pPrDefault>
   </w:docDefaults>
-  <w:latentStyles w:defLockedState="0" w:defUIPriority="99" w:defSemiHidden="1" w:defUnhideWhenUsed="1" w:defQFormat="0" w:count="267">
-    <w:lsdException w:name="Normal" w:semiHidden="0" w:uiPriority="0" w:unhideWhenUsed="0" w:qFormat="1"/>
-    <w:lsdException w:name="heading 1" w:semiHidden="0" w:uiPriority="9" w:unhideWhenUsed="0" w:qFormat="1"/>
-    <w:lsdException w:name="heading 2" w:uiPriority="9" w:qFormat="1"/>
-    <w:lsdException w:name="heading 3" w:uiPriority="9" w:qFormat="1"/>
-    <w:lsdException w:name="heading 4" w:uiPriority="9" w:qFormat="1"/>
-    <w:lsdException w:name="heading 5" w:uiPriority="9" w:qFormat="1"/>
-    <w:lsdException w:name="heading 6" w:uiPriority="9" w:qFormat="1"/>
-    <w:lsdException w:name="heading 7" w:uiPriority="9" w:qFormat="1"/>
-    <w:lsdException w:name="heading 8" w:uiPriority="9" w:qFormat="1"/>
-    <w:lsdException w:name="heading 9" w:uiPriority="9" w:qFormat="1"/>
-    <w:lsdException w:name="toc 1" w:uiPriority="39"/>
-    <w:lsdException w:name="toc 2" w:uiPriority="39"/>
-    <w:lsdException w:name="toc 3" w:uiPriority="39"/>
-    <w:lsdException w:name="toc 4" w:uiPriority="39"/>
-    <w:lsdException w:name="toc 5" w:uiPriority="39"/>
-    <w:lsdException w:name="toc 6" w:uiPriority="39"/>
-    <w:lsdException w:name="toc 7" w:uiPriority="39"/>
-    <w:lsdException w:name="toc 8" w:uiPriority="39"/>
-    <w:lsdException w:name="toc 9" w:uiPriority="39"/>
-    <w:lsdException w:name="caption" w:uiPriority="35" w:qFormat="1"/>
-    <w:lsdException w:name="Title" w:semiHidden="0" w:uiPriority="10" w:unhideWhenUsed="0" w:qFormat="1"/>
-    <w:lsdException w:name="Default Paragraph Font" w:uiPriority="1"/>
-    <w:lsdException w:name="Subtitle" w:semiHidden="0" w:uiPriority="11" w:unhideWhenUsed="0" w:qFormat="1"/>
-    <w:lsdException w:name="Strong" w:semiHidden="0" w:uiPriority="22" w:unhideWhenUsed="0" w:qFormat="1"/>
-    <w:lsdException w:name="Emphasis" w:semiHidden="0" w:uiPriority="20" w:unhideWhenUsed="0" w:qFormat="1"/>
-    <w:lsdException w:name="Table Grid" w:semiHidden="0" w:uiPriority="59" w:unhideWhenUsed="0"/>
-    <w:lsdException w:name="Placeholder Text" w:unhideWhenUsed="0"/>
-    <w:lsdException w:name="No Spacing" w:semiHidden="0" w:uiPriority="1" w:unhideWhenUsed="0" w:qFormat="1"/>
-    <w:lsdException w:name="Light Shading" w:semiHidden="0" w:uiPriority="60" w:unhideWhenUsed="0"/>
-    <w:lsdException w:name="Light List" w:semiHidden="0" w:uiPriority="61" w:unhideWhenUsed="0"/>
-    <w:lsdException w:name="Light Grid" w:semiHidden="0" w:uiPriority="62" w:unhideWhenUsed="0"/>
-    <w:lsdException w:name="Medium Shading 1" w:semiHidden="0" w:uiPriority="63" w:unhideWhenUsed="0"/>
-    <w:lsdException w:name="Medium Shading 2" w:semiHidden="0" w:uiPriority="64" w:unhideWhenUsed="0"/>
-    <w:lsdException w:name="Medium List 1" w:semiHidden="0" w:uiPriority="65" w:unhideWhenUsed="0"/>
-    <w:lsdException w:name="Medium List 2" w:semiHidden="0" w:uiPriority="66" w:unhideWhenUsed="0"/>
-    <w:lsdException w:name="Medium Grid 1" w:semiHidden="0" w:uiPriority="67" w:unhideWhenUsed="0"/>
-    <w:lsdException w:name="Medium Grid 2" w:semiHidden="0" w:uiPriority="68" w:unhideWhenUsed="0"/>
-    <w:lsdException w:name="Medium Grid 3" w:semiHidden="0" w:uiPriority="69" w:unhideWhenUsed="0"/>
-    <w:lsdException w:name="Dark List" w:semiHidden="0" w:uiPriority="70" w:unhideWhenUsed="0"/>
-    <w:lsdException w:name="Colorful Shading" w:semiHidden="0" w:uiPriority="71" w:unhideWhenUsed="0"/>
-    <w:lsdException w:name="Colorful List" w:semiHidden="0" w:uiPriority="72" w:unhideWhenUsed="0"/>
-    <w:lsdException w:name="Colorful Grid" w:semiHidden="0" w:uiPriority="73" w:unhideWhenUsed="0"/>
-    <w:lsdException w:name="Light Shading Accent 1" w:semiHidden="0" w:uiPriority="60" w:unhideWhenUsed="0"/>
-    <w:lsdException w:name="Light List Accent 1" w:semiHidden="0" w:uiPriority="61" w:unhideWhenUsed="0"/>
-    <w:lsdException w:name="Light Grid Accent 1" w:semiHidden="0" w:uiPriority="62" w:unhideWhenUsed="0"/>
-    <w:lsdException w:name="Medium Shading 1 Accent 1" w:semiHidden="0" w:uiPriority="63" w:unhideWhenUsed="0"/>
-    <w:lsdException w:name="Medium Shading 2 Accent 1" w:semiHidden="0" w:uiPriority="64" w:unhideWhenUsed="0"/>
-    <w:lsdException w:name="Medium List 1 Accent 1" w:semiHidden="0" w:uiPriority="65" w:unhideWhenUsed="0"/>
-    <w:lsdException w:name="Revision" w:unhideWhenUsed="0"/>
-    <w:lsdException w:name="List Paragraph" w:semiHidden="0" w:uiPriority="34" w:unhideWhenUsed="0" w:qFormat="1"/>
-    <w:lsdException w:name="Quote" w:semiHidden="0" w:uiPriority="29" w:unhideWhenUsed="0" w:qFormat="1"/>
-    <w:lsdException w:name="Intense Quote" w:semiHidden="0" w:uiPriority="30" w:unhideWhenUsed="0" w:qFormat="1"/>
-    <w:lsdException w:name="Medium List 2 Accent 1" w:semiHidden="0" w:uiPriority="66" w:unhideWhenUsed="0"/>
-    <w:lsdException w:name="Medium Grid 1 Accent 1" w:semiHidden="0" w:uiPriority="67" w:unhideWhenUsed="0"/>
-    <w:lsdException w:name="Medium Grid 2 Accent 1" w:semiHidden="0" w:uiPriority="68" w:unhideWhenUsed="0"/>
-    <w:lsdException w:name="Medium Grid 3 Accent 1" w:semiHidden="0" w:uiPriority="69" w:unhideWhenUsed="0"/>
-    <w:lsdException w:name="Dark List Accent 1" w:semiHidden="0" w:uiPriority="70" w:unhideWhenUsed="0"/>
-    <w:lsdException w:name="Colorful Shading Accent 1" w:semiHidden="0" w:uiPriority="71" w:unhideWhenUsed="0"/>
-    <w:lsdException w:name="Colorful List Accent 1" w:semiHidden="0" w:uiPriority="72" w:unhideWhenUsed="0"/>
-    <w:lsdException w:name="Colorful Grid Accent 1" w:semiHidden="0" w:uiPriority="73" w:unhideWhenUsed="0"/>
-    <w:lsdException w:name="Light Shading Accent 2" w:semiHidden="0" w:uiPriority="60" w:unhideWhenUsed="0"/>
-    <w:lsdException w:name="Light List Accent 2" w:semiHidden="0" w:uiPriority="61" w:unhideWhenUsed="0"/>
-    <w:lsdException w:name="Light Grid Accent 2" w:semiHidden="0" w:uiPriority="62" w:unhideWhenUsed="0"/>
-    <w:lsdException w:name="Medium Shading 1 Accent 2" w:semiHidden="0" w:uiPriority="63" w:unhideWhenUsed="0"/>
-    <w:lsdException w:name="Medium Shading 2 Accent 2" w:semiHidden="0" w:uiPriority="64" w:unhideWhenUsed="0"/>
-    <w:lsdException w:name="Medium List 1 Accent 2" w:semiHidden="0" w:uiPriority="65" w:unhideWhenUsed="0"/>
-    <w:lsdException w:name="Medium List 2 Accent 2" w:semiHidden="0" w:uiPriority="66" w:unhideWhenUsed="0"/>
-    <w:lsdException w:name="Medium Grid 1 Accent 2" w:semiHidden="0" w:uiPriority="67" w:unhideWhenUsed="0"/>
-    <w:lsdException w:name="Medium Grid 2 Accent 2" w:semiHidden="0" w:uiPriority="68" w:unhideWhenUsed="0"/>
-    <w:lsdException w:name="Medium Grid 3 Accent 2" w:semiHidden="0" w:uiPriority="69" w:unhideWhenUsed="0"/>
-    <w:lsdException w:name="Dark List Accent 2" w:semiHidden="0" w:uiPriority="70" w:unhideWhenUsed="0"/>
-    <w:lsdException w:name="Colorful Shading Accent 2" w:semiHidden="0" w:uiPriority="71" w:unhideWhenUsed="0"/>
-    <w:lsdException w:name="Colorful List Accent 2" w:semiHidden="0" w:uiPriority="72" w:unhideWhenUsed="0"/>
-    <w:lsdException w:name="Colorful Grid Accent 2" w:semiHidden="0" w:uiPriority="73" w:unhideWhenUsed="0"/>
-    <w:lsdException w:name="Light Shading Accent 3" w:semiHidden="0" w:uiPriority="60" w:unhideWhenUsed="0"/>
-    <w:lsdException w:name="Light List Accent 3" w:semiHidden="0" w:uiPriority="61" w:unhideWhenUsed="0"/>
-    <w:lsdException w:name="Light Grid Accent 3" w:semiHidden="0" w:uiPriority="62" w:unhideWhenUsed="0"/>
-    <w:lsdException w:name="Medium Shading 1 Accent 3" w:semiHidden="0" w:uiPriority="63" w:unhideWhenUsed="0"/>
-    <w:lsdException w:name="Medium Shading 2 Accent 3" w:semiHidden="0" w:uiPriority="64" w:unhideWhenUsed="0"/>
-    <w:lsdException w:name="Medium List 1 Accent 3" w:semiHidden="0" w:uiPriority="65" w:unhideWhenUsed="0"/>
-    <w:lsdException w:name="Medium List 2 Accent 3" w:semiHidden="0" w:uiPriority="66" w:unhideWhenUsed="0"/>
-    <w:lsdException w:name="Medium Grid 1 Accent 3" w:semiHidden="0" w:uiPriority="67" w:unhideWhenUsed="0"/>
-    <w:lsdException w:name="Medium Grid 2 Accent 3" w:semiHidden="0" w:uiPriority="68" w:unhideWhenUsed="0"/>
-    <w:lsdException w:name="Medium Grid 3 Accent 3" w:semiHidden="0" w:uiPriority="69" w:unhideWhenUsed="0"/>
-    <w:lsdException w:name="Dark List Accent 3" w:semiHidden="0" w:uiPriority="70" w:unhideWhenUsed="0"/>
-    <w:lsdException w:name="Colorful Shading Accent 3" w:semiHidden="0" w:uiPriority="71" w:unhideWhenUsed="0"/>
-    <w:lsdException w:name="Colorful List Accent 3" w:semiHidden="0" w:uiPriority="72" w:unhideWhenUsed="0"/>
-    <w:lsdException w:name="Colorful Grid Accent 3" w:semiHidden="0" w:uiPriority="73" w:unhideWhenUsed="0"/>
-    <w:lsdException w:name="Light Shading Accent 4" w:semiHidden="0" w:uiPriority="60" w:unhideWhenUsed="0"/>
-    <w:lsdException w:name="Light List Accent 4" w:semiHidden="0" w:uiPriority="61" w:unhideWhenUsed="0"/>
-    <w:lsdException w:name="Light Grid Accent 4" w:semiHidden="0" w:uiPriority="62" w:unhideWhenUsed="0"/>
-    <w:lsdException w:name="Medium Shading 1 Accent 4" w:semiHidden="0" w:uiPriority="63" w:unhideWhenUsed="0"/>
-    <w:lsdException w:name="Medium Shading 2 Accent 4" w:semiHidden="0" w:uiPriority="64" w:unhideWhenUsed="0"/>
-    <w:lsdException w:name="Medium List 1 Accent 4" w:semiHidden="0" w:uiPriority="65" w:unhideWhenUsed="0"/>
-    <w:lsdException w:name="Medium List 2 Accent 4" w:semiHidden="0" w:uiPriority="66" w:unhideWhenUsed="0"/>
-    <w:lsdException w:name="Medium Grid 1 Accent 4" w:semiHidden="0" w:uiPriority="67" w:unhideWhenUsed="0"/>
-    <w:lsdException w:name="Medium Grid 2 Accent 4" w:semiHidden="0" w:uiPriority="68" w:unhideWhenUsed="0"/>
-    <w:lsdException w:name="Medium Grid 3 Accent 4" w:semiHidden="0" w:uiPriority="69" w:unhideWhenUsed="0"/>
-    <w:lsdException w:name="Dark List Accent 4" w:semiHidden="0" w:uiPriority="70" w:unhideWhenUsed="0"/>
-    <w:lsdException w:name="Colorful Shading Accent 4" w:semiHidden="0" w:uiPriority="71" w:unhideWhenUsed="0"/>
-    <w:lsdException w:name="Colorful List Accent 4" w:semiHidden="0" w:uiPriority="72" w:unhideWhenUsed="0"/>
-    <w:lsdException w:name="Colorful Grid Accent 4" w:semiHidden="0" w:uiPriority="73" w:unhideWhenUsed="0"/>
-    <w:lsdException w:name="Light Shading Accent 5" w:semiHidden="0" w:uiPriority="60" w:unhideWhenUsed="0"/>
-    <w:lsdException w:name="Light List Accent 5" w:semiHidden="0" w:uiPriority="61" w:unhideWhenUsed="0"/>
-    <w:lsdException w:name="Light Grid Accent 5" w:semiHidden="0" w:uiPriority="62" w:unhideWhenUsed="0"/>
-    <w:lsdException w:name="Medium Shading 1 Accent 5" w:semiHidden="0" w:uiPriority="63" w:unhideWhenUsed="0"/>
-    <w:lsdException w:name="Medium Shading 2 Accent 5" w:semiHidden="0" w:uiPriority="64" w:unhideWhenUsed="0"/>
-    <w:lsdException w:name="Medium List 1 Accent 5" w:semiHidden="0" w:uiPriority="65" w:unhideWhenUsed="0"/>
-    <w:lsdException w:name="Medium List 2 Accent 5" w:semiHidden="0" w:uiPriority="66" w:unhideWhenUsed="0"/>
-    <w:lsdException w:name="Medium Grid 1 Accent 5" w:semiHidden="0" w:uiPriority="67" w:unhideWhenUsed="0"/>
-    <w:lsdException w:name="Medium Grid 2 Accent 5" w:semiHidden="0" w:uiPriority="68" w:unhideWhenUsed="0"/>
-    <w:lsdException w:name="Medium Grid 3 Accent 5" w:semiHidden="0" w:uiPriority="69" w:unhideWhenUsed="0"/>
-    <w:lsdException w:name="Dark List Accent 5" w:semiHidden="0" w:uiPriority="70" w:unhideWhenUsed="0"/>
-    <w:lsdException w:name="Colorful Shading Accent 5" w:semiHidden="0" w:uiPriority="71" w:unhideWhenUsed="0"/>
-    <w:lsdException w:name="Colorful List Accent 5" w:semiHidden="0" w:uiPriority="72" w:unhideWhenUsed="0"/>
-    <w:lsdException w:name="Colorful Grid Accent 5" w:semiHidden="0" w:uiPriority="73" w:unhideWhenUsed="0"/>
-    <w:lsdException w:name="Light Shading Accent 6" w:semiHidden="0" w:uiPriority="60" w:unhideWhenUsed="0"/>
-    <w:lsdException w:name="Light List Accent 6" w:semiHidden="0" w:uiPriority="61" w:unhideWhenUsed="0"/>
-    <w:lsdException w:name="Light Grid Accent 6" w:semiHidden="0" w:uiPriority="62" w:unhideWhenUsed="0"/>
-    <w:lsdException w:name="Medium Shading 1 Accent 6" w:semiHidden="0" w:uiPriority="63" w:unhideWhenUsed="0"/>
-    <w:lsdException w:name="Medium Shading 2 Accent 6" w:semiHidden="0" w:uiPriority="64" w:unhideWhenUsed="0"/>
-    <w:lsdException w:name="Medium List 1 Accent 6" w:semiHidden="0" w:uiPriority="65" w:unhideWhenUsed="0"/>
-    <w:lsdException w:name="Medium List 2 Accent 6" w:semiHidden="0" w:uiPriority="66" w:unhideWhenUsed="0"/>
-    <w:lsdException w:name="Medium Grid 1 Accent 6" w:semiHidden="0" w:uiPriority="67" w:unhideWhenUsed="0"/>
-    <w:lsdException w:name="Medium Grid 2 Accent 6" w:semiHidden="0" w:uiPriority="68" w:unhideWhenUsed="0"/>
-    <w:lsdException w:name="Medium Grid 3 Accent 6" w:semiHidden="0" w:uiPriority="69" w:unhideWhenUsed="0"/>
-    <w:lsdException w:name="Dark List Accent 6" w:semiHidden="0" w:uiPriority="70" w:unhideWhenUsed="0"/>
-    <w:lsdException w:name="Colorful Shading Accent 6" w:semiHidden="0" w:uiPriority="71" w:unhideWhenUsed="0"/>
-    <w:lsdException w:name="Colorful List Accent 6" w:semiHidden="0" w:uiPriority="72" w:unhideWhenUsed="0"/>
-    <w:lsdException w:name="Colorful Grid Accent 6" w:semiHidden="0" w:uiPriority="73" w:unhideWhenUsed="0"/>
-    <w:lsdException w:name="Subtle Emphasis" w:semiHidden="0" w:uiPriority="19" w:unhideWhenUsed="0" w:qFormat="1"/>
-    <w:lsdException w:name="Intense Emphasis" w:semiHidden="0" w:uiPriority="21" w:unhideWhenUsed="0" w:qFormat="1"/>
-    <w:lsdException w:name="Subtle Reference" w:semiHidden="0" w:uiPriority="31" w:unhideWhenUsed="0" w:qFormat="1"/>
-    <w:lsdException w:name="Intense Reference" w:semiHidden="0" w:uiPriority="32" w:unhideWhenUsed="0" w:qFormat="1"/>
-    <w:lsdException w:name="Book Title" w:semiHidden="0" w:uiPriority="33" w:unhideWhenUsed="0" w:qFormat="1"/>
-    <w:lsdException w:name="Bibliography" w:uiPriority="37"/>
-    <w:lsdException w:name="TOC Heading" w:uiPriority="39" w:qFormat="1"/>
+  <w:latentStyles w:defLockedState="0" w:defUIPriority="99" w:defSemiHidden="0" w:defUnhideWhenUsed="0" w:defQFormat="0" w:count="371">
+    <w:lsdException w:name="Normal" w:uiPriority="0" w:qFormat="1"/>
+    <w:lsdException w:name="heading 1" w:uiPriority="9" w:qFormat="1"/>
+    <w:lsdException w:name="heading 2" w:semiHidden="1" w:uiPriority="9" w:unhideWhenUsed="1" w:qFormat="1"/>
+    <w:lsdException w:name="heading 3" w:semiHidden="1" w:uiPriority="9" w:unhideWhenUsed="1" w:qFormat="1"/>
+    <w:lsdException w:name="heading 4" w:semiHidden="1" w:uiPriority="9" w:unhideWhenUsed="1" w:qFormat="1"/>
+    <w:lsdException w:name="heading 5" w:semiHidden="1" w:uiPriority="9" w:unhideWhenUsed="1" w:qFormat="1"/>
+    <w:lsdException w:name="heading 6" w:semiHidden="1" w:uiPriority="9" w:unhideWhenUsed="1" w:qFormat="1"/>
+    <w:lsdException w:name="heading 7" w:semiHidden="1" w:uiPriority="9" w:unhideWhenUsed="1" w:qFormat="1"/>
+    <w:lsdException w:name="heading 8" w:semiHidden="1" w:uiPriority="9" w:unhideWhenUsed="1" w:qFormat="1"/>
+    <w:lsdException w:name="heading 9" w:semiHidden="1" w:uiPriority="9" w:unhideWhenUsed="1" w:qFormat="1"/>
+    <w:lsdException w:name="index 1" w:semiHidden="1" w:unhideWhenUsed="1"/>
+    <w:lsdException w:name="index 2" w:semiHidden="1" w:unhideWhenUsed="1"/>
+    <w:lsdException w:name="index 3" w:semiHidden="1" w:unhideWhenUsed="1"/>
+    <w:lsdException w:name="index 4" w:semiHidden="1" w:unhideWhenUsed="1"/>
+    <w:lsdException w:name="index 5" w:semiHidden="1" w:unhideWhenUsed="1"/>
+    <w:lsdException w:name="index 6" w:semiHidden="1" w:unhideWhenUsed="1"/>
+    <w:lsdException w:name="index 7" w:semiHidden="1" w:unhideWhenUsed="1"/>
+    <w:lsdException w:name="index 8" w:semiHidden="1" w:unhideWhenUsed="1"/>
+    <w:lsdException w:name="index 9" w:semiHidden="1" w:unhideWhenUsed="1"/>
+    <w:lsdException w:name="toc 1" w:semiHidden="1" w:uiPriority="39" w:unhideWhenUsed="1"/>
+    <w:lsdException w:name="toc 2" w:semiHidden="1" w:uiPriority="39" w:unhideWhenUsed="1"/>
+    <w:lsdException w:name="toc 3" w:semiHidden="1" w:uiPriority="39" w:unhideWhenUsed="1"/>
+    <w:lsdException w:name="toc 4" w:semiHidden="1" w:uiPriority="39" w:unhideWhenUsed="1"/>
+    <w:lsdException w:name="toc 5" w:semiHidden="1" w:uiPriority="39" w:unhideWhenUsed="1"/>
+    <w:lsdException w:name="toc 6" w:semiHidden="1" w:uiPriority="39" w:unhideWhenUsed="1"/>
+    <w:lsdException w:name="toc 7" w:semiHidden="1" w:uiPriority="39" w:unhideWhenUsed="1"/>
+    <w:lsdException w:name="toc 8" w:semiHidden="1" w:uiPriority="39" w:unhideWhenUsed="1"/>
+    <w:lsdException w:name="toc 9" w:semiHidden="1" w:uiPriority="39" w:unhideWhenUsed="1"/>
+    <w:lsdException w:name="Normal Indent" w:semiHidden="1" w:unhideWhenUsed="1"/>
+    <w:lsdException w:name="footnote text" w:semiHidden="1" w:unhideWhenUsed="1"/>
+    <w:lsdException w:name="annotation text" w:semiHidden="1" w:unhideWhenUsed="1"/>
+    <w:lsdException w:name="header" w:semiHidden="1" w:unhideWhenUsed="1"/>
+    <w:lsdException w:name="footer" w:semiHidden="1" w:unhideWhenUsed="1"/>
+    <w:lsdException w:name="index heading" w:semiHidden="1" w:unhideWhenUsed="1"/>
+    <w:lsdException w:name="caption" w:semiHidden="1" w:uiPriority="35" w:unhideWhenUsed="1" w:qFormat="1"/>
+    <w:lsdException w:name="table of figures" w:semiHidden="1" w:unhideWhenUsed="1"/>
+    <w:lsdException w:name="envelope address" w:semiHidden="1" w:unhideWhenUsed="1"/>
+    <w:lsdException w:name="envelope return" w:semiHidden="1" w:unhideWhenUsed="1"/>
+    <w:lsdException w:name="footnote reference" w:semiHidden="1" w:unhideWhenUsed="1"/>
+    <w:lsdException w:name="annotation reference" w:semiHidden="1" w:unhideWhenUsed="1"/>
+    <w:lsdException w:name="line number" w:semiHidden="1" w:unhideWhenUsed="1"/>
+    <w:lsdException w:name="page number" w:semiHidden="1" w:unhideWhenUsed="1"/>
+    <w:lsdException w:name="endnote reference" w:semiHidden="1" w:unhideWhenUsed="1"/>
+    <w:lsdException w:name="endnote text" w:semiHidden="1" w:unhideWhenUsed="1"/>
+    <w:lsdException w:name="table of authorities" w:semiHidden="1" w:unhideWhenUsed="1"/>
+    <w:lsdException w:name="macro" w:semiHidden="1" w:unhideWhenUsed="1"/>
+    <w:lsdException w:name="toa heading" w:semiHidden="1" w:unhideWhenUsed="1"/>
+    <w:lsdException w:name="List" w:semiHidden="1" w:unhideWhenUsed="1"/>
+    <w:lsdException w:name="List Bullet" w:semiHidden="1" w:unhideWhenUsed="1"/>
+    <w:lsdException w:name="List Number" w:semiHidden="1" w:unhideWhenUsed="1"/>
+    <w:lsdException w:name="List 2" w:semiHidden="1" w:unhideWhenUsed="1"/>
+    <w:lsdException w:name="List 3" w:semiHidden="1" w:unhideWhenUsed="1"/>
+    <w:lsdException w:name="List 4" w:semiHidden="1" w:unhideWhenUsed="1"/>
+    <w:lsdException w:name="List 5" w:semiHidden="1" w:unhideWhenUsed="1"/>
+    <w:lsdException w:name="List Bullet 2" w:semiHidden="1" w:unhideWhenUsed="1"/>
+    <w:lsdException w:name="List Bullet 3" w:semiHidden="1" w:unhideWhenUsed="1"/>
+    <w:lsdException w:name="List Bullet 4" w:semiHidden="1" w:unhideWhenUsed="1"/>
+    <w:lsdException w:name="List Bullet 5" w:semiHidden="1" w:unhideWhenUsed="1"/>
+    <w:lsdException w:name="List Number 2" w:semiHidden="1" w:unhideWhenUsed="1"/>
+    <w:lsdException w:name="List Number 3" w:semiHidden="1" w:unhideWhenUsed="1"/>
+    <w:lsdException w:name="List Number 4" w:semiHidden="1" w:unhideWhenUsed="1"/>
+    <w:lsdException w:name="List Number 5" w:semiHidden="1" w:unhideWhenUsed="1"/>
+    <w:lsdException w:name="Title" w:uiPriority="10" w:qFormat="1"/>
+    <w:lsdException w:name="Closing" w:semiHidden="1" w:unhideWhenUsed="1"/>
+    <w:lsdException w:name="Signature" w:semiHidden="1" w:unhideWhenUsed="1"/>
+    <w:lsdException w:name="Default Paragraph Font" w:semiHidden="1" w:uiPriority="1" w:unhideWhenUsed="1"/>
+    <w:lsdException w:name="Body Text" w:semiHidden="1" w:unhideWhenUsed="1"/>
+    <w:lsdException w:name="Body Text Indent" w:semiHidden="1" w:unhideWhenUsed="1"/>
+    <w:lsdException w:name="List Continue" w:semiHidden="1" w:unhideWhenUsed="1"/>
+    <w:lsdException w:name="List Continue 2" w:semiHidden="1" w:unhideWhenUsed="1"/>
+    <w:lsdException w:name="List Continue 3" w:semiHidden="1" w:unhideWhenUsed="1"/>
+    <w:lsdException w:name="List Continue 4" w:semiHidden="1" w:unhideWhenUsed="1"/>
+    <w:lsdException w:name="List Continue 5" w:semiHidden="1" w:unhideWhenUsed="1"/>
+    <w:lsdException w:name="Message Header" w:semiHidden="1" w:unhideWhenUsed="1"/>
+    <w:lsdException w:name="Subtitle" w:uiPriority="11" w:qFormat="1"/>
+    <w:lsdException w:name="Salutation" w:semiHidden="1" w:unhideWhenUsed="1"/>
+    <w:lsdException w:name="Date" w:semiHidden="1" w:unhideWhenUsed="1"/>
+    <w:lsdException w:name="Body Text First Indent" w:semiHidden="1" w:unhideWhenUsed="1"/>
+    <w:lsdException w:name="Body Text First Indent 2" w:semiHidden="1" w:unhideWhenUsed="1"/>
+    <w:lsdException w:name="Note Heading" w:semiHidden="1" w:unhideWhenUsed="1"/>
+    <w:lsdException w:name="Body Text 2" w:semiHidden="1" w:unhideWhenUsed="1"/>
+    <w:lsdException w:name="Body Text 3" w:semiHidden="1" w:unhideWhenUsed="1"/>
+    <w:lsdException w:name="Body Text Indent 2" w:semiHidden="1" w:unhideWhenUsed="1"/>
+    <w:lsdException w:name="Body Text Indent 3" w:semiHidden="1" w:unhideWhenUsed="1"/>
+    <w:lsdException w:name="Block Text" w:semiHidden="1" w:unhideWhenUsed="1"/>
+    <w:lsdException w:name="Hyperlink" w:semiHidden="1" w:unhideWhenUsed="1"/>
+    <w:lsdException w:name="FollowedHyperlink" w:semiHidden="1" w:unhideWhenUsed="1"/>
+    <w:lsdException w:name="Strong" w:uiPriority="22" w:qFormat="1"/>
+    <w:lsdException w:name="Emphasis" w:uiPriority="20" w:qFormat="1"/>
+    <w:lsdException w:name="Document Map" w:semiHidden="1" w:unhideWhenUsed="1"/>
+    <w:lsdException w:name="Plain Text" w:semiHidden="1" w:unhideWhenUsed="1"/>
+    <w:lsdException w:name="E-mail Signature" w:semiHidden="1" w:unhideWhenUsed="1"/>
+    <w:lsdException w:name="HTML Top of Form" w:semiHidden="1" w:unhideWhenUsed="1"/>
+    <w:lsdException w:name="HTML Bottom of Form" w:semiHidden="1" w:unhideWhenUsed="1"/>
+    <w:lsdException w:name="Normal (Web)" w:semiHidden="1" w:unhideWhenUsed="1"/>
+    <w:lsdException w:name="HTML Acronym" w:semiHidden="1" w:unhideWhenUsed="1"/>
+    <w:lsdException w:name="HTML Address" w:semiHidden="1" w:unhideWhenUsed="1"/>
+    <w:lsdException w:name="HTML Cite" w:semiHidden="1" w:unhideWhenUsed="1"/>
+    <w:lsdException w:name="HTML Code" w:semiHidden="1" w:unhideWhenUsed="1"/>
+    <w:lsdException w:name="HTML Definition" w:semiHidden="1" w:unhideWhenUsed="1"/>
+    <w:lsdException w:name="HTML Keyboard" w:semiHidden="1" w:unhideWhenUsed="1"/>
+    <w:lsdException w:name="HTML Preformatted" w:semiHidden="1" w:unhideWhenUsed="1"/>
+    <w:lsdException w:name="HTML Sample" w:semiHidden="1" w:unhideWhenUsed="1"/>
+    <w:lsdException w:name="HTML Typewriter" w:semiHidden="1" w:unhideWhenUsed="1"/>
+    <w:lsdException w:name="HTML Variable" w:semiHidden="1" w:unhideWhenUsed="1"/>
+    <w:lsdException w:name="Normal Table" w:semiHidden="1" w:unhideWhenUsed="1"/>
+    <w:lsdException w:name="annotation subject" w:semiHidden="1" w:unhideWhenUsed="1"/>
+    <w:lsdException w:name="No List" w:semiHidden="1" w:unhideWhenUsed="1"/>
+    <w:lsdException w:name="Outline List 1" w:semiHidden="1" w:unhideWhenUsed="1"/>
+    <w:lsdException w:name="Outline List 2" w:semiHidden="1" w:unhideWhenUsed="1"/>
+    <w:lsdException w:name="Outline List 3" w:semiHidden="1" w:unhideWhenUsed="1"/>
+    <w:lsdException w:name="Table Simple 1" w:semiHidden="1" w:unhideWhenUsed="1"/>
+    <w:lsdException w:name="Table Simple 2" w:semiHidden="1" w:unhideWhenUsed="1"/>
+    <w:lsdException w:name="Table Simple 3" w:semiHidden="1" w:unhideWhenUsed="1"/>
+    <w:lsdException w:name="Table Classic 1" w:semiHidden="1" w:unhideWhenUsed="1"/>
+    <w:lsdException w:name="Table Classic 2" w:semiHidden="1" w:unhideWhenUsed="1"/>
+    <w:lsdException w:name="Table Classic 3" w:semiHidden="1" w:unhideWhenUsed="1"/>
+    <w:lsdException w:name="Table Classic 4" w:semiHidden="1" w:unhideWhenUsed="1"/>
+    <w:lsdException w:name="Table Colorful 1" w:semiHidden="1" w:unhideWhenUsed="1"/>
+    <w:lsdException w:name="Table Colorful 2" w:semiHidden="1" w:unhideWhenUsed="1"/>
+    <w:lsdException w:name="Table Colorful 3" w:semiHidden="1" w:unhideWhenUsed="1"/>
+    <w:lsdException w:name="Table Columns 1" w:semiHidden="1" w:unhideWhenUsed="1"/>
+    <w:lsdException w:name="Table Columns 2" w:semiHidden="1" w:unhideWhenUsed="1"/>
+    <w:lsdException w:name="Table Columns 3" w:semiHidden="1" w:unhideWhenUsed="1"/>
+    <w:lsdException w:name="Table Columns 4" w:semiHidden="1" w:unhideWhenUsed="1"/>
+    <w:lsdException w:name="Table Columns 5" w:semiHidden="1" w:unhideWhenUsed="1"/>
+    <w:lsdException w:name="Table Grid 1" w:semiHidden="1" w:unhideWhenUsed="1"/>
+    <w:lsdException w:name="Table Grid 2" w:semiHidden="1" w:unhideWhenUsed="1"/>
+    <w:lsdException w:name="Table Grid 3" w:semiHidden="1" w:unhideWhenUsed="1"/>
+    <w:lsdException w:name="Table Grid 4" w:semiHidden="1" w:unhideWhenUsed="1"/>
+    <w:lsdException w:name="Table Grid 5" w:semiHidden="1" w:unhideWhenUsed="1"/>
+    <w:lsdException w:name="Table Grid 6" w:semiHidden="1" w:unhideWhenUsed="1"/>
+    <w:lsdException w:name="Table Grid 7" w:semiHidden="1" w:unhideWhenUsed="1"/>
+    <w:lsdException w:name="Table Grid 8" w:semiHidden="1" w:unhideWhenUsed="1"/>
+    <w:lsdException w:name="Table List 1" w:semiHidden="1" w:unhideWhenUsed="1"/>
+    <w:lsdException w:name="Table List 2" w:semiHidden="1" w:unhideWhenUsed="1"/>
+    <w:lsdException w:name="Table List 3" w:semiHidden="1" w:unhideWhenUsed="1"/>
+    <w:lsdException w:name="Table List 4" w:semiHidden="1" w:unhideWhenUsed="1"/>
+    <w:lsdException w:name="Table List 5" w:semiHidden="1" w:unhideWhenUsed="1"/>
+    <w:lsdException w:name="Table List 6" w:semiHidden="1" w:unhideWhenUsed="1"/>
+    <w:lsdException w:name="Table List 7" w:semiHidden="1" w:unhideWhenUsed="1"/>
+    <w:lsdException w:name="Table List 8" w:semiHidden="1" w:unhideWhenUsed="1"/>
+    <w:lsdException w:name="Table 3D effects 1" w:semiHidden="1" w:unhideWhenUsed="1"/>
+    <w:lsdException w:name="Table 3D effects 2" w:semiHidden="1" w:unhideWhenUsed="1"/>
+    <w:lsdException w:name="Table 3D effects 3" w:semiHidden="1" w:unhideWhenUsed="1"/>
+    <w:lsdException w:name="Table Contemporary" w:semiHidden="1" w:unhideWhenUsed="1"/>
+    <w:lsdException w:name="Table Elegant" w:semiHidden="1" w:unhideWhenUsed="1"/>
+    <w:lsdException w:name="Table Professional" w:semiHidden="1" w:unhideWhenUsed="1"/>
+    <w:lsdException w:name="Table Subtle 1" w:semiHidden="1" w:unhideWhenUsed="1"/>
+    <w:lsdException w:name="Table Subtle 2" w:semiHidden="1" w:unhideWhenUsed="1"/>
+    <w:lsdException w:name="Table Web 1" w:semiHidden="1" w:unhideWhenUsed="1"/>
+    <w:lsdException w:name="Table Web 2" w:semiHidden="1" w:unhideWhenUsed="1"/>
+    <w:lsdException w:name="Table Web 3" w:semiHidden="1" w:unhideWhenUsed="1"/>
+    <w:lsdException w:name="Balloon Text" w:semiHidden="1" w:unhideWhenUsed="1"/>
+    <w:lsdException w:name="Table Grid" w:uiPriority="59"/>
+    <w:lsdException w:name="Table Theme" w:semiHidden="1" w:unhideWhenUsed="1"/>
+    <w:lsdException w:name="Placeholder Text" w:semiHidden="1"/>
+    <w:lsdException w:name="No Spacing" w:uiPriority="1" w:qFormat="1"/>
+    <w:lsdException w:name="Light Shading" w:uiPriority="60"/>
+    <w:lsdException w:name="Light List" w:uiPriority="61"/>
+    <w:lsdException w:name="Light Grid" w:uiPriority="62"/>
+    <w:lsdException w:name="Medium Shading 1" w:uiPriority="63"/>
+    <w:lsdException w:name="Medium Shading 2" w:uiPriority="64"/>
+    <w:lsdException w:name="Medium List 1" w:uiPriority="65"/>
+    <w:lsdException w:name="Medium List 2" w:uiPriority="66"/>
+    <w:lsdException w:name="Medium Grid 1" w:uiPriority="67"/>
+    <w:lsdException w:name="Medium Grid 2" w:uiPriority="68"/>
+    <w:lsdException w:name="Medium Grid 3" w:uiPriority="69"/>
+    <w:lsdException w:name="Dark List" w:uiPriority="70"/>
+    <w:lsdException w:name="Colorful Shading" w:uiPriority="71"/>
+    <w:lsdException w:name="Colorful List" w:uiPriority="72"/>
+    <w:lsdException w:name="Colorful Grid" w:uiPriority="73"/>
+    <w:lsdException w:name="Light Shading Accent 1" w:uiPriority="60"/>
+    <w:lsdException w:name="Light List Accent 1" w:uiPriority="61"/>
+    <w:lsdException w:name="Light Grid Accent 1" w:uiPriority="62"/>
+    <w:lsdException w:name="Medium Shading 1 Accent 1" w:uiPriority="63"/>
+    <w:lsdException w:name="Medium Shading 2 Accent 1" w:uiPriority="64"/>
+    <w:lsdException w:name="Medium List 1 Accent 1" w:uiPriority="65"/>
+    <w:lsdException w:name="Revision" w:semiHidden="1"/>
+    <w:lsdException w:name="List Paragraph" w:uiPriority="34" w:qFormat="1"/>
+    <w:lsdException w:name="Quote" w:uiPriority="29" w:qFormat="1"/>
+    <w:lsdException w:name="Intense Quote" w:uiPriority="30" w:qFormat="1"/>
+    <w:lsdException w:name="Medium List 2 Accent 1" w:uiPriority="66"/>
+    <w:lsdException w:name="Medium Grid 1 Accent 1" w:uiPriority="67"/>
+    <w:lsdException w:name="Medium Grid 2 Accent 1" w:uiPriority="68"/>
+    <w:lsdException w:name="Medium Grid 3 Accent 1" w:uiPriority="69"/>
+    <w:lsdException w:name="Dark List Accent 1" w:uiPriority="70"/>
+    <w:lsdException w:name="Colorful Shading Accent 1" w:uiPriority="71"/>
+    <w:lsdException w:name="Colorful List Accent 1" w:uiPriority="72"/>
+    <w:lsdException w:name="Colorful Grid Accent 1" w:uiPriority="73"/>
+    <w:lsdException w:name="Light Shading Accent 2" w:uiPriority="60"/>
+    <w:lsdException w:name="Light List Accent 2" w:uiPriority="61"/>
+    <w:lsdException w:name="Light Grid Accent 2" w:uiPriority="62"/>
+    <w:lsdException w:name="Medium Shading 1 Accent 2" w:uiPriority="63"/>
+    <w:lsdException w:name="Medium Shading 2 Accent 2" w:uiPriority="64"/>
+    <w:lsdException w:name="Medium List 1 Accent 2" w:uiPriority="65"/>
+    <w:lsdException w:name="Medium List 2 Accent 2" w:uiPriority="66"/>
+    <w:lsdException w:name="Medium Grid 1 Accent 2" w:uiPriority="67"/>
+    <w:lsdException w:name="Medium Grid 2 Accent 2" w:uiPriority="68"/>
+    <w:lsdException w:name="Medium Grid 3 Accent 2" w:uiPriority="69"/>
+    <w:lsdException w:name="Dark List Accent 2" w:uiPriority="70"/>
+    <w:lsdException w:name="Colorful Shading Accent 2" w:uiPriority="71"/>
+    <w:lsdException w:name="Colorful List Accent 2" w:uiPriority="72"/>
+    <w:lsdException w:name="Colorful Grid Accent 2" w:uiPriority="73"/>
+    <w:lsdException w:name="Light Shading Accent 3" w:uiPriority="60"/>
+    <w:lsdException w:name="Light List Accent 3" w:uiPriority="61"/>
+    <w:lsdException w:name="Light Grid Accent 3" w:uiPriority="62"/>
+    <w:lsdException w:name="Medium Shading 1 Accent 3" w:uiPriority="63"/>
+    <w:lsdException w:name="Medium Shading 2 Accent 3" w:uiPriority="64"/>
+    <w:lsdException w:name="Medium List 1 Accent 3" w:uiPriority="65"/>
+    <w:lsdException w:name="Medium List 2 Accent 3" w:uiPriority="66"/>
+    <w:lsdException w:name="Medium Grid 1 Accent 3" w:uiPriority="67"/>
+    <w:lsdException w:name="Medium Grid 2 Accent 3" w:uiPriority="68"/>
+    <w:lsdException w:name="Medium Grid 3 Accent 3" w:uiPriority="69"/>
+    <w:lsdException w:name="Dark List Accent 3" w:uiPriority="70"/>
+    <w:lsdException w:name="Colorful Shading Accent 3" w:uiPriority="71"/>
+    <w:lsdException w:name="Colorful List Accent 3" w:uiPriority="72"/>
+    <w:lsdException w:name="Colorful Grid Accent 3" w:uiPriority="73"/>
+    <w:lsdException w:name="Light Shading Accent 4" w:uiPriority="60"/>
+    <w:lsdException w:name="Light List Accent 4" w:uiPriority="61"/>
+    <w:lsdException w:name="Light Grid Accent 4" w:uiPriority="62"/>
+    <w:lsdException w:name="Medium Shading 1 Accent 4" w:uiPriority="63"/>
+    <w:lsdException w:name="Medium Shading 2 Accent 4" w:uiPriority="64"/>
+    <w:lsdException w:name="Medium List 1 Accent 4" w:uiPriority="65"/>
+    <w:lsdException w:name="Medium List 2 Accent 4" w:uiPriority="66"/>
+    <w:lsdException w:name="Medium Grid 1 Accent 4" w:uiPriority="67"/>
+    <w:lsdException w:name="Medium Grid 2 Accent 4" w:uiPriority="68"/>
+    <w:lsdException w:name="Medium Grid 3 Accent 4" w:uiPriority="69"/>
+    <w:lsdException w:name="Dark List Accent 4" w:uiPriority="70"/>
+    <w:lsdException w:name="Colorful Shading Accent 4" w:uiPriority="71"/>
+    <w:lsdException w:name="Colorful List Accent 4" w:uiPriority="72"/>
+    <w:lsdException w:name="Colorful Grid Accent 4" w:uiPriority="73"/>
+    <w:lsdException w:name="Light Shading Accent 5" w:uiPriority="60"/>
+    <w:lsdException w:name="Light List Accent 5" w:uiPriority="61"/>
+    <w:lsdException w:name="Light Grid Accent 5" w:uiPriority="62"/>
+    <w:lsdException w:name="Medium Shading 1 Accent 5" w:uiPriority="63"/>
+    <w:lsdException w:name="Medium Shading 2 Accent 5" w:uiPriority="64"/>
+    <w:lsdException w:name="Medium List 1 Accent 5" w:uiPriority="65"/>
+    <w:lsdException w:name="Medium List 2 Accent 5" w:uiPriority="66"/>
+    <w:lsdException w:name="Medium Grid 1 Accent 5" w:uiPriority="67"/>
+    <w:lsdException w:name="Medium Grid 2 Accent 5" w:uiPriority="68"/>
+    <w:lsdException w:name="Medium Grid 3 Accent 5" w:uiPriority="69"/>
+    <w:lsdException w:name="Dark List Accent 5" w:uiPriority="70"/>
+    <w:lsdException w:name="Colorful Shading Accent 5" w:uiPriority="71"/>
+    <w:lsdException w:name="Colorful List Accent 5" w:uiPriority="72"/>
+    <w:lsdException w:name="Colorful Grid Accent 5" w:uiPriority="73"/>
+    <w:lsdException w:name="Light Shading Accent 6" w:uiPriority="60"/>
+    <w:lsdException w:name="Light List Accent 6" w:uiPriority="61"/>
+    <w:lsdException w:name="Light Grid Accent 6" w:uiPriority="62"/>
+    <w:lsdException w:name="Medium Shading 1 Accent 6" w:uiPriority="63"/>
+    <w:lsdException w:name="Medium Shading 2 Accent 6" w:uiPriority="64"/>
+    <w:lsdException w:name="Medium List 1 Accent 6" w:uiPriority="65"/>
+    <w:lsdException w:name="Medium List 2 Accent 6" w:uiPriority="66"/>
+    <w:lsdException w:name="Medium Grid 1 Accent 6" w:uiPriority="67"/>
+    <w:lsdException w:name="Medium Grid 2 Accent 6" w:uiPriority="68"/>
+    <w:lsdException w:name="Medium Grid 3 Accent 6" w:uiPriority="69"/>
+    <w:lsdException w:name="Dark List Accent 6" w:uiPriority="70"/>
+    <w:lsdException w:name="Colorful Shading Accent 6" w:uiPriority="71"/>
+    <w:lsdException w:name="Colorful List Accent 6" w:uiPriority="72"/>
+    <w:lsdException w:name="Colorful Grid Accent 6" w:uiPriority="73"/>
+    <w:lsdException w:name="Subtle Emphasis" w:uiPriority="19" w:qFormat="1"/>
+    <w:lsdException w:name="Intense Emphasis" w:uiPriority="21" w:qFormat="1"/>
+    <w:lsdException w:name="Subtle Reference" w:uiPriority="31" w:qFormat="1"/>
+    <w:lsdException w:name="Intense Reference" w:uiPriority="32" w:qFormat="1"/>
+    <w:lsdException w:name="Book Title" w:uiPriority="33" w:qFormat="1"/>
+    <w:lsdException w:name="Bibliography" w:semiHidden="1" w:uiPriority="37" w:unhideWhenUsed="1"/>
+    <w:lsdException w:name="TOC Heading" w:semiHidden="1" w:uiPriority="39" w:unhideWhenUsed="1" w:qFormat="1"/>
+    <w:lsdException w:name="Plain Table 1" w:uiPriority="41"/>
+    <w:lsdException w:name="Plain Table 2" w:uiPriority="42"/>
+    <w:lsdException w:name="Plain Table 3" w:uiPriority="43"/>
+    <w:lsdException w:name="Plain Table 4" w:uiPriority="44"/>
+    <w:lsdException w:name="Plain Table 5" w:uiPriority="45"/>
+    <w:lsdException w:name="Grid Table Light" w:uiPriority="40"/>
+    <w:lsdException w:name="Grid Table 1 Light" w:uiPriority="46"/>
+    <w:lsdException w:name="Grid Table 2" w:uiPriority="47"/>
+    <w:lsdException w:name="Grid Table 3" w:uiPriority="48"/>
+    <w:lsdException w:name="Grid Table 4" w:uiPriority="49"/>
+    <w:lsdException w:name="Grid Table 5 Dark" w:uiPriority="50"/>
+    <w:lsdException w:name="Grid Table 6 Colorful" w:uiPriority="51"/>
+    <w:lsdException w:name="Grid Table 7 Colorful" w:uiPriority="52"/>
+    <w:lsdException w:name="Grid Table 1 Light Accent 1" w:uiPriority="46"/>
+    <w:lsdException w:name="Grid Table 2 Accent 1" w:uiPriority="47"/>
+    <w:lsdException w:name="Grid Table 3 Accent 1" w:uiPriority="48"/>
+    <w:lsdException w:name="Grid Table 4 Accent 1" w:uiPriority="49"/>
+    <w:lsdException w:name="Grid Table 5 Dark Accent 1" w:uiPriority="50"/>
+    <w:lsdException w:name="Grid Table 6 Colorful Accent 1" w:uiPriority="51"/>
+    <w:lsdException w:name="Grid Table 7 Colorful Accent 1" w:uiPriority="52"/>
+    <w:lsdException w:name="Grid Table 1 Light Accent 2" w:uiPriority="46"/>
+    <w:lsdException w:name="Grid Table 2 Accent 2" w:uiPriority="47"/>
+    <w:lsdException w:name="Grid Table 3 Accent 2" w:uiPriority="48"/>
+    <w:lsdException w:name="Grid Table 4 Accent 2" w:uiPriority="49"/>
+    <w:lsdException w:name="Grid Table 5 Dark Accent 2" w:uiPriority="50"/>
+    <w:lsdException w:name="Grid Table 6 Colorful Accent 2" w:uiPriority="51"/>
+    <w:lsdException w:name="Grid Table 7 Colorful Accent 2" w:uiPriority="52"/>
+    <w:lsdException w:name="Grid Table 1 Light Accent 3" w:uiPriority="46"/>
+    <w:lsdException w:name="Grid Table 2 Accent 3" w:uiPriority="47"/>
+    <w:lsdException w:name="Grid Table 3 Accent 3" w:uiPriority="48"/>
+    <w:lsdException w:name="Grid Table 4 Accent 3" w:uiPriority="49"/>
+    <w:lsdException w:name="Grid Table 5 Dark Accent 3" w:uiPriority="50"/>
+    <w:lsdException w:name="Grid Table 6 Colorful Accent 3" w:uiPriority="51"/>
+    <w:lsdException w:name="Grid Table 7 Colorful Accent 3" w:uiPriority="52"/>
+    <w:lsdException w:name="Grid Table 1 Light Accent 4" w:uiPriority="46"/>
+    <w:lsdException w:name="Grid Table 2 Accent 4" w:uiPriority="47"/>
+    <w:lsdException w:name="Grid Table 3 Accent 4" w:uiPriority="48"/>
+    <w:lsdException w:name="Grid Table 4 Accent 4" w:uiPriority="49"/>
+    <w:lsdException w:name="Grid Table 5 Dark Accent 4" w:uiPriority="50"/>
+    <w:lsdException w:name="Grid Table 6 Colorful Accent 4" w:uiPriority="51"/>
+    <w:lsdException w:name="Grid Table 7 Colorful Accent 4" w:uiPriority="52"/>
+    <w:lsdException w:name="Grid Table 1 Light Accent 5" w:uiPriority="46"/>
+    <w:lsdException w:name="Grid Table 2 Accent 5" w:uiPriority="47"/>
+    <w:lsdException w:name="Grid Table 3 Accent 5" w:uiPriority="48"/>
+    <w:lsdException w:name="Grid Table 4 Accent 5" w:uiPriority="49"/>
+    <w:lsdException w:name="Grid Table 5 Dark Accent 5" w:uiPriority="50"/>
+    <w:lsdException w:name="Grid Table 6 Colorful Accent 5" w:uiPriority="51"/>
+    <w:lsdException w:name="Grid Table 7 Colorful Accent 5" w:uiPriority="52"/>
+    <w:lsdException w:name="Grid Table 1 Light Accent 6" w:uiPriority="46"/>
+    <w:lsdException w:name="Grid Table 2 Accent 6" w:uiPriority="47"/>
+    <w:lsdException w:name="Grid Table 3 Accent 6" w:uiPriority="48"/>
+    <w:lsdException w:name="Grid Table 4 Accent 6" w:uiPriority="49"/>
+    <w:lsdException w:name="Grid Table 5 Dark Accent 6" w:uiPriority="50"/>
+    <w:lsdException w:name="Grid Table 6 Colorful Accent 6" w:uiPriority="51"/>
+    <w:lsdException w:name="Grid Table 7 Colorful Accent 6" w:uiPriority="52"/>
+    <w:lsdException w:name="List Table 1 Light" w:uiPriority="46"/>
+    <w:lsdException w:name="List Table 2" w:uiPriority="47"/>
+    <w:lsdException w:name="List Table 3" w:uiPriority="48"/>
+    <w:lsdException w:name="List Table 4" w:uiPriority="49"/>
+    <w:lsdException w:name="List Table 5 Dark" w:uiPriority="50"/>
+    <w:lsdException w:name="List Table 6 Colorful" w:uiPriority="51"/>
+    <w:lsdException w:name="List Table 7 Colorful" w:uiPriority="52"/>
+    <w:lsdException w:name="List Table 1 Light Accent 1" w:uiPriority="46"/>
+    <w:lsdException w:name="List Table 2 Accent 1" w:uiPriority="47"/>
+    <w:lsdException w:name="List Table 3 Accent 1" w:uiPriority="48"/>
+    <w:lsdException w:name="List Table 4 Accent 1" w:uiPriority="49"/>
+    <w:lsdException w:name="List Table 5 Dark Accent 1" w:uiPriority="50"/>
+    <w:lsdException w:name="List Table 6 Colorful Accent 1" w:uiPriority="51"/>
+    <w:lsdException w:name="List Table 7 Colorful Accent 1" w:uiPriority="52"/>
+    <w:lsdException w:name="List Table 1 Light Accent 2" w:uiPriority="46"/>
+    <w:lsdException w:name="List Table 2 Accent 2" w:uiPriority="47"/>
+    <w:lsdException w:name="List Table 3 Accent 2" w:uiPriority="48"/>
+    <w:lsdException w:name="List Table 4 Accent 2" w:uiPriority="49"/>
+    <w:lsdException w:name="List Table 5 Dark Accent 2" w:uiPriority="50"/>
+    <w:lsdException w:name="List Table 6 Colorful Accent 2" w:uiPriority="51"/>
+    <w:lsdException w:name="List Table 7 Colorful Accent 2" w:uiPriority="52"/>
+    <w:lsdException w:name="List Table 1 Light Accent 3" w:uiPriority="46"/>
+    <w:lsdException w:name="List Table 2 Accent 3" w:uiPriority="47"/>
+    <w:lsdException w:name="List Table 3 Accent 3" w:uiPriority="48"/>
+    <w:lsdException w:name="List Table 4 Accent 3" w:uiPriority="49"/>
+    <w:lsdException w:name="List Table 5 Dark Accent 3" w:uiPriority="50"/>
+    <w:lsdException w:name="List Table 6 Colorful Accent 3" w:uiPriority="51"/>
+    <w:lsdException w:name="List Table 7 Colorful Accent 3" w:uiPriority="52"/>
+    <w:lsdException w:name="List Table 1 Light Accent 4" w:uiPriority="46"/>
+    <w:lsdException w:name="List Table 2 Accent 4" w:uiPriority="47"/>
+    <w:lsdException w:name="List Table 3 Accent 4" w:uiPriority="48"/>
+    <w:lsdException w:name="List Table 4 Accent 4" w:uiPriority="49"/>
+    <w:lsdException w:name="List Table 5 Dark Accent 4" w:uiPriority="50"/>
+    <w:lsdException w:name="List Table 6 Colorful Accent 4" w:uiPriority="51"/>
+    <w:lsdException w:name="List Table 7 Colorful Accent 4" w:uiPriority="52"/>
+    <w:lsdException w:name="List Table 1 Light Accent 5" w:uiPriority="46"/>
+    <w:lsdException w:name="List Table 2 Accent 5" w:uiPriority="47"/>
+    <w:lsdException w:name="List Table 3 Accent 5" w:uiPriority="48"/>
+    <w:lsdException w:name="List Table 4 Accent 5" w:uiPriority="49"/>
+    <w:lsdException w:name="List Table 5 Dark Accent 5" w:uiPriority="50"/>
+    <w:lsdException w:name="List Table 6 Colorful Accent 5" w:uiPriority="51"/>
+    <w:lsdException w:name="List Table 7 Colorful Accent 5" w:uiPriority="52"/>
+    <w:lsdException w:name="List Table 1 Light Accent 6" w:uiPriority="46"/>
+    <w:lsdException w:name="List Table 2 Accent 6" w:uiPriority="47"/>
+    <w:lsdException w:name="List Table 3 Accent 6" w:uiPriority="48"/>
+    <w:lsdException w:name="List Table 4 Accent 6" w:uiPriority="49"/>
+    <w:lsdException w:name="List Table 5 Dark Accent 6" w:uiPriority="50"/>
+    <w:lsdException w:name="List Table 6 Colorful Accent 6" w:uiPriority="51"/>
+    <w:lsdException w:name="List Table 7 Colorful Accent 6" w:uiPriority="52"/>
   </w:latentStyles>
-  <w:style w:type="paragraph" w:default="1" w:styleId="Standaard">
+  <w:style w:type="paragraph" w:default="1" w:styleId="Normal">
     <w:name w:val="Normal"/>
     <w:qFormat/>
   </w:style>
-  <w:style w:type="paragraph" w:styleId="Kop2">
+  <w:style w:type="paragraph" w:styleId="Heading2">
     <w:name w:val="heading 2"/>
-    <w:basedOn w:val="Standaard"/>
-    <w:next w:val="Standaard"/>
-    <w:link w:val="Kop2Char"/>
+    <w:basedOn w:val="Normal"/>
+    <w:next w:val="Normal"/>
+    <w:link w:val="Heading2Char"/>
     <w:uiPriority w:val="9"/>
     <w:unhideWhenUsed/>
     <w:qFormat/>
@@ -2677,13 +2986,13 @@
       <w:szCs w:val="26"/>
     </w:rPr>
   </w:style>
-  <w:style w:type="character" w:default="1" w:styleId="Standaardalinea-lettertype">
+  <w:style w:type="character" w:default="1" w:styleId="DefaultParagraphFont">
     <w:name w:val="Default Paragraph Font"/>
     <w:uiPriority w:val="1"/>
     <w:semiHidden/>
     <w:unhideWhenUsed/>
   </w:style>
-  <w:style w:type="table" w:default="1" w:styleId="Standaardtabel">
+  <w:style w:type="table" w:default="1" w:styleId="TableNormal">
     <w:name w:val="Normal Table"/>
     <w:uiPriority w:val="99"/>
     <w:semiHidden/>
@@ -2698,13 +3007,13 @@
       </w:tblCellMar>
     </w:tblPr>
   </w:style>
-  <w:style w:type="numbering" w:default="1" w:styleId="Geenlijst">
+  <w:style w:type="numbering" w:default="1" w:styleId="NoList">
     <w:name w:val="No List"/>
     <w:uiPriority w:val="99"/>
     <w:semiHidden/>
     <w:unhideWhenUsed/>
   </w:style>
-  <w:style w:type="paragraph" w:styleId="Geenafstand">
+  <w:style w:type="paragraph" w:styleId="NoSpacing">
     <w:name w:val="No Spacing"/>
     <w:uiPriority w:val="1"/>
     <w:qFormat/>
@@ -2713,10 +3022,10 @@
       <w:spacing w:after="0" w:line="240" w:lineRule="auto"/>
     </w:pPr>
   </w:style>
-  <w:style w:type="character" w:customStyle="1" w:styleId="Kop2Char">
-    <w:name w:val="Kop 2 Char"/>
-    <w:basedOn w:val="Standaardalinea-lettertype"/>
-    <w:link w:val="Kop2"/>
+  <w:style w:type="character" w:customStyle="1" w:styleId="Heading2Char">
+    <w:name w:val="Heading 2 Char"/>
+    <w:basedOn w:val="DefaultParagraphFont"/>
+    <w:link w:val="Heading2"/>
     <w:uiPriority w:val="9"/>
     <w:rsid w:val="00374CC9"/>
     <w:rPr>
@@ -2728,258 +3037,9 @@
       <w:szCs w:val="26"/>
     </w:rPr>
   </w:style>
-  <w:style w:type="paragraph" w:styleId="Lijstalinea">
+  <w:style w:type="paragraph" w:styleId="ListParagraph">
     <w:name w:val="List Paragraph"/>
-    <w:basedOn w:val="Standaard"/>
-    <w:uiPriority w:val="34"/>
-    <w:qFormat/>
-    <w:rsid w:val="00374CC9"/>
-    <w:pPr>
-      <w:ind w:left="720"/>
-      <w:contextualSpacing/>
-    </w:pPr>
-  </w:style>
-</w:styles>
-</file>
-
-<file path=word/stylesWithEffects.xml><?xml version="1.0" encoding="utf-8"?>
-<w:styles xmlns:wpc="http://schemas.microsoft.com/office/word/2010/wordprocessingCanvas" xmlns:mc="http://schemas.openxmlformats.org/markup-compatibility/2006" xmlns:o="urn:schemas-microsoft-com:office:office" xmlns:r="http://schemas.openxmlformats.org/officeDocument/2006/relationships" xmlns:m="http://schemas.openxmlformats.org/officeDocument/2006/math" xmlns:v="urn:schemas-microsoft-com:vml" xmlns:wp14="http://schemas.microsoft.com/office/word/2010/wordprocessingDrawing" xmlns:wp="http://schemas.openxmlformats.org/drawingml/2006/wordprocessingDrawing" xmlns:w10="urn:schemas-microsoft-com:office:word" xmlns:w="http://schemas.openxmlformats.org/wordprocessingml/2006/main" xmlns:w14="http://schemas.microsoft.com/office/word/2010/wordml" xmlns:wpg="http://schemas.microsoft.com/office/word/2010/wordprocessingGroup" xmlns:wpi="http://schemas.microsoft.com/office/word/2010/wordprocessingInk" xmlns:wne="http://schemas.microsoft.com/office/word/2006/wordml" xmlns:wps="http://schemas.microsoft.com/office/word/2010/wordprocessingShape" mc:Ignorable="w14 wp14">
-  <w:docDefaults>
-    <w:rPrDefault>
-      <w:rPr>
-        <w:rFonts w:asciiTheme="minorHAnsi" w:eastAsiaTheme="minorHAnsi" w:hAnsiTheme="minorHAnsi" w:cstheme="minorBidi"/>
-        <w:sz w:val="22"/>
-        <w:szCs w:val="22"/>
-        <w:lang w:val="nl-NL" w:eastAsia="en-US" w:bidi="ar-SA"/>
-      </w:rPr>
-    </w:rPrDefault>
-    <w:pPrDefault>
-      <w:pPr>
-        <w:spacing w:after="200" w:line="276" w:lineRule="auto"/>
-      </w:pPr>
-    </w:pPrDefault>
-  </w:docDefaults>
-  <w:latentStyles w:defLockedState="0" w:defUIPriority="99" w:defSemiHidden="1" w:defUnhideWhenUsed="1" w:defQFormat="0" w:count="267">
-    <w:lsdException w:name="Normal" w:semiHidden="0" w:uiPriority="0" w:unhideWhenUsed="0" w:qFormat="1"/>
-    <w:lsdException w:name="heading 1" w:semiHidden="0" w:uiPriority="9" w:unhideWhenUsed="0" w:qFormat="1"/>
-    <w:lsdException w:name="heading 2" w:uiPriority="9" w:qFormat="1"/>
-    <w:lsdException w:name="heading 3" w:uiPriority="9" w:qFormat="1"/>
-    <w:lsdException w:name="heading 4" w:uiPriority="9" w:qFormat="1"/>
-    <w:lsdException w:name="heading 5" w:uiPriority="9" w:qFormat="1"/>
-    <w:lsdException w:name="heading 6" w:uiPriority="9" w:qFormat="1"/>
-    <w:lsdException w:name="heading 7" w:uiPriority="9" w:qFormat="1"/>
-    <w:lsdException w:name="heading 8" w:uiPriority="9" w:qFormat="1"/>
-    <w:lsdException w:name="heading 9" w:uiPriority="9" w:qFormat="1"/>
-    <w:lsdException w:name="toc 1" w:uiPriority="39"/>
-    <w:lsdException w:name="toc 2" w:uiPriority="39"/>
-    <w:lsdException w:name="toc 3" w:uiPriority="39"/>
-    <w:lsdException w:name="toc 4" w:uiPriority="39"/>
-    <w:lsdException w:name="toc 5" w:uiPriority="39"/>
-    <w:lsdException w:name="toc 6" w:uiPriority="39"/>
-    <w:lsdException w:name="toc 7" w:uiPriority="39"/>
-    <w:lsdException w:name="toc 8" w:uiPriority="39"/>
-    <w:lsdException w:name="toc 9" w:uiPriority="39"/>
-    <w:lsdException w:name="caption" w:uiPriority="35" w:qFormat="1"/>
-    <w:lsdException w:name="Title" w:semiHidden="0" w:uiPriority="10" w:unhideWhenUsed="0" w:qFormat="1"/>
-    <w:lsdException w:name="Default Paragraph Font" w:uiPriority="1"/>
-    <w:lsdException w:name="Subtitle" w:semiHidden="0" w:uiPriority="11" w:unhideWhenUsed="0" w:qFormat="1"/>
-    <w:lsdException w:name="Strong" w:semiHidden="0" w:uiPriority="22" w:unhideWhenUsed="0" w:qFormat="1"/>
-    <w:lsdException w:name="Emphasis" w:semiHidden="0" w:uiPriority="20" w:unhideWhenUsed="0" w:qFormat="1"/>
-    <w:lsdException w:name="Table Grid" w:semiHidden="0" w:uiPriority="59" w:unhideWhenUsed="0"/>
-    <w:lsdException w:name="Placeholder Text" w:unhideWhenUsed="0"/>
-    <w:lsdException w:name="No Spacing" w:semiHidden="0" w:uiPriority="1" w:unhideWhenUsed="0" w:qFormat="1"/>
-    <w:lsdException w:name="Light Shading" w:semiHidden="0" w:uiPriority="60" w:unhideWhenUsed="0"/>
-    <w:lsdException w:name="Light List" w:semiHidden="0" w:uiPriority="61" w:unhideWhenUsed="0"/>
-    <w:lsdException w:name="Light Grid" w:semiHidden="0" w:uiPriority="62" w:unhideWhenUsed="0"/>
-    <w:lsdException w:name="Medium Shading 1" w:semiHidden="0" w:uiPriority="63" w:unhideWhenUsed="0"/>
-    <w:lsdException w:name="Medium Shading 2" w:semiHidden="0" w:uiPriority="64" w:unhideWhenUsed="0"/>
-    <w:lsdException w:name="Medium List 1" w:semiHidden="0" w:uiPriority="65" w:unhideWhenUsed="0"/>
-    <w:lsdException w:name="Medium List 2" w:semiHidden="0" w:uiPriority="66" w:unhideWhenUsed="0"/>
-    <w:lsdException w:name="Medium Grid 1" w:semiHidden="0" w:uiPriority="67" w:unhideWhenUsed="0"/>
-    <w:lsdException w:name="Medium Grid 2" w:semiHidden="0" w:uiPriority="68" w:unhideWhenUsed="0"/>
-    <w:lsdException w:name="Medium Grid 3" w:semiHidden="0" w:uiPriority="69" w:unhideWhenUsed="0"/>
-    <w:lsdException w:name="Dark List" w:semiHidden="0" w:uiPriority="70" w:unhideWhenUsed="0"/>
-    <w:lsdException w:name="Colorful Shading" w:semiHidden="0" w:uiPriority="71" w:unhideWhenUsed="0"/>
-    <w:lsdException w:name="Colorful List" w:semiHidden="0" w:uiPriority="72" w:unhideWhenUsed="0"/>
-    <w:lsdException w:name="Colorful Grid" w:semiHidden="0" w:uiPriority="73" w:unhideWhenUsed="0"/>
-    <w:lsdException w:name="Light Shading Accent 1" w:semiHidden="0" w:uiPriority="60" w:unhideWhenUsed="0"/>
-    <w:lsdException w:name="Light List Accent 1" w:semiHidden="0" w:uiPriority="61" w:unhideWhenUsed="0"/>
-    <w:lsdException w:name="Light Grid Accent 1" w:semiHidden="0" w:uiPriority="62" w:unhideWhenUsed="0"/>
-    <w:lsdException w:name="Medium Shading 1 Accent 1" w:semiHidden="0" w:uiPriority="63" w:unhideWhenUsed="0"/>
-    <w:lsdException w:name="Medium Shading 2 Accent 1" w:semiHidden="0" w:uiPriority="64" w:unhideWhenUsed="0"/>
-    <w:lsdException w:name="Medium List 1 Accent 1" w:semiHidden="0" w:uiPriority="65" w:unhideWhenUsed="0"/>
-    <w:lsdException w:name="Revision" w:unhideWhenUsed="0"/>
-    <w:lsdException w:name="List Paragraph" w:semiHidden="0" w:uiPriority="34" w:unhideWhenUsed="0" w:qFormat="1"/>
-    <w:lsdException w:name="Quote" w:semiHidden="0" w:uiPriority="29" w:unhideWhenUsed="0" w:qFormat="1"/>
-    <w:lsdException w:name="Intense Quote" w:semiHidden="0" w:uiPriority="30" w:unhideWhenUsed="0" w:qFormat="1"/>
-    <w:lsdException w:name="Medium List 2 Accent 1" w:semiHidden="0" w:uiPriority="66" w:unhideWhenUsed="0"/>
-    <w:lsdException w:name="Medium Grid 1 Accent 1" w:semiHidden="0" w:uiPriority="67" w:unhideWhenUsed="0"/>
-    <w:lsdException w:name="Medium Grid 2 Accent 1" w:semiHidden="0" w:uiPriority="68" w:unhideWhenUsed="0"/>
-    <w:lsdException w:name="Medium Grid 3 Accent 1" w:semiHidden="0" w:uiPriority="69" w:unhideWhenUsed="0"/>
-    <w:lsdException w:name="Dark List Accent 1" w:semiHidden="0" w:uiPriority="70" w:unhideWhenUsed="0"/>
-    <w:lsdException w:name="Colorful Shading Accent 1" w:semiHidden="0" w:uiPriority="71" w:unhideWhenUsed="0"/>
-    <w:lsdException w:name="Colorful List Accent 1" w:semiHidden="0" w:uiPriority="72" w:unhideWhenUsed="0"/>
-    <w:lsdException w:name="Colorful Grid Accent 1" w:semiHidden="0" w:uiPriority="73" w:unhideWhenUsed="0"/>
-    <w:lsdException w:name="Light Shading Accent 2" w:semiHidden="0" w:uiPriority="60" w:unhideWhenUsed="0"/>
-    <w:lsdException w:name="Light List Accent 2" w:semiHidden="0" w:uiPriority="61" w:unhideWhenUsed="0"/>
-    <w:lsdException w:name="Light Grid Accent 2" w:semiHidden="0" w:uiPriority="62" w:unhideWhenUsed="0"/>
-    <w:lsdException w:name="Medium Shading 1 Accent 2" w:semiHidden="0" w:uiPriority="63" w:unhideWhenUsed="0"/>
-    <w:lsdException w:name="Medium Shading 2 Accent 2" w:semiHidden="0" w:uiPriority="64" w:unhideWhenUsed="0"/>
-    <w:lsdException w:name="Medium List 1 Accent 2" w:semiHidden="0" w:uiPriority="65" w:unhideWhenUsed="0"/>
-    <w:lsdException w:name="Medium List 2 Accent 2" w:semiHidden="0" w:uiPriority="66" w:unhideWhenUsed="0"/>
-    <w:lsdException w:name="Medium Grid 1 Accent 2" w:semiHidden="0" w:uiPriority="67" w:unhideWhenUsed="0"/>
-    <w:lsdException w:name="Medium Grid 2 Accent 2" w:semiHidden="0" w:uiPriority="68" w:unhideWhenUsed="0"/>
-    <w:lsdException w:name="Medium Grid 3 Accent 2" w:semiHidden="0" w:uiPriority="69" w:unhideWhenUsed="0"/>
-    <w:lsdException w:name="Dark List Accent 2" w:semiHidden="0" w:uiPriority="70" w:unhideWhenUsed="0"/>
-    <w:lsdException w:name="Colorful Shading Accent 2" w:semiHidden="0" w:uiPriority="71" w:unhideWhenUsed="0"/>
-    <w:lsdException w:name="Colorful List Accent 2" w:semiHidden="0" w:uiPriority="72" w:unhideWhenUsed="0"/>
-    <w:lsdException w:name="Colorful Grid Accent 2" w:semiHidden="0" w:uiPriority="73" w:unhideWhenUsed="0"/>
-    <w:lsdException w:name="Light Shading Accent 3" w:semiHidden="0" w:uiPriority="60" w:unhideWhenUsed="0"/>
-    <w:lsdException w:name="Light List Accent 3" w:semiHidden="0" w:uiPriority="61" w:unhideWhenUsed="0"/>
-    <w:lsdException w:name="Light Grid Accent 3" w:semiHidden="0" w:uiPriority="62" w:unhideWhenUsed="0"/>
-    <w:lsdException w:name="Medium Shading 1 Accent 3" w:semiHidden="0" w:uiPriority="63" w:unhideWhenUsed="0"/>
-    <w:lsdException w:name="Medium Shading 2 Accent 3" w:semiHidden="0" w:uiPriority="64" w:unhideWhenUsed="0"/>
-    <w:lsdException w:name="Medium List 1 Accent 3" w:semiHidden="0" w:uiPriority="65" w:unhideWhenUsed="0"/>
-    <w:lsdException w:name="Medium List 2 Accent 3" w:semiHidden="0" w:uiPriority="66" w:unhideWhenUsed="0"/>
-    <w:lsdException w:name="Medium Grid 1 Accent 3" w:semiHidden="0" w:uiPriority="67" w:unhideWhenUsed="0"/>
-    <w:lsdException w:name="Medium Grid 2 Accent 3" w:semiHidden="0" w:uiPriority="68" w:unhideWhenUsed="0"/>
-    <w:lsdException w:name="Medium Grid 3 Accent 3" w:semiHidden="0" w:uiPriority="69" w:unhideWhenUsed="0"/>
-    <w:lsdException w:name="Dark List Accent 3" w:semiHidden="0" w:uiPriority="70" w:unhideWhenUsed="0"/>
-    <w:lsdException w:name="Colorful Shading Accent 3" w:semiHidden="0" w:uiPriority="71" w:unhideWhenUsed="0"/>
-    <w:lsdException w:name="Colorful List Accent 3" w:semiHidden="0" w:uiPriority="72" w:unhideWhenUsed="0"/>
-    <w:lsdException w:name="Colorful Grid Accent 3" w:semiHidden="0" w:uiPriority="73" w:unhideWhenUsed="0"/>
-    <w:lsdException w:name="Light Shading Accent 4" w:semiHidden="0" w:uiPriority="60" w:unhideWhenUsed="0"/>
-    <w:lsdException w:name="Light List Accent 4" w:semiHidden="0" w:uiPriority="61" w:unhideWhenUsed="0"/>
-    <w:lsdException w:name="Light Grid Accent 4" w:semiHidden="0" w:uiPriority="62" w:unhideWhenUsed="0"/>
-    <w:lsdException w:name="Medium Shading 1 Accent 4" w:semiHidden="0" w:uiPriority="63" w:unhideWhenUsed="0"/>
-    <w:lsdException w:name="Medium Shading 2 Accent 4" w:semiHidden="0" w:uiPriority="64" w:unhideWhenUsed="0"/>
-    <w:lsdException w:name="Medium List 1 Accent 4" w:semiHidden="0" w:uiPriority="65" w:unhideWhenUsed="0"/>
-    <w:lsdException w:name="Medium List 2 Accent 4" w:semiHidden="0" w:uiPriority="66" w:unhideWhenUsed="0"/>
-    <w:lsdException w:name="Medium Grid 1 Accent 4" w:semiHidden="0" w:uiPriority="67" w:unhideWhenUsed="0"/>
-    <w:lsdException w:name="Medium Grid 2 Accent 4" w:semiHidden="0" w:uiPriority="68" w:unhideWhenUsed="0"/>
-    <w:lsdException w:name="Medium Grid 3 Accent 4" w:semiHidden="0" w:uiPriority="69" w:unhideWhenUsed="0"/>
-    <w:lsdException w:name="Dark List Accent 4" w:semiHidden="0" w:uiPriority="70" w:unhideWhenUsed="0"/>
-    <w:lsdException w:name="Colorful Shading Accent 4" w:semiHidden="0" w:uiPriority="71" w:unhideWhenUsed="0"/>
-    <w:lsdException w:name="Colorful List Accent 4" w:semiHidden="0" w:uiPriority="72" w:unhideWhenUsed="0"/>
-    <w:lsdException w:name="Colorful Grid Accent 4" w:semiHidden="0" w:uiPriority="73" w:unhideWhenUsed="0"/>
-    <w:lsdException w:name="Light Shading Accent 5" w:semiHidden="0" w:uiPriority="60" w:unhideWhenUsed="0"/>
-    <w:lsdException w:name="Light List Accent 5" w:semiHidden="0" w:uiPriority="61" w:unhideWhenUsed="0"/>
-    <w:lsdException w:name="Light Grid Accent 5" w:semiHidden="0" w:uiPriority="62" w:unhideWhenUsed="0"/>
-    <w:lsdException w:name="Medium Shading 1 Accent 5" w:semiHidden="0" w:uiPriority="63" w:unhideWhenUsed="0"/>
-    <w:lsdException w:name="Medium Shading 2 Accent 5" w:semiHidden="0" w:uiPriority="64" w:unhideWhenUsed="0"/>
-    <w:lsdException w:name="Medium List 1 Accent 5" w:semiHidden="0" w:uiPriority="65" w:unhideWhenUsed="0"/>
-    <w:lsdException w:name="Medium List 2 Accent 5" w:semiHidden="0" w:uiPriority="66" w:unhideWhenUsed="0"/>
-    <w:lsdException w:name="Medium Grid 1 Accent 5" w:semiHidden="0" w:uiPriority="67" w:unhideWhenUsed="0"/>
-    <w:lsdException w:name="Medium Grid 2 Accent 5" w:semiHidden="0" w:uiPriority="68" w:unhideWhenUsed="0"/>
-    <w:lsdException w:name="Medium Grid 3 Accent 5" w:semiHidden="0" w:uiPriority="69" w:unhideWhenUsed="0"/>
-    <w:lsdException w:name="Dark List Accent 5" w:semiHidden="0" w:uiPriority="70" w:unhideWhenUsed="0"/>
-    <w:lsdException w:name="Colorful Shading Accent 5" w:semiHidden="0" w:uiPriority="71" w:unhideWhenUsed="0"/>
-    <w:lsdException w:name="Colorful List Accent 5" w:semiHidden="0" w:uiPriority="72" w:unhideWhenUsed="0"/>
-    <w:lsdException w:name="Colorful Grid Accent 5" w:semiHidden="0" w:uiPriority="73" w:unhideWhenUsed="0"/>
-    <w:lsdException w:name="Light Shading Accent 6" w:semiHidden="0" w:uiPriority="60" w:unhideWhenUsed="0"/>
-    <w:lsdException w:name="Light List Accent 6" w:semiHidden="0" w:uiPriority="61" w:unhideWhenUsed="0"/>
-    <w:lsdException w:name="Light Grid Accent 6" w:semiHidden="0" w:uiPriority="62" w:unhideWhenUsed="0"/>
-    <w:lsdException w:name="Medium Shading 1 Accent 6" w:semiHidden="0" w:uiPriority="63" w:unhideWhenUsed="0"/>
-    <w:lsdException w:name="Medium Shading 2 Accent 6" w:semiHidden="0" w:uiPriority="64" w:unhideWhenUsed="0"/>
-    <w:lsdException w:name="Medium List 1 Accent 6" w:semiHidden="0" w:uiPriority="65" w:unhideWhenUsed="0"/>
-    <w:lsdException w:name="Medium List 2 Accent 6" w:semiHidden="0" w:uiPriority="66" w:unhideWhenUsed="0"/>
-    <w:lsdException w:name="Medium Grid 1 Accent 6" w:semiHidden="0" w:uiPriority="67" w:unhideWhenUsed="0"/>
-    <w:lsdException w:name="Medium Grid 2 Accent 6" w:semiHidden="0" w:uiPriority="68" w:unhideWhenUsed="0"/>
-    <w:lsdException w:name="Medium Grid 3 Accent 6" w:semiHidden="0" w:uiPriority="69" w:unhideWhenUsed="0"/>
-    <w:lsdException w:name="Dark List Accent 6" w:semiHidden="0" w:uiPriority="70" w:unhideWhenUsed="0"/>
-    <w:lsdException w:name="Colorful Shading Accent 6" w:semiHidden="0" w:uiPriority="71" w:unhideWhenUsed="0"/>
-    <w:lsdException w:name="Colorful List Accent 6" w:semiHidden="0" w:uiPriority="72" w:unhideWhenUsed="0"/>
-    <w:lsdException w:name="Colorful Grid Accent 6" w:semiHidden="0" w:uiPriority="73" w:unhideWhenUsed="0"/>
-    <w:lsdException w:name="Subtle Emphasis" w:semiHidden="0" w:uiPriority="19" w:unhideWhenUsed="0" w:qFormat="1"/>
-    <w:lsdException w:name="Intense Emphasis" w:semiHidden="0" w:uiPriority="21" w:unhideWhenUsed="0" w:qFormat="1"/>
-    <w:lsdException w:name="Subtle Reference" w:semiHidden="0" w:uiPriority="31" w:unhideWhenUsed="0" w:qFormat="1"/>
-    <w:lsdException w:name="Intense Reference" w:semiHidden="0" w:uiPriority="32" w:unhideWhenUsed="0" w:qFormat="1"/>
-    <w:lsdException w:name="Book Title" w:semiHidden="0" w:uiPriority="33" w:unhideWhenUsed="0" w:qFormat="1"/>
-    <w:lsdException w:name="Bibliography" w:uiPriority="37"/>
-    <w:lsdException w:name="TOC Heading" w:uiPriority="39" w:qFormat="1"/>
-  </w:latentStyles>
-  <w:style w:type="paragraph" w:default="1" w:styleId="Standaard">
-    <w:name w:val="Normal"/>
-    <w:qFormat/>
-  </w:style>
-  <w:style w:type="paragraph" w:styleId="Kop2">
-    <w:name w:val="heading 2"/>
-    <w:basedOn w:val="Standaard"/>
-    <w:next w:val="Standaard"/>
-    <w:link w:val="Kop2Char"/>
-    <w:uiPriority w:val="9"/>
-    <w:unhideWhenUsed/>
-    <w:qFormat/>
-    <w:rsid w:val="00374CC9"/>
-    <w:pPr>
-      <w:keepNext/>
-      <w:keepLines/>
-      <w:spacing w:before="200" w:after="0"/>
-      <w:outlineLvl w:val="1"/>
-    </w:pPr>
-    <w:rPr>
-      <w:rFonts w:asciiTheme="majorHAnsi" w:eastAsiaTheme="majorEastAsia" w:hAnsiTheme="majorHAnsi" w:cstheme="majorBidi"/>
-      <w:b/>
-      <w:bCs/>
-      <w:color w:val="4F81BD" w:themeColor="accent1"/>
-      <w:sz w:val="26"/>
-      <w:szCs w:val="26"/>
-    </w:rPr>
-  </w:style>
-  <w:style w:type="character" w:default="1" w:styleId="Standaardalinea-lettertype">
-    <w:name w:val="Default Paragraph Font"/>
-    <w:uiPriority w:val="1"/>
-    <w:semiHidden/>
-    <w:unhideWhenUsed/>
-  </w:style>
-  <w:style w:type="table" w:default="1" w:styleId="Standaardtabel">
-    <w:name w:val="Normal Table"/>
-    <w:uiPriority w:val="99"/>
-    <w:semiHidden/>
-    <w:unhideWhenUsed/>
-    <w:tblPr>
-      <w:tblInd w:w="0" w:type="dxa"/>
-      <w:tblCellMar>
-        <w:top w:w="0" w:type="dxa"/>
-        <w:left w:w="108" w:type="dxa"/>
-        <w:bottom w:w="0" w:type="dxa"/>
-        <w:right w:w="108" w:type="dxa"/>
-      </w:tblCellMar>
-    </w:tblPr>
-  </w:style>
-  <w:style w:type="numbering" w:default="1" w:styleId="Geenlijst">
-    <w:name w:val="No List"/>
-    <w:uiPriority w:val="99"/>
-    <w:semiHidden/>
-    <w:unhideWhenUsed/>
-  </w:style>
-  <w:style w:type="paragraph" w:styleId="Geenafstand">
-    <w:name w:val="No Spacing"/>
-    <w:uiPriority w:val="1"/>
-    <w:qFormat/>
-    <w:rsid w:val="00374CC9"/>
-    <w:pPr>
-      <w:spacing w:after="0" w:line="240" w:lineRule="auto"/>
-    </w:pPr>
-  </w:style>
-  <w:style w:type="character" w:customStyle="1" w:styleId="Kop2Char">
-    <w:name w:val="Kop 2 Char"/>
-    <w:basedOn w:val="Standaardalinea-lettertype"/>
-    <w:link w:val="Kop2"/>
-    <w:uiPriority w:val="9"/>
-    <w:rsid w:val="00374CC9"/>
-    <w:rPr>
-      <w:rFonts w:asciiTheme="majorHAnsi" w:eastAsiaTheme="majorEastAsia" w:hAnsiTheme="majorHAnsi" w:cstheme="majorBidi"/>
-      <w:b/>
-      <w:bCs/>
-      <w:color w:val="4F81BD" w:themeColor="accent1"/>
-      <w:sz w:val="26"/>
-      <w:szCs w:val="26"/>
-    </w:rPr>
-  </w:style>
-  <w:style w:type="paragraph" w:styleId="Lijstalinea">
-    <w:name w:val="List Paragraph"/>
-    <w:basedOn w:val="Standaard"/>
+    <w:basedOn w:val="Normal"/>
     <w:uiPriority w:val="34"/>
     <w:qFormat/>
     <w:rsid w:val="00374CC9"/>

</xml_diff>

<commit_message>
Pile of stones after you break a block, changed music
Adjusted the volumes of both of the Audio Listeners so the sound effects
are louder and have more priority than the music. Added 3 new sprites
for stones.
</commit_message>
<xml_diff>
--- a/Polishing Rogue Like 2D Game.docx
+++ b/Polishing Rogue Like 2D Game.docx
@@ -4,7 +4,7 @@
   <w:body>
     <w:p>
       <w:pPr>
-        <w:pStyle w:val="Kop2"/>
+        <w:pStyle w:val="Heading2"/>
         <w:rPr>
           <w:lang w:val="en-US"/>
         </w:rPr>
@@ -18,15 +18,15 @@
     </w:p>
     <w:p>
       <w:pPr>
-        <w:pStyle w:val="Geenafstand"/>
-        <w:rPr>
-          <w:lang w:val="en-US"/>
-        </w:rPr>
-      </w:pPr>
-    </w:p>
-    <w:p>
-      <w:pPr>
-        <w:pStyle w:val="Geenafstand"/>
+        <w:pStyle w:val="NoSpacing"/>
+        <w:rPr>
+          <w:lang w:val="en-US"/>
+        </w:rPr>
+      </w:pPr>
+    </w:p>
+    <w:p>
+      <w:pPr>
+        <w:pStyle w:val="NoSpacing"/>
         <w:ind w:left="2124" w:hanging="2124"/>
         <w:rPr>
           <w:rFonts w:ascii="Arial" w:hAnsi="Arial" w:cs="Arial"/>
@@ -170,7 +170,7 @@
     </w:p>
     <w:p>
       <w:pPr>
-        <w:pStyle w:val="Geenafstand"/>
+        <w:pStyle w:val="NoSpacing"/>
         <w:numPr>
           <w:ilvl w:val="0"/>
           <w:numId w:val="1"/>
@@ -233,7 +233,7 @@
     </w:p>
     <w:p>
       <w:pPr>
-        <w:pStyle w:val="Geenafstand"/>
+        <w:pStyle w:val="NoSpacing"/>
         <w:ind w:left="720"/>
         <w:rPr>
           <w:rFonts w:ascii="Arial" w:hAnsi="Arial" w:cs="Arial"/>
@@ -276,7 +276,7 @@
     </w:p>
     <w:p>
       <w:pPr>
-        <w:pStyle w:val="Geenafstand"/>
+        <w:pStyle w:val="NoSpacing"/>
         <w:numPr>
           <w:ilvl w:val="0"/>
           <w:numId w:val="1"/>
@@ -346,7 +346,7 @@
     </w:p>
     <w:p>
       <w:pPr>
-        <w:pStyle w:val="Geenafstand"/>
+        <w:pStyle w:val="NoSpacing"/>
         <w:ind w:left="720"/>
         <w:rPr>
           <w:rFonts w:ascii="Arial" w:hAnsi="Arial" w:cs="Arial"/>
@@ -365,7 +365,7 @@
     </w:p>
     <w:p>
       <w:pPr>
-        <w:pStyle w:val="Geenafstand"/>
+        <w:pStyle w:val="NoSpacing"/>
         <w:numPr>
           <w:ilvl w:val="0"/>
           <w:numId w:val="1"/>
@@ -435,7 +435,7 @@
     </w:p>
     <w:p>
       <w:pPr>
-        <w:pStyle w:val="Geenafstand"/>
+        <w:pStyle w:val="NoSpacing"/>
         <w:ind w:left="720"/>
         <w:rPr>
           <w:rFonts w:ascii="Arial" w:hAnsi="Arial" w:cs="Arial"/>
@@ -454,7 +454,7 @@
     </w:p>
     <w:p>
       <w:pPr>
-        <w:pStyle w:val="Geenafstand"/>
+        <w:pStyle w:val="NoSpacing"/>
         <w:numPr>
           <w:ilvl w:val="0"/>
           <w:numId w:val="1"/>
@@ -531,7 +531,7 @@
     </w:p>
     <w:p>
       <w:pPr>
-        <w:pStyle w:val="Geenafstand"/>
+        <w:pStyle w:val="NoSpacing"/>
         <w:ind w:left="720"/>
         <w:rPr>
           <w:rFonts w:ascii="Arial" w:hAnsi="Arial" w:cs="Arial"/>
@@ -550,7 +550,7 @@
     </w:p>
     <w:p>
       <w:pPr>
-        <w:pStyle w:val="Geenafstand"/>
+        <w:pStyle w:val="NoSpacing"/>
         <w:numPr>
           <w:ilvl w:val="0"/>
           <w:numId w:val="1"/>
@@ -613,7 +613,7 @@
     </w:p>
     <w:p>
       <w:pPr>
-        <w:pStyle w:val="Geenafstand"/>
+        <w:pStyle w:val="NoSpacing"/>
         <w:ind w:left="720"/>
         <w:rPr>
           <w:rFonts w:ascii="Arial" w:hAnsi="Arial" w:cs="Arial"/>
@@ -632,7 +632,7 @@
     </w:p>
     <w:p>
       <w:pPr>
-        <w:pStyle w:val="Geenafstand"/>
+        <w:pStyle w:val="NoSpacing"/>
         <w:numPr>
           <w:ilvl w:val="0"/>
           <w:numId w:val="1"/>
@@ -709,7 +709,7 @@
     </w:p>
     <w:p>
       <w:pPr>
-        <w:pStyle w:val="Geenafstand"/>
+        <w:pStyle w:val="NoSpacing"/>
         <w:ind w:left="720"/>
         <w:rPr>
           <w:rFonts w:ascii="Arial" w:hAnsi="Arial" w:cs="Arial"/>
@@ -728,7 +728,7 @@
     </w:p>
     <w:p>
       <w:pPr>
-        <w:pStyle w:val="Geenafstand"/>
+        <w:pStyle w:val="NoSpacing"/>
         <w:numPr>
           <w:ilvl w:val="0"/>
           <w:numId w:val="1"/>
@@ -791,7 +791,7 @@
     </w:p>
     <w:p>
       <w:pPr>
-        <w:pStyle w:val="Geenafstand"/>
+        <w:pStyle w:val="NoSpacing"/>
         <w:ind w:left="720"/>
         <w:rPr>
           <w:rFonts w:ascii="Arial" w:hAnsi="Arial" w:cs="Arial"/>
@@ -810,7 +810,7 @@
     </w:p>
     <w:p>
       <w:pPr>
-        <w:pStyle w:val="Geenafstand"/>
+        <w:pStyle w:val="NoSpacing"/>
         <w:numPr>
           <w:ilvl w:val="0"/>
           <w:numId w:val="1"/>
@@ -880,7 +880,7 @@
     </w:p>
     <w:p>
       <w:pPr>
-        <w:pStyle w:val="Geenafstand"/>
+        <w:pStyle w:val="NoSpacing"/>
         <w:ind w:left="708"/>
         <w:rPr>
           <w:rFonts w:ascii="Arial" w:hAnsi="Arial" w:cs="Arial"/>
@@ -899,16 +899,16 @@
     </w:p>
     <w:p>
       <w:pPr>
-        <w:pStyle w:val="Geenafstand"/>
-        <w:rPr>
-          <w:rFonts w:ascii="Arial" w:hAnsi="Arial" w:cs="Arial"/>
-          <w:lang w:val="en-US"/>
-        </w:rPr>
-      </w:pPr>
-    </w:p>
-    <w:p>
-      <w:pPr>
-        <w:pStyle w:val="Geenafstand"/>
+        <w:pStyle w:val="NoSpacing"/>
+        <w:rPr>
+          <w:rFonts w:ascii="Arial" w:hAnsi="Arial" w:cs="Arial"/>
+          <w:lang w:val="en-US"/>
+        </w:rPr>
+      </w:pPr>
+    </w:p>
+    <w:p>
+      <w:pPr>
+        <w:pStyle w:val="NoSpacing"/>
         <w:numPr>
           <w:ilvl w:val="0"/>
           <w:numId w:val="1"/>
@@ -985,7 +985,7 @@
     </w:p>
     <w:p>
       <w:pPr>
-        <w:pStyle w:val="Geenafstand"/>
+        <w:pStyle w:val="NoSpacing"/>
         <w:ind w:left="720"/>
         <w:rPr>
           <w:rFonts w:ascii="Arial" w:hAnsi="Arial" w:cs="Arial"/>
@@ -1004,7 +1004,7 @@
     </w:p>
     <w:p>
       <w:pPr>
-        <w:pStyle w:val="Geenafstand"/>
+        <w:pStyle w:val="NoSpacing"/>
         <w:numPr>
           <w:ilvl w:val="0"/>
           <w:numId w:val="1"/>
@@ -1081,7 +1081,7 @@
     </w:p>
     <w:p>
       <w:pPr>
-        <w:pStyle w:val="Geenafstand"/>
+        <w:pStyle w:val="NoSpacing"/>
         <w:ind w:left="720"/>
         <w:rPr>
           <w:rFonts w:ascii="Arial" w:hAnsi="Arial" w:cs="Arial"/>
@@ -1100,7 +1100,7 @@
     </w:p>
     <w:p>
       <w:pPr>
-        <w:pStyle w:val="Geenafstand"/>
+        <w:pStyle w:val="NoSpacing"/>
         <w:numPr>
           <w:ilvl w:val="0"/>
           <w:numId w:val="1"/>
@@ -1177,7 +1177,7 @@
     </w:p>
     <w:p>
       <w:pPr>
-        <w:pStyle w:val="Geenafstand"/>
+        <w:pStyle w:val="NoSpacing"/>
         <w:ind w:left="720"/>
         <w:rPr>
           <w:rFonts w:ascii="Arial" w:hAnsi="Arial" w:cs="Arial"/>
@@ -1196,7 +1196,7 @@
     </w:p>
     <w:p>
       <w:pPr>
-        <w:pStyle w:val="Geenafstand"/>
+        <w:pStyle w:val="NoSpacing"/>
         <w:numPr>
           <w:ilvl w:val="0"/>
           <w:numId w:val="1"/>
@@ -1274,7 +1274,7 @@
     </w:p>
     <w:p>
       <w:pPr>
-        <w:pStyle w:val="Geenafstand"/>
+        <w:pStyle w:val="NoSpacing"/>
         <w:ind w:left="720"/>
         <w:rPr>
           <w:rFonts w:ascii="Arial" w:hAnsi="Arial" w:cs="Arial"/>
@@ -1293,17 +1293,7 @@
     </w:p>
     <w:p>
       <w:pPr>
-        <w:pStyle w:val="Geenafstand"/>
-        <w:ind w:left="720"/>
-        <w:rPr>
-          <w:rFonts w:ascii="Arial" w:hAnsi="Arial" w:cs="Arial"/>
-          <w:lang w:val="en-US"/>
-        </w:rPr>
-      </w:pPr>
-    </w:p>
-    <w:p>
-      <w:pPr>
-        <w:pStyle w:val="Geenafstand"/>
+        <w:pStyle w:val="NoSpacing"/>
         <w:numPr>
           <w:ilvl w:val="0"/>
           <w:numId w:val="1"/>
@@ -1318,56 +1308,57 @@
           <w:rFonts w:ascii="Arial" w:hAnsi="Arial" w:cs="Arial"/>
           <w:lang w:val="en-US"/>
         </w:rPr>
-        <w:t>Other font style</w:t>
-      </w:r>
-      <w:r>
-        <w:rPr>
-          <w:rFonts w:ascii="Arial" w:hAnsi="Arial" w:cs="Arial"/>
-          <w:lang w:val="en-US"/>
-        </w:rPr>
-        <w:tab/>
-      </w:r>
-      <w:r>
-        <w:rPr>
-          <w:rFonts w:ascii="Arial" w:hAnsi="Arial" w:cs="Arial"/>
-          <w:lang w:val="en-US"/>
-        </w:rPr>
-        <w:tab/>
-      </w:r>
-      <w:r>
-        <w:rPr>
-          <w:rFonts w:ascii="Arial" w:hAnsi="Arial" w:cs="Arial"/>
-          <w:lang w:val="en-US"/>
-        </w:rPr>
-        <w:tab/>
-      </w:r>
-      <w:r>
-        <w:rPr>
-          <w:rFonts w:ascii="Arial" w:hAnsi="Arial" w:cs="Arial"/>
-          <w:lang w:val="en-US"/>
-        </w:rPr>
-        <w:tab/>
-      </w:r>
-      <w:r>
-        <w:rPr>
-          <w:rFonts w:ascii="Arial" w:hAnsi="Arial" w:cs="Arial"/>
-          <w:lang w:val="en-US"/>
-        </w:rPr>
-        <w:tab/>
-        <w:t>0.5 hours</w:t>
-      </w:r>
-      <w:r>
-        <w:rPr>
-          <w:rFonts w:ascii="Arial" w:hAnsi="Arial" w:cs="Arial"/>
-          <w:lang w:val="en-US"/>
-        </w:rPr>
-        <w:tab/>
-        <w:t>3</w:t>
-      </w:r>
-    </w:p>
-    <w:p>
-      <w:pPr>
-        <w:pStyle w:val="Geenafstand"/>
+        <w:t>Change the music of the game</w:t>
+      </w:r>
+      <w:r>
+        <w:rPr>
+          <w:rFonts w:ascii="Arial" w:hAnsi="Arial" w:cs="Arial"/>
+          <w:lang w:val="en-US"/>
+        </w:rPr>
+        <w:tab/>
+      </w:r>
+      <w:r>
+        <w:rPr>
+          <w:rFonts w:ascii="Arial" w:hAnsi="Arial" w:cs="Arial"/>
+          <w:lang w:val="en-US"/>
+        </w:rPr>
+        <w:tab/>
+      </w:r>
+      <w:r>
+        <w:rPr>
+          <w:rFonts w:ascii="Arial" w:hAnsi="Arial" w:cs="Arial"/>
+          <w:lang w:val="en-US"/>
+        </w:rPr>
+        <w:tab/>
+      </w:r>
+      <w:r>
+        <w:rPr>
+          <w:rFonts w:ascii="Arial" w:hAnsi="Arial" w:cs="Arial"/>
+          <w:lang w:val="en-US"/>
+        </w:rPr>
+        <w:t>0.5</w:t>
+      </w:r>
+      <w:bookmarkStart w:id="0" w:name="_GoBack"/>
+      <w:bookmarkEnd w:id="0"/>
+      <w:r>
+        <w:rPr>
+          <w:rFonts w:ascii="Arial" w:hAnsi="Arial" w:cs="Arial"/>
+          <w:lang w:val="en-US"/>
+        </w:rPr>
+        <w:t xml:space="preserve"> hours</w:t>
+      </w:r>
+      <w:r>
+        <w:rPr>
+          <w:rFonts w:ascii="Arial" w:hAnsi="Arial" w:cs="Arial"/>
+          <w:lang w:val="en-US"/>
+        </w:rPr>
+        <w:tab/>
+        <w:t>4</w:t>
+      </w:r>
+    </w:p>
+    <w:p>
+      <w:pPr>
+        <w:pStyle w:val="NoSpacing"/>
         <w:ind w:left="720"/>
         <w:rPr>
           <w:rFonts w:ascii="Arial" w:hAnsi="Arial" w:cs="Arial"/>
@@ -1381,12 +1372,33 @@
           <w:i/>
           <w:lang w:val="en-US"/>
         </w:rPr>
-        <w:t>Current font style does not look nice, different font to make it right for the theme</w:t>
-      </w:r>
-    </w:p>
-    <w:p>
-      <w:pPr>
-        <w:pStyle w:val="Geenafstand"/>
+        <w:t>The music that is playing non-stop</w:t>
+      </w:r>
+    </w:p>
+    <w:p>
+      <w:pPr>
+        <w:pStyle w:val="NoSpacing"/>
+        <w:ind w:left="720"/>
+        <w:rPr>
+          <w:rFonts w:ascii="Arial" w:hAnsi="Arial" w:cs="Arial"/>
+          <w:i/>
+          <w:lang w:val="en-US"/>
+        </w:rPr>
+      </w:pPr>
+    </w:p>
+    <w:p>
+      <w:pPr>
+        <w:pStyle w:val="NoSpacing"/>
+        <w:ind w:left="720"/>
+        <w:rPr>
+          <w:rFonts w:ascii="Arial" w:hAnsi="Arial" w:cs="Arial"/>
+          <w:lang w:val="en-US"/>
+        </w:rPr>
+      </w:pPr>
+    </w:p>
+    <w:p>
+      <w:pPr>
+        <w:pStyle w:val="NoSpacing"/>
         <w:numPr>
           <w:ilvl w:val="0"/>
           <w:numId w:val="1"/>
@@ -1401,7 +1413,14 @@
           <w:rFonts w:ascii="Arial" w:hAnsi="Arial" w:cs="Arial"/>
           <w:lang w:val="en-US"/>
         </w:rPr>
-        <w:t>Food bar instead of letters</w:t>
+        <w:t>Other font style</w:t>
+      </w:r>
+      <w:r>
+        <w:rPr>
+          <w:rFonts w:ascii="Arial" w:hAnsi="Arial" w:cs="Arial"/>
+          <w:lang w:val="en-US"/>
+        </w:rPr>
+        <w:tab/>
       </w:r>
       <w:r>
         <w:rPr>
@@ -1438,12 +1457,12 @@
           <w:lang w:val="en-US"/>
         </w:rPr>
         <w:tab/>
-        <w:t>1</w:t>
-      </w:r>
-    </w:p>
-    <w:p>
-      <w:pPr>
-        <w:pStyle w:val="Geenafstand"/>
+        <w:t>3</w:t>
+      </w:r>
+    </w:p>
+    <w:p>
+      <w:pPr>
+        <w:pStyle w:val="NoSpacing"/>
         <w:ind w:left="720"/>
         <w:rPr>
           <w:rFonts w:ascii="Arial" w:hAnsi="Arial" w:cs="Arial"/>
@@ -1457,22 +1476,12 @@
           <w:i/>
           <w:lang w:val="en-US"/>
         </w:rPr>
-        <w:t>Instead of reading, you can just watch how much food you have left</w:t>
-      </w:r>
-    </w:p>
-    <w:p>
-      <w:pPr>
-        <w:pStyle w:val="Geenafstand"/>
-        <w:ind w:left="360"/>
-        <w:rPr>
-          <w:rFonts w:ascii="Arial" w:hAnsi="Arial" w:cs="Arial"/>
-          <w:lang w:val="en-US"/>
-        </w:rPr>
-      </w:pPr>
-    </w:p>
-    <w:p>
-      <w:pPr>
-        <w:pStyle w:val="Geenafstand"/>
+        <w:t>Current font style does not look nice, different font to make it right for the theme</w:t>
+      </w:r>
+    </w:p>
+    <w:p>
+      <w:pPr>
+        <w:pStyle w:val="NoSpacing"/>
         <w:numPr>
           <w:ilvl w:val="0"/>
           <w:numId w:val="1"/>
@@ -1487,76 +1496,49 @@
           <w:rFonts w:ascii="Arial" w:hAnsi="Arial" w:cs="Arial"/>
           <w:lang w:val="en-US"/>
         </w:rPr>
-        <w:t>Incentive</w:t>
-      </w:r>
-      <w:r>
-        <w:rPr>
-          <w:rFonts w:ascii="Arial" w:hAnsi="Arial" w:cs="Arial"/>
-          <w:lang w:val="en-US"/>
-        </w:rPr>
-        <w:t xml:space="preserve"> </w:t>
-      </w:r>
-      <w:r>
-        <w:rPr>
-          <w:rFonts w:ascii="Arial" w:hAnsi="Arial" w:cs="Arial"/>
-          <w:lang w:val="en-US"/>
-        </w:rPr>
-        <w:sym w:font="Wingdings" w:char="F0E0"/>
-      </w:r>
-      <w:r>
-        <w:rPr>
-          <w:rFonts w:ascii="Arial" w:hAnsi="Arial" w:cs="Arial"/>
-          <w:lang w:val="en-US"/>
-        </w:rPr>
-        <w:t xml:space="preserve"> a bit of story</w:t>
-      </w:r>
-      <w:r>
-        <w:rPr>
-          <w:rFonts w:ascii="Arial" w:hAnsi="Arial" w:cs="Arial"/>
-          <w:lang w:val="en-US"/>
-        </w:rPr>
-        <w:tab/>
-      </w:r>
-      <w:r>
-        <w:rPr>
-          <w:rFonts w:ascii="Arial" w:hAnsi="Arial" w:cs="Arial"/>
-          <w:lang w:val="en-US"/>
-        </w:rPr>
-        <w:tab/>
-      </w:r>
-      <w:r>
-        <w:rPr>
-          <w:rFonts w:ascii="Arial" w:hAnsi="Arial" w:cs="Arial"/>
-          <w:lang w:val="en-US"/>
-        </w:rPr>
-        <w:tab/>
-      </w:r>
-      <w:r>
-        <w:rPr>
-          <w:rFonts w:ascii="Arial" w:hAnsi="Arial" w:cs="Arial"/>
-          <w:lang w:val="en-US"/>
-        </w:rPr>
-        <w:tab/>
-      </w:r>
-      <w:r>
-        <w:rPr>
-          <w:rFonts w:ascii="Arial" w:hAnsi="Arial" w:cs="Arial"/>
-          <w:lang w:val="en-US"/>
-        </w:rPr>
-        <w:t>1.0 hours</w:t>
-      </w:r>
-      <w:r>
-        <w:rPr>
-          <w:rFonts w:ascii="Arial" w:hAnsi="Arial" w:cs="Arial"/>
-          <w:lang w:val="en-US"/>
-        </w:rPr>
-        <w:tab/>
-        <w:t>2</w:t>
-      </w:r>
-    </w:p>
-    <w:p>
-      <w:pPr>
-        <w:pStyle w:val="Geenafstand"/>
+        <w:t>Food bar instead of letters</w:t>
+      </w:r>
+      <w:r>
+        <w:rPr>
+          <w:rFonts w:ascii="Arial" w:hAnsi="Arial" w:cs="Arial"/>
+          <w:lang w:val="en-US"/>
+        </w:rPr>
+        <w:tab/>
+      </w:r>
+      <w:r>
+        <w:rPr>
+          <w:rFonts w:ascii="Arial" w:hAnsi="Arial" w:cs="Arial"/>
+          <w:lang w:val="en-US"/>
+        </w:rPr>
+        <w:tab/>
+      </w:r>
+      <w:r>
+        <w:rPr>
+          <w:rFonts w:ascii="Arial" w:hAnsi="Arial" w:cs="Arial"/>
+          <w:lang w:val="en-US"/>
+        </w:rPr>
+        <w:tab/>
+      </w:r>
+      <w:r>
+        <w:rPr>
+          <w:rFonts w:ascii="Arial" w:hAnsi="Arial" w:cs="Arial"/>
+          <w:lang w:val="en-US"/>
+        </w:rPr>
+        <w:tab/>
+        <w:t>0.5 hours</w:t>
+      </w:r>
+      <w:r>
+        <w:rPr>
+          <w:rFonts w:ascii="Arial" w:hAnsi="Arial" w:cs="Arial"/>
+          <w:lang w:val="en-US"/>
+        </w:rPr>
+        <w:tab/>
+        <w:t>1</w:t>
+      </w:r>
+    </w:p>
+    <w:p>
+      <w:pPr>
+        <w:pStyle w:val="NoSpacing"/>
         <w:ind w:left="720"/>
         <w:rPr>
           <w:rFonts w:ascii="Arial" w:hAnsi="Arial" w:cs="Arial"/>
@@ -1570,12 +1552,22 @@
           <w:i/>
           <w:lang w:val="en-US"/>
         </w:rPr>
-        <w:t>Show a bit of story when starting the game to make the player feel like he is doing something for a reason</w:t>
-      </w:r>
-    </w:p>
-    <w:p>
-      <w:pPr>
-        <w:pStyle w:val="Geenafstand"/>
+        <w:t>Instead of reading, you can just watch how much food you have left</w:t>
+      </w:r>
+    </w:p>
+    <w:p>
+      <w:pPr>
+        <w:pStyle w:val="NoSpacing"/>
+        <w:ind w:left="360"/>
+        <w:rPr>
+          <w:rFonts w:ascii="Arial" w:hAnsi="Arial" w:cs="Arial"/>
+          <w:lang w:val="en-US"/>
+        </w:rPr>
+      </w:pPr>
+    </w:p>
+    <w:p>
+      <w:pPr>
+        <w:pStyle w:val="NoSpacing"/>
         <w:numPr>
           <w:ilvl w:val="0"/>
           <w:numId w:val="1"/>
@@ -1590,49 +1582,76 @@
           <w:rFonts w:ascii="Arial" w:hAnsi="Arial" w:cs="Arial"/>
           <w:lang w:val="en-US"/>
         </w:rPr>
-        <w:t>Smoothing in movement</w:t>
-      </w:r>
-      <w:r>
-        <w:rPr>
-          <w:rFonts w:ascii="Arial" w:hAnsi="Arial" w:cs="Arial"/>
-          <w:lang w:val="en-US"/>
-        </w:rPr>
-        <w:tab/>
-      </w:r>
-      <w:r>
-        <w:rPr>
-          <w:rFonts w:ascii="Arial" w:hAnsi="Arial" w:cs="Arial"/>
-          <w:lang w:val="en-US"/>
-        </w:rPr>
-        <w:tab/>
-      </w:r>
-      <w:r>
-        <w:rPr>
-          <w:rFonts w:ascii="Arial" w:hAnsi="Arial" w:cs="Arial"/>
-          <w:lang w:val="en-US"/>
-        </w:rPr>
-        <w:tab/>
-      </w:r>
-      <w:r>
-        <w:rPr>
-          <w:rFonts w:ascii="Arial" w:hAnsi="Arial" w:cs="Arial"/>
-          <w:lang w:val="en-US"/>
-        </w:rPr>
-        <w:tab/>
-        <w:t>3.0 hours</w:t>
-      </w:r>
-      <w:r>
-        <w:rPr>
-          <w:rFonts w:ascii="Arial" w:hAnsi="Arial" w:cs="Arial"/>
-          <w:lang w:val="en-US"/>
-        </w:rPr>
-        <w:tab/>
-        <w:t>4</w:t>
-      </w:r>
-    </w:p>
-    <w:p>
-      <w:pPr>
-        <w:pStyle w:val="Geenafstand"/>
+        <w:t>Incentive</w:t>
+      </w:r>
+      <w:r>
+        <w:rPr>
+          <w:rFonts w:ascii="Arial" w:hAnsi="Arial" w:cs="Arial"/>
+          <w:lang w:val="en-US"/>
+        </w:rPr>
+        <w:t xml:space="preserve"> </w:t>
+      </w:r>
+      <w:r>
+        <w:rPr>
+          <w:rFonts w:ascii="Arial" w:hAnsi="Arial" w:cs="Arial"/>
+          <w:lang w:val="en-US"/>
+        </w:rPr>
+        <w:sym w:font="Wingdings" w:char="F0E0"/>
+      </w:r>
+      <w:r>
+        <w:rPr>
+          <w:rFonts w:ascii="Arial" w:hAnsi="Arial" w:cs="Arial"/>
+          <w:lang w:val="en-US"/>
+        </w:rPr>
+        <w:t xml:space="preserve"> a bit of story</w:t>
+      </w:r>
+      <w:r>
+        <w:rPr>
+          <w:rFonts w:ascii="Arial" w:hAnsi="Arial" w:cs="Arial"/>
+          <w:lang w:val="en-US"/>
+        </w:rPr>
+        <w:tab/>
+      </w:r>
+      <w:r>
+        <w:rPr>
+          <w:rFonts w:ascii="Arial" w:hAnsi="Arial" w:cs="Arial"/>
+          <w:lang w:val="en-US"/>
+        </w:rPr>
+        <w:tab/>
+      </w:r>
+      <w:r>
+        <w:rPr>
+          <w:rFonts w:ascii="Arial" w:hAnsi="Arial" w:cs="Arial"/>
+          <w:lang w:val="en-US"/>
+        </w:rPr>
+        <w:tab/>
+      </w:r>
+      <w:r>
+        <w:rPr>
+          <w:rFonts w:ascii="Arial" w:hAnsi="Arial" w:cs="Arial"/>
+          <w:lang w:val="en-US"/>
+        </w:rPr>
+        <w:tab/>
+      </w:r>
+      <w:r>
+        <w:rPr>
+          <w:rFonts w:ascii="Arial" w:hAnsi="Arial" w:cs="Arial"/>
+          <w:lang w:val="en-US"/>
+        </w:rPr>
+        <w:t>1.0 hours</w:t>
+      </w:r>
+      <w:r>
+        <w:rPr>
+          <w:rFonts w:ascii="Arial" w:hAnsi="Arial" w:cs="Arial"/>
+          <w:lang w:val="en-US"/>
+        </w:rPr>
+        <w:tab/>
+        <w:t>2</w:t>
+      </w:r>
+    </w:p>
+    <w:p>
+      <w:pPr>
+        <w:pStyle w:val="NoSpacing"/>
         <w:ind w:left="720"/>
         <w:rPr>
           <w:rFonts w:ascii="Arial" w:hAnsi="Arial" w:cs="Arial"/>
@@ -1646,12 +1665,12 @@
           <w:i/>
           <w:lang w:val="en-US"/>
         </w:rPr>
-        <w:t>Make the movement not with delay and shitty</w:t>
-      </w:r>
-    </w:p>
-    <w:p>
-      <w:pPr>
-        <w:pStyle w:val="Geenafstand"/>
+        <w:t>Show a bit of story when starting the game to make the player feel like he is doing something for a reason</w:t>
+      </w:r>
+    </w:p>
+    <w:p>
+      <w:pPr>
+        <w:pStyle w:val="NoSpacing"/>
         <w:numPr>
           <w:ilvl w:val="0"/>
           <w:numId w:val="1"/>
@@ -1666,69 +1685,49 @@
           <w:rFonts w:ascii="Arial" w:hAnsi="Arial" w:cs="Arial"/>
           <w:lang w:val="en-US"/>
         </w:rPr>
-        <w:t xml:space="preserve">Menu’s </w:t>
-      </w:r>
-      <w:r>
-        <w:rPr>
-          <w:rFonts w:ascii="Arial" w:hAnsi="Arial" w:cs="Arial"/>
-          <w:lang w:val="en-US"/>
-        </w:rPr>
-        <w:sym w:font="Wingdings" w:char="F0E0"/>
-      </w:r>
-      <w:r>
-        <w:rPr>
-          <w:rFonts w:ascii="Arial" w:hAnsi="Arial" w:cs="Arial"/>
-          <w:lang w:val="en-US"/>
-        </w:rPr>
-        <w:t xml:space="preserve"> User Interface</w:t>
-      </w:r>
-      <w:r>
-        <w:rPr>
-          <w:rFonts w:ascii="Arial" w:hAnsi="Arial" w:cs="Arial"/>
-          <w:lang w:val="en-US"/>
-        </w:rPr>
-        <w:tab/>
-      </w:r>
-      <w:r>
-        <w:rPr>
-          <w:rFonts w:ascii="Arial" w:hAnsi="Arial" w:cs="Arial"/>
-          <w:lang w:val="en-US"/>
-        </w:rPr>
-        <w:tab/>
-      </w:r>
-      <w:r>
-        <w:rPr>
-          <w:rFonts w:ascii="Arial" w:hAnsi="Arial" w:cs="Arial"/>
-          <w:lang w:val="en-US"/>
-        </w:rPr>
-        <w:tab/>
-      </w:r>
-      <w:r>
-        <w:rPr>
-          <w:rFonts w:ascii="Arial" w:hAnsi="Arial" w:cs="Arial"/>
-          <w:lang w:val="en-US"/>
-        </w:rPr>
-        <w:tab/>
-      </w:r>
-      <w:r>
-        <w:rPr>
-          <w:rFonts w:ascii="Arial" w:hAnsi="Arial" w:cs="Arial"/>
-          <w:lang w:val="en-US"/>
-        </w:rPr>
-        <w:t>1.0 hours</w:t>
-      </w:r>
-      <w:r>
-        <w:rPr>
-          <w:rFonts w:ascii="Arial" w:hAnsi="Arial" w:cs="Arial"/>
-          <w:lang w:val="en-US"/>
-        </w:rPr>
-        <w:tab/>
-        <w:t>1</w:t>
-      </w:r>
-    </w:p>
-    <w:p>
-      <w:pPr>
-        <w:pStyle w:val="Geenafstand"/>
+        <w:t>Smoothing in movement</w:t>
+      </w:r>
+      <w:r>
+        <w:rPr>
+          <w:rFonts w:ascii="Arial" w:hAnsi="Arial" w:cs="Arial"/>
+          <w:lang w:val="en-US"/>
+        </w:rPr>
+        <w:tab/>
+      </w:r>
+      <w:r>
+        <w:rPr>
+          <w:rFonts w:ascii="Arial" w:hAnsi="Arial" w:cs="Arial"/>
+          <w:lang w:val="en-US"/>
+        </w:rPr>
+        <w:tab/>
+      </w:r>
+      <w:r>
+        <w:rPr>
+          <w:rFonts w:ascii="Arial" w:hAnsi="Arial" w:cs="Arial"/>
+          <w:lang w:val="en-US"/>
+        </w:rPr>
+        <w:tab/>
+      </w:r>
+      <w:r>
+        <w:rPr>
+          <w:rFonts w:ascii="Arial" w:hAnsi="Arial" w:cs="Arial"/>
+          <w:lang w:val="en-US"/>
+        </w:rPr>
+        <w:tab/>
+        <w:t>3.0 hours</w:t>
+      </w:r>
+      <w:r>
+        <w:rPr>
+          <w:rFonts w:ascii="Arial" w:hAnsi="Arial" w:cs="Arial"/>
+          <w:lang w:val="en-US"/>
+        </w:rPr>
+        <w:tab/>
+        <w:t>4</w:t>
+      </w:r>
+    </w:p>
+    <w:p>
+      <w:pPr>
+        <w:pStyle w:val="NoSpacing"/>
         <w:ind w:left="720"/>
         <w:rPr>
           <w:rFonts w:ascii="Arial" w:hAnsi="Arial" w:cs="Arial"/>
@@ -1742,12 +1741,12 @@
           <w:i/>
           <w:lang w:val="en-US"/>
         </w:rPr>
-        <w:t>Different menu screens</w:t>
-      </w:r>
-    </w:p>
-    <w:p>
-      <w:pPr>
-        <w:pStyle w:val="Geenafstand"/>
+        <w:t>Make the movement not with delay and shitty</w:t>
+      </w:r>
+    </w:p>
+    <w:p>
+      <w:pPr>
+        <w:pStyle w:val="NoSpacing"/>
         <w:numPr>
           <w:ilvl w:val="0"/>
           <w:numId w:val="1"/>
@@ -1762,42 +1761,55 @@
           <w:rFonts w:ascii="Arial" w:hAnsi="Arial" w:cs="Arial"/>
           <w:lang w:val="en-US"/>
         </w:rPr>
-        <w:t>Starting screen</w:t>
-      </w:r>
-      <w:r>
-        <w:rPr>
-          <w:rFonts w:ascii="Arial" w:hAnsi="Arial" w:cs="Arial"/>
-          <w:lang w:val="en-US"/>
-        </w:rPr>
-        <w:tab/>
-      </w:r>
-      <w:r>
-        <w:rPr>
-          <w:rFonts w:ascii="Arial" w:hAnsi="Arial" w:cs="Arial"/>
-          <w:lang w:val="en-US"/>
-        </w:rPr>
-        <w:tab/>
-      </w:r>
-      <w:r>
-        <w:rPr>
-          <w:rFonts w:ascii="Arial" w:hAnsi="Arial" w:cs="Arial"/>
-          <w:lang w:val="en-US"/>
-        </w:rPr>
-        <w:tab/>
-      </w:r>
-      <w:r>
-        <w:rPr>
-          <w:rFonts w:ascii="Arial" w:hAnsi="Arial" w:cs="Arial"/>
-          <w:lang w:val="en-US"/>
-        </w:rPr>
-        <w:tab/>
-      </w:r>
-      <w:r>
-        <w:rPr>
-          <w:rFonts w:ascii="Arial" w:hAnsi="Arial" w:cs="Arial"/>
-          <w:lang w:val="en-US"/>
-        </w:rPr>
-        <w:tab/>
+        <w:t xml:space="preserve">Menu’s </w:t>
+      </w:r>
+      <w:r>
+        <w:rPr>
+          <w:rFonts w:ascii="Arial" w:hAnsi="Arial" w:cs="Arial"/>
+          <w:lang w:val="en-US"/>
+        </w:rPr>
+        <w:sym w:font="Wingdings" w:char="F0E0"/>
+      </w:r>
+      <w:r>
+        <w:rPr>
+          <w:rFonts w:ascii="Arial" w:hAnsi="Arial" w:cs="Arial"/>
+          <w:lang w:val="en-US"/>
+        </w:rPr>
+        <w:t xml:space="preserve"> User Interface</w:t>
+      </w:r>
+      <w:r>
+        <w:rPr>
+          <w:rFonts w:ascii="Arial" w:hAnsi="Arial" w:cs="Arial"/>
+          <w:lang w:val="en-US"/>
+        </w:rPr>
+        <w:tab/>
+      </w:r>
+      <w:r>
+        <w:rPr>
+          <w:rFonts w:ascii="Arial" w:hAnsi="Arial" w:cs="Arial"/>
+          <w:lang w:val="en-US"/>
+        </w:rPr>
+        <w:tab/>
+      </w:r>
+      <w:r>
+        <w:rPr>
+          <w:rFonts w:ascii="Arial" w:hAnsi="Arial" w:cs="Arial"/>
+          <w:lang w:val="en-US"/>
+        </w:rPr>
+        <w:tab/>
+      </w:r>
+      <w:r>
+        <w:rPr>
+          <w:rFonts w:ascii="Arial" w:hAnsi="Arial" w:cs="Arial"/>
+          <w:lang w:val="en-US"/>
+        </w:rPr>
+        <w:tab/>
+      </w:r>
+      <w:r>
+        <w:rPr>
+          <w:rFonts w:ascii="Arial" w:hAnsi="Arial" w:cs="Arial"/>
+          <w:lang w:val="en-US"/>
+        </w:rPr>
         <w:t>1.0 hours</w:t>
       </w:r>
       <w:r>
@@ -1811,7 +1823,7 @@
     </w:p>
     <w:p>
       <w:pPr>
-        <w:pStyle w:val="Geenafstand"/>
+        <w:pStyle w:val="NoSpacing"/>
         <w:ind w:left="720"/>
         <w:rPr>
           <w:rFonts w:ascii="Arial" w:hAnsi="Arial" w:cs="Arial"/>
@@ -1825,12 +1837,12 @@
           <w:i/>
           <w:lang w:val="en-US"/>
         </w:rPr>
-        <w:t>Starting screen for a starting feel</w:t>
-      </w:r>
-    </w:p>
-    <w:p>
-      <w:pPr>
-        <w:pStyle w:val="Geenafstand"/>
+        <w:t>Different menu screens</w:t>
+      </w:r>
+    </w:p>
+    <w:p>
+      <w:pPr>
+        <w:pStyle w:val="NoSpacing"/>
         <w:numPr>
           <w:ilvl w:val="0"/>
           <w:numId w:val="1"/>
@@ -1845,36 +1857,43 @@
           <w:rFonts w:ascii="Arial" w:hAnsi="Arial" w:cs="Arial"/>
           <w:lang w:val="en-US"/>
         </w:rPr>
-        <w:t>Button sounds and effects</w:t>
-      </w:r>
-      <w:r>
-        <w:rPr>
-          <w:rFonts w:ascii="Arial" w:hAnsi="Arial" w:cs="Arial"/>
-          <w:lang w:val="en-US"/>
-        </w:rPr>
-        <w:tab/>
-      </w:r>
-      <w:r>
-        <w:rPr>
-          <w:rFonts w:ascii="Arial" w:hAnsi="Arial" w:cs="Arial"/>
-          <w:lang w:val="en-US"/>
-        </w:rPr>
-        <w:tab/>
-      </w:r>
-      <w:r>
-        <w:rPr>
-          <w:rFonts w:ascii="Arial" w:hAnsi="Arial" w:cs="Arial"/>
-          <w:lang w:val="en-US"/>
-        </w:rPr>
-        <w:tab/>
-      </w:r>
-      <w:r>
-        <w:rPr>
-          <w:rFonts w:ascii="Arial" w:hAnsi="Arial" w:cs="Arial"/>
-          <w:lang w:val="en-US"/>
-        </w:rPr>
-        <w:tab/>
-        <w:t>0.5 hours</w:t>
+        <w:t>Starting screen</w:t>
+      </w:r>
+      <w:r>
+        <w:rPr>
+          <w:rFonts w:ascii="Arial" w:hAnsi="Arial" w:cs="Arial"/>
+          <w:lang w:val="en-US"/>
+        </w:rPr>
+        <w:tab/>
+      </w:r>
+      <w:r>
+        <w:rPr>
+          <w:rFonts w:ascii="Arial" w:hAnsi="Arial" w:cs="Arial"/>
+          <w:lang w:val="en-US"/>
+        </w:rPr>
+        <w:tab/>
+      </w:r>
+      <w:r>
+        <w:rPr>
+          <w:rFonts w:ascii="Arial" w:hAnsi="Arial" w:cs="Arial"/>
+          <w:lang w:val="en-US"/>
+        </w:rPr>
+        <w:tab/>
+      </w:r>
+      <w:r>
+        <w:rPr>
+          <w:rFonts w:ascii="Arial" w:hAnsi="Arial" w:cs="Arial"/>
+          <w:lang w:val="en-US"/>
+        </w:rPr>
+        <w:tab/>
+      </w:r>
+      <w:r>
+        <w:rPr>
+          <w:rFonts w:ascii="Arial" w:hAnsi="Arial" w:cs="Arial"/>
+          <w:lang w:val="en-US"/>
+        </w:rPr>
+        <w:tab/>
+        <w:t>1.0 hours</w:t>
       </w:r>
       <w:r>
         <w:rPr>
@@ -1887,7 +1906,7 @@
     </w:p>
     <w:p>
       <w:pPr>
-        <w:pStyle w:val="Geenafstand"/>
+        <w:pStyle w:val="NoSpacing"/>
         <w:ind w:left="720"/>
         <w:rPr>
           <w:rFonts w:ascii="Arial" w:hAnsi="Arial" w:cs="Arial"/>
@@ -1901,12 +1920,12 @@
           <w:i/>
           <w:lang w:val="en-US"/>
         </w:rPr>
-        <w:t>Buttons in the starting screen needs to look nice</w:t>
-      </w:r>
-    </w:p>
-    <w:p>
-      <w:pPr>
-        <w:pStyle w:val="Geenafstand"/>
+        <w:t>Starting screen for a starting feel</w:t>
+      </w:r>
+    </w:p>
+    <w:p>
+      <w:pPr>
+        <w:pStyle w:val="NoSpacing"/>
         <w:numPr>
           <w:ilvl w:val="0"/>
           <w:numId w:val="1"/>
@@ -1921,43 +1940,36 @@
           <w:rFonts w:ascii="Arial" w:hAnsi="Arial" w:cs="Arial"/>
           <w:lang w:val="en-US"/>
         </w:rPr>
-        <w:t>Screen transitions</w:t>
-      </w:r>
-      <w:r>
-        <w:rPr>
-          <w:rFonts w:ascii="Arial" w:hAnsi="Arial" w:cs="Arial"/>
-          <w:lang w:val="en-US"/>
-        </w:rPr>
-        <w:tab/>
-      </w:r>
-      <w:r>
-        <w:rPr>
-          <w:rFonts w:ascii="Arial" w:hAnsi="Arial" w:cs="Arial"/>
-          <w:lang w:val="en-US"/>
-        </w:rPr>
-        <w:tab/>
-      </w:r>
-      <w:r>
-        <w:rPr>
-          <w:rFonts w:ascii="Arial" w:hAnsi="Arial" w:cs="Arial"/>
-          <w:lang w:val="en-US"/>
-        </w:rPr>
-        <w:tab/>
-      </w:r>
-      <w:r>
-        <w:rPr>
-          <w:rFonts w:ascii="Arial" w:hAnsi="Arial" w:cs="Arial"/>
-          <w:lang w:val="en-US"/>
-        </w:rPr>
-        <w:tab/>
-      </w:r>
-      <w:r>
-        <w:rPr>
-          <w:rFonts w:ascii="Arial" w:hAnsi="Arial" w:cs="Arial"/>
-          <w:lang w:val="en-US"/>
-        </w:rPr>
-        <w:tab/>
-        <w:t>1.0 hours</w:t>
+        <w:t>Button sounds and effects</w:t>
+      </w:r>
+      <w:r>
+        <w:rPr>
+          <w:rFonts w:ascii="Arial" w:hAnsi="Arial" w:cs="Arial"/>
+          <w:lang w:val="en-US"/>
+        </w:rPr>
+        <w:tab/>
+      </w:r>
+      <w:r>
+        <w:rPr>
+          <w:rFonts w:ascii="Arial" w:hAnsi="Arial" w:cs="Arial"/>
+          <w:lang w:val="en-US"/>
+        </w:rPr>
+        <w:tab/>
+      </w:r>
+      <w:r>
+        <w:rPr>
+          <w:rFonts w:ascii="Arial" w:hAnsi="Arial" w:cs="Arial"/>
+          <w:lang w:val="en-US"/>
+        </w:rPr>
+        <w:tab/>
+      </w:r>
+      <w:r>
+        <w:rPr>
+          <w:rFonts w:ascii="Arial" w:hAnsi="Arial" w:cs="Arial"/>
+          <w:lang w:val="en-US"/>
+        </w:rPr>
+        <w:tab/>
+        <w:t>0.5 hours</w:t>
       </w:r>
       <w:r>
         <w:rPr>
@@ -1970,7 +1982,7 @@
     </w:p>
     <w:p>
       <w:pPr>
-        <w:pStyle w:val="Geenafstand"/>
+        <w:pStyle w:val="NoSpacing"/>
         <w:ind w:left="720"/>
         <w:rPr>
           <w:rFonts w:ascii="Arial" w:hAnsi="Arial" w:cs="Arial"/>
@@ -1984,36 +1996,12 @@
           <w:i/>
           <w:lang w:val="en-US"/>
         </w:rPr>
-        <w:t>Fade in/out a</w:t>
-      </w:r>
-      <w:r>
-        <w:rPr>
-          <w:rFonts w:ascii="Arial" w:hAnsi="Arial" w:cs="Arial"/>
-          <w:i/>
-          <w:lang w:val="en-US"/>
-        </w:rPr>
-        <w:t xml:space="preserve">nimation </w:t>
-      </w:r>
-      <w:r>
-        <w:rPr>
-          <w:rFonts w:ascii="Arial" w:hAnsi="Arial" w:cs="Arial"/>
-          <w:i/>
-          <w:lang w:val="en-US"/>
-        </w:rPr>
-        <w:sym w:font="Wingdings" w:char="F0E0"/>
-      </w:r>
-      <w:r>
-        <w:rPr>
-          <w:rFonts w:ascii="Arial" w:hAnsi="Arial" w:cs="Arial"/>
-          <w:i/>
-          <w:lang w:val="en-US"/>
-        </w:rPr>
-        <w:t xml:space="preserve"> Black screen to change alpha value</w:t>
-      </w:r>
-    </w:p>
-    <w:p>
-      <w:pPr>
-        <w:pStyle w:val="Geenafstand"/>
+        <w:t>Buttons in the starting screen needs to look nice</w:t>
+      </w:r>
+    </w:p>
+    <w:p>
+      <w:pPr>
+        <w:pStyle w:val="NoSpacing"/>
         <w:numPr>
           <w:ilvl w:val="0"/>
           <w:numId w:val="1"/>
@@ -2028,69 +2016,56 @@
           <w:rFonts w:ascii="Arial" w:hAnsi="Arial" w:cs="Arial"/>
           <w:lang w:val="en-US"/>
         </w:rPr>
-        <w:t>Cut scene</w:t>
-      </w:r>
-      <w:r>
-        <w:rPr>
-          <w:rFonts w:ascii="Arial" w:hAnsi="Arial" w:cs="Arial"/>
-          <w:lang w:val="en-US"/>
-        </w:rPr>
-        <w:tab/>
-      </w:r>
-      <w:r>
-        <w:rPr>
-          <w:rFonts w:ascii="Arial" w:hAnsi="Arial" w:cs="Arial"/>
-          <w:lang w:val="en-US"/>
-        </w:rPr>
-        <w:tab/>
-      </w:r>
-      <w:r>
-        <w:rPr>
-          <w:rFonts w:ascii="Arial" w:hAnsi="Arial" w:cs="Arial"/>
-          <w:lang w:val="en-US"/>
-        </w:rPr>
-        <w:tab/>
-      </w:r>
-      <w:r>
-        <w:rPr>
-          <w:rFonts w:ascii="Arial" w:hAnsi="Arial" w:cs="Arial"/>
-          <w:lang w:val="en-US"/>
-        </w:rPr>
-        <w:tab/>
-      </w:r>
-      <w:r>
-        <w:rPr>
-          <w:rFonts w:ascii="Arial" w:hAnsi="Arial" w:cs="Arial"/>
-          <w:lang w:val="en-US"/>
-        </w:rPr>
-        <w:tab/>
-      </w:r>
-      <w:r>
-        <w:rPr>
-          <w:rFonts w:ascii="Arial" w:hAnsi="Arial" w:cs="Arial"/>
-          <w:lang w:val="en-US"/>
-        </w:rPr>
-        <w:tab/>
-      </w:r>
-      <w:r>
-        <w:rPr>
-          <w:rFonts w:ascii="Arial" w:hAnsi="Arial" w:cs="Arial"/>
-          <w:lang w:val="en-US"/>
-        </w:rPr>
-        <w:t>4.0 hours</w:t>
-      </w:r>
-      <w:r>
-        <w:rPr>
-          <w:rFonts w:ascii="Arial" w:hAnsi="Arial" w:cs="Arial"/>
-          <w:lang w:val="en-US"/>
-        </w:rPr>
-        <w:tab/>
-        <w:t>5</w:t>
-      </w:r>
-    </w:p>
-    <w:p>
-      <w:pPr>
-        <w:pStyle w:val="Geenafstand"/>
+        <w:t>Screen transitions</w:t>
+      </w:r>
+      <w:r>
+        <w:rPr>
+          <w:rFonts w:ascii="Arial" w:hAnsi="Arial" w:cs="Arial"/>
+          <w:lang w:val="en-US"/>
+        </w:rPr>
+        <w:tab/>
+      </w:r>
+      <w:r>
+        <w:rPr>
+          <w:rFonts w:ascii="Arial" w:hAnsi="Arial" w:cs="Arial"/>
+          <w:lang w:val="en-US"/>
+        </w:rPr>
+        <w:tab/>
+      </w:r>
+      <w:r>
+        <w:rPr>
+          <w:rFonts w:ascii="Arial" w:hAnsi="Arial" w:cs="Arial"/>
+          <w:lang w:val="en-US"/>
+        </w:rPr>
+        <w:tab/>
+      </w:r>
+      <w:r>
+        <w:rPr>
+          <w:rFonts w:ascii="Arial" w:hAnsi="Arial" w:cs="Arial"/>
+          <w:lang w:val="en-US"/>
+        </w:rPr>
+        <w:tab/>
+      </w:r>
+      <w:r>
+        <w:rPr>
+          <w:rFonts w:ascii="Arial" w:hAnsi="Arial" w:cs="Arial"/>
+          <w:lang w:val="en-US"/>
+        </w:rPr>
+        <w:tab/>
+        <w:t>1.0 hours</w:t>
+      </w:r>
+      <w:r>
+        <w:rPr>
+          <w:rFonts w:ascii="Arial" w:hAnsi="Arial" w:cs="Arial"/>
+          <w:lang w:val="en-US"/>
+        </w:rPr>
+        <w:tab/>
+        <w:t>1</w:t>
+      </w:r>
+    </w:p>
+    <w:p>
+      <w:pPr>
+        <w:pStyle w:val="NoSpacing"/>
         <w:ind w:left="720"/>
         <w:rPr>
           <w:rFonts w:ascii="Arial" w:hAnsi="Arial" w:cs="Arial"/>
@@ -2104,38 +2079,36 @@
           <w:i/>
           <w:lang w:val="en-US"/>
         </w:rPr>
-        <w:t>When you beat</w:t>
-      </w:r>
-      <w:bookmarkStart w:id="0" w:name="_GoBack"/>
-      <w:bookmarkEnd w:id="0"/>
-      <w:r>
-        <w:rPr>
-          <w:rFonts w:ascii="Arial" w:hAnsi="Arial" w:cs="Arial"/>
-          <w:i/>
-          <w:lang w:val="en-US"/>
-        </w:rPr>
-        <w:t xml:space="preserve"> a level or floor, show a cut</w:t>
-      </w:r>
-      <w:r>
-        <w:rPr>
-          <w:rFonts w:ascii="Arial" w:hAnsi="Arial" w:cs="Arial"/>
-          <w:i/>
-          <w:lang w:val="en-US"/>
-        </w:rPr>
-        <w:t xml:space="preserve"> </w:t>
-      </w:r>
-      <w:r>
-        <w:rPr>
-          <w:rFonts w:ascii="Arial" w:hAnsi="Arial" w:cs="Arial"/>
-          <w:i/>
-          <w:lang w:val="en-US"/>
-        </w:rPr>
-        <w:t>scene or image</w:t>
-      </w:r>
-    </w:p>
-    <w:p>
-      <w:pPr>
-        <w:pStyle w:val="Geenafstand"/>
+        <w:t>Fade in/out a</w:t>
+      </w:r>
+      <w:r>
+        <w:rPr>
+          <w:rFonts w:ascii="Arial" w:hAnsi="Arial" w:cs="Arial"/>
+          <w:i/>
+          <w:lang w:val="en-US"/>
+        </w:rPr>
+        <w:t xml:space="preserve">nimation </w:t>
+      </w:r>
+      <w:r>
+        <w:rPr>
+          <w:rFonts w:ascii="Arial" w:hAnsi="Arial" w:cs="Arial"/>
+          <w:i/>
+          <w:lang w:val="en-US"/>
+        </w:rPr>
+        <w:sym w:font="Wingdings" w:char="F0E0"/>
+      </w:r>
+      <w:r>
+        <w:rPr>
+          <w:rFonts w:ascii="Arial" w:hAnsi="Arial" w:cs="Arial"/>
+          <w:i/>
+          <w:lang w:val="en-US"/>
+        </w:rPr>
+        <w:t xml:space="preserve"> Black screen to change alpha value</w:t>
+      </w:r>
+    </w:p>
+    <w:p>
+      <w:pPr>
+        <w:pStyle w:val="NoSpacing"/>
         <w:numPr>
           <w:ilvl w:val="0"/>
           <w:numId w:val="1"/>
@@ -2150,75 +2123,69 @@
           <w:rFonts w:ascii="Arial" w:hAnsi="Arial" w:cs="Arial"/>
           <w:lang w:val="en-US"/>
         </w:rPr>
-        <w:t>Pause screen</w:t>
-      </w:r>
-      <w:r>
-        <w:rPr>
-          <w:rFonts w:ascii="Arial" w:hAnsi="Arial" w:cs="Arial"/>
-          <w:lang w:val="en-US"/>
-        </w:rPr>
-        <w:tab/>
-      </w:r>
-      <w:r>
-        <w:rPr>
-          <w:rFonts w:ascii="Arial" w:hAnsi="Arial" w:cs="Arial"/>
-          <w:lang w:val="en-US"/>
-        </w:rPr>
-        <w:tab/>
-      </w:r>
-      <w:r>
-        <w:rPr>
-          <w:rFonts w:ascii="Arial" w:hAnsi="Arial" w:cs="Arial"/>
-          <w:lang w:val="en-US"/>
-        </w:rPr>
-        <w:tab/>
-      </w:r>
-      <w:r>
-        <w:rPr>
-          <w:rFonts w:ascii="Arial" w:hAnsi="Arial" w:cs="Arial"/>
-          <w:lang w:val="en-US"/>
-        </w:rPr>
-        <w:tab/>
-      </w:r>
-      <w:r>
-        <w:rPr>
-          <w:rFonts w:ascii="Arial" w:hAnsi="Arial" w:cs="Arial"/>
-          <w:lang w:val="en-US"/>
-        </w:rPr>
-        <w:tab/>
-      </w:r>
-      <w:r>
-        <w:rPr>
-          <w:rFonts w:ascii="Arial" w:hAnsi="Arial" w:cs="Arial"/>
-          <w:lang w:val="en-US"/>
-        </w:rPr>
-        <w:tab/>
-      </w:r>
-      <w:r>
-        <w:rPr>
-          <w:rFonts w:ascii="Arial" w:hAnsi="Arial" w:cs="Arial"/>
-          <w:lang w:val="en-US"/>
-        </w:rPr>
-        <w:t>1.0 hours</w:t>
-      </w:r>
-      <w:r>
-        <w:rPr>
-          <w:rFonts w:ascii="Arial" w:hAnsi="Arial" w:cs="Arial"/>
-          <w:lang w:val="en-US"/>
-        </w:rPr>
-        <w:tab/>
-      </w:r>
-      <w:r>
-        <w:rPr>
-          <w:rFonts w:ascii="Arial" w:hAnsi="Arial" w:cs="Arial"/>
-          <w:lang w:val="en-US"/>
-        </w:rPr>
-        <w:t>4</w:t>
-      </w:r>
-    </w:p>
-    <w:p>
-      <w:pPr>
-        <w:pStyle w:val="Geenafstand"/>
+        <w:t>Cut scene</w:t>
+      </w:r>
+      <w:r>
+        <w:rPr>
+          <w:rFonts w:ascii="Arial" w:hAnsi="Arial" w:cs="Arial"/>
+          <w:lang w:val="en-US"/>
+        </w:rPr>
+        <w:tab/>
+      </w:r>
+      <w:r>
+        <w:rPr>
+          <w:rFonts w:ascii="Arial" w:hAnsi="Arial" w:cs="Arial"/>
+          <w:lang w:val="en-US"/>
+        </w:rPr>
+        <w:tab/>
+      </w:r>
+      <w:r>
+        <w:rPr>
+          <w:rFonts w:ascii="Arial" w:hAnsi="Arial" w:cs="Arial"/>
+          <w:lang w:val="en-US"/>
+        </w:rPr>
+        <w:tab/>
+      </w:r>
+      <w:r>
+        <w:rPr>
+          <w:rFonts w:ascii="Arial" w:hAnsi="Arial" w:cs="Arial"/>
+          <w:lang w:val="en-US"/>
+        </w:rPr>
+        <w:tab/>
+      </w:r>
+      <w:r>
+        <w:rPr>
+          <w:rFonts w:ascii="Arial" w:hAnsi="Arial" w:cs="Arial"/>
+          <w:lang w:val="en-US"/>
+        </w:rPr>
+        <w:tab/>
+      </w:r>
+      <w:r>
+        <w:rPr>
+          <w:rFonts w:ascii="Arial" w:hAnsi="Arial" w:cs="Arial"/>
+          <w:lang w:val="en-US"/>
+        </w:rPr>
+        <w:tab/>
+      </w:r>
+      <w:r>
+        <w:rPr>
+          <w:rFonts w:ascii="Arial" w:hAnsi="Arial" w:cs="Arial"/>
+          <w:lang w:val="en-US"/>
+        </w:rPr>
+        <w:t>4.0 hours</w:t>
+      </w:r>
+      <w:r>
+        <w:rPr>
+          <w:rFonts w:ascii="Arial" w:hAnsi="Arial" w:cs="Arial"/>
+          <w:lang w:val="en-US"/>
+        </w:rPr>
+        <w:tab/>
+        <w:t>5</w:t>
+      </w:r>
+    </w:p>
+    <w:p>
+      <w:pPr>
+        <w:pStyle w:val="NoSpacing"/>
         <w:ind w:left="720"/>
         <w:rPr>
           <w:rFonts w:ascii="Arial" w:hAnsi="Arial" w:cs="Arial"/>
@@ -2232,12 +2199,28 @@
           <w:i/>
           <w:lang w:val="en-US"/>
         </w:rPr>
-        <w:t>Pause the game when the movement is fixed</w:t>
-      </w:r>
-    </w:p>
-    <w:p>
-      <w:pPr>
-        <w:pStyle w:val="Geenafstand"/>
+        <w:t>When you beat a level or floor, show a cut</w:t>
+      </w:r>
+      <w:r>
+        <w:rPr>
+          <w:rFonts w:ascii="Arial" w:hAnsi="Arial" w:cs="Arial"/>
+          <w:i/>
+          <w:lang w:val="en-US"/>
+        </w:rPr>
+        <w:t xml:space="preserve"> </w:t>
+      </w:r>
+      <w:r>
+        <w:rPr>
+          <w:rFonts w:ascii="Arial" w:hAnsi="Arial" w:cs="Arial"/>
+          <w:i/>
+          <w:lang w:val="en-US"/>
+        </w:rPr>
+        <w:t>scene or image</w:t>
+      </w:r>
+    </w:p>
+    <w:p>
+      <w:pPr>
+        <w:pStyle w:val="NoSpacing"/>
         <w:numPr>
           <w:ilvl w:val="0"/>
           <w:numId w:val="1"/>
@@ -2252,62 +2235,75 @@
           <w:rFonts w:ascii="Arial" w:hAnsi="Arial" w:cs="Arial"/>
           <w:lang w:val="en-US"/>
         </w:rPr>
-        <w:t>Glow effects knife</w:t>
-      </w:r>
-      <w:r>
-        <w:rPr>
-          <w:rFonts w:ascii="Arial" w:hAnsi="Arial" w:cs="Arial"/>
-          <w:lang w:val="en-US"/>
-        </w:rPr>
-        <w:tab/>
-      </w:r>
-      <w:r>
-        <w:rPr>
-          <w:rFonts w:ascii="Arial" w:hAnsi="Arial" w:cs="Arial"/>
-          <w:lang w:val="en-US"/>
-        </w:rPr>
-        <w:tab/>
-      </w:r>
-      <w:r>
-        <w:rPr>
-          <w:rFonts w:ascii="Arial" w:hAnsi="Arial" w:cs="Arial"/>
-          <w:lang w:val="en-US"/>
-        </w:rPr>
-        <w:tab/>
-      </w:r>
-      <w:r>
-        <w:rPr>
-          <w:rFonts w:ascii="Arial" w:hAnsi="Arial" w:cs="Arial"/>
-          <w:lang w:val="en-US"/>
-        </w:rPr>
-        <w:tab/>
-      </w:r>
-      <w:r>
-        <w:rPr>
-          <w:rFonts w:ascii="Arial" w:hAnsi="Arial" w:cs="Arial"/>
-          <w:lang w:val="en-US"/>
-        </w:rPr>
-        <w:tab/>
-      </w:r>
-      <w:r>
-        <w:rPr>
-          <w:rFonts w:ascii="Arial" w:hAnsi="Arial" w:cs="Arial"/>
-          <w:lang w:val="en-US"/>
-        </w:rPr>
-        <w:t>0.5 hours</w:t>
-      </w:r>
-      <w:r>
-        <w:rPr>
-          <w:rFonts w:ascii="Arial" w:hAnsi="Arial" w:cs="Arial"/>
-          <w:lang w:val="en-US"/>
-        </w:rPr>
-        <w:tab/>
-        <w:t>3</w:t>
-      </w:r>
-    </w:p>
-    <w:p>
-      <w:pPr>
-        <w:pStyle w:val="Geenafstand"/>
+        <w:t>Pause screen</w:t>
+      </w:r>
+      <w:r>
+        <w:rPr>
+          <w:rFonts w:ascii="Arial" w:hAnsi="Arial" w:cs="Arial"/>
+          <w:lang w:val="en-US"/>
+        </w:rPr>
+        <w:tab/>
+      </w:r>
+      <w:r>
+        <w:rPr>
+          <w:rFonts w:ascii="Arial" w:hAnsi="Arial" w:cs="Arial"/>
+          <w:lang w:val="en-US"/>
+        </w:rPr>
+        <w:tab/>
+      </w:r>
+      <w:r>
+        <w:rPr>
+          <w:rFonts w:ascii="Arial" w:hAnsi="Arial" w:cs="Arial"/>
+          <w:lang w:val="en-US"/>
+        </w:rPr>
+        <w:tab/>
+      </w:r>
+      <w:r>
+        <w:rPr>
+          <w:rFonts w:ascii="Arial" w:hAnsi="Arial" w:cs="Arial"/>
+          <w:lang w:val="en-US"/>
+        </w:rPr>
+        <w:tab/>
+      </w:r>
+      <w:r>
+        <w:rPr>
+          <w:rFonts w:ascii="Arial" w:hAnsi="Arial" w:cs="Arial"/>
+          <w:lang w:val="en-US"/>
+        </w:rPr>
+        <w:tab/>
+      </w:r>
+      <w:r>
+        <w:rPr>
+          <w:rFonts w:ascii="Arial" w:hAnsi="Arial" w:cs="Arial"/>
+          <w:lang w:val="en-US"/>
+        </w:rPr>
+        <w:tab/>
+      </w:r>
+      <w:r>
+        <w:rPr>
+          <w:rFonts w:ascii="Arial" w:hAnsi="Arial" w:cs="Arial"/>
+          <w:lang w:val="en-US"/>
+        </w:rPr>
+        <w:t>1.0 hours</w:t>
+      </w:r>
+      <w:r>
+        <w:rPr>
+          <w:rFonts w:ascii="Arial" w:hAnsi="Arial" w:cs="Arial"/>
+          <w:lang w:val="en-US"/>
+        </w:rPr>
+        <w:tab/>
+      </w:r>
+      <w:r>
+        <w:rPr>
+          <w:rFonts w:ascii="Arial" w:hAnsi="Arial" w:cs="Arial"/>
+          <w:lang w:val="en-US"/>
+        </w:rPr>
+        <w:t>4</w:t>
+      </w:r>
+    </w:p>
+    <w:p>
+      <w:pPr>
+        <w:pStyle w:val="NoSpacing"/>
         <w:ind w:left="720"/>
         <w:rPr>
           <w:rFonts w:ascii="Arial" w:hAnsi="Arial" w:cs="Arial"/>
@@ -2321,22 +2317,12 @@
           <w:i/>
           <w:lang w:val="en-US"/>
         </w:rPr>
-        <w:t>Makes the knife throw even cooler</w:t>
-      </w:r>
-    </w:p>
-    <w:p>
-      <w:pPr>
-        <w:pStyle w:val="Geenafstand"/>
-        <w:ind w:left="720"/>
-        <w:rPr>
-          <w:rFonts w:ascii="Arial" w:hAnsi="Arial" w:cs="Arial"/>
-          <w:lang w:val="en-US"/>
-        </w:rPr>
-      </w:pPr>
-    </w:p>
-    <w:p>
-      <w:pPr>
-        <w:pStyle w:val="Geenafstand"/>
+        <w:t>Pause the game when the movement is fixed</w:t>
+      </w:r>
+    </w:p>
+    <w:p>
+      <w:pPr>
+        <w:pStyle w:val="NoSpacing"/>
         <w:numPr>
           <w:ilvl w:val="0"/>
           <w:numId w:val="1"/>
@@ -2352,69 +2338,62 @@
           <w:lang w:val="en-US"/>
         </w:rPr>
         <w:lastRenderedPageBreak/>
-        <w:t>Impact effects</w:t>
-      </w:r>
-      <w:r>
-        <w:rPr>
-          <w:rFonts w:ascii="Arial" w:hAnsi="Arial" w:cs="Arial"/>
-          <w:lang w:val="en-US"/>
-        </w:rPr>
-        <w:tab/>
-      </w:r>
-      <w:r>
-        <w:rPr>
-          <w:rFonts w:ascii="Arial" w:hAnsi="Arial" w:cs="Arial"/>
-          <w:lang w:val="en-US"/>
-        </w:rPr>
-        <w:tab/>
-      </w:r>
-      <w:r>
-        <w:rPr>
-          <w:rFonts w:ascii="Arial" w:hAnsi="Arial" w:cs="Arial"/>
-          <w:lang w:val="en-US"/>
-        </w:rPr>
-        <w:tab/>
-      </w:r>
-      <w:r>
-        <w:rPr>
-          <w:rFonts w:ascii="Arial" w:hAnsi="Arial" w:cs="Arial"/>
-          <w:lang w:val="en-US"/>
-        </w:rPr>
-        <w:tab/>
-      </w:r>
-      <w:r>
-        <w:rPr>
-          <w:rFonts w:ascii="Arial" w:hAnsi="Arial" w:cs="Arial"/>
-          <w:lang w:val="en-US"/>
-        </w:rPr>
-        <w:tab/>
-      </w:r>
-      <w:r>
-        <w:rPr>
-          <w:rFonts w:ascii="Arial" w:hAnsi="Arial" w:cs="Arial"/>
-          <w:lang w:val="en-US"/>
-        </w:rPr>
-        <w:tab/>
-      </w:r>
-      <w:r>
-        <w:rPr>
-          <w:rFonts w:ascii="Arial" w:hAnsi="Arial" w:cs="Arial"/>
-          <w:lang w:val="en-US"/>
-        </w:rPr>
-        <w:t>1.0 hours</w:t>
-      </w:r>
-      <w:r>
-        <w:rPr>
-          <w:rFonts w:ascii="Arial" w:hAnsi="Arial" w:cs="Arial"/>
-          <w:lang w:val="en-US"/>
-        </w:rPr>
-        <w:tab/>
-        <w:t>2</w:t>
-      </w:r>
-    </w:p>
-    <w:p>
-      <w:pPr>
-        <w:pStyle w:val="Geenafstand"/>
+        <w:t>Glow effects knife</w:t>
+      </w:r>
+      <w:r>
+        <w:rPr>
+          <w:rFonts w:ascii="Arial" w:hAnsi="Arial" w:cs="Arial"/>
+          <w:lang w:val="en-US"/>
+        </w:rPr>
+        <w:tab/>
+      </w:r>
+      <w:r>
+        <w:rPr>
+          <w:rFonts w:ascii="Arial" w:hAnsi="Arial" w:cs="Arial"/>
+          <w:lang w:val="en-US"/>
+        </w:rPr>
+        <w:tab/>
+      </w:r>
+      <w:r>
+        <w:rPr>
+          <w:rFonts w:ascii="Arial" w:hAnsi="Arial" w:cs="Arial"/>
+          <w:lang w:val="en-US"/>
+        </w:rPr>
+        <w:tab/>
+      </w:r>
+      <w:r>
+        <w:rPr>
+          <w:rFonts w:ascii="Arial" w:hAnsi="Arial" w:cs="Arial"/>
+          <w:lang w:val="en-US"/>
+        </w:rPr>
+        <w:tab/>
+      </w:r>
+      <w:r>
+        <w:rPr>
+          <w:rFonts w:ascii="Arial" w:hAnsi="Arial" w:cs="Arial"/>
+          <w:lang w:val="en-US"/>
+        </w:rPr>
+        <w:tab/>
+      </w:r>
+      <w:r>
+        <w:rPr>
+          <w:rFonts w:ascii="Arial" w:hAnsi="Arial" w:cs="Arial"/>
+          <w:lang w:val="en-US"/>
+        </w:rPr>
+        <w:t>0.5 hours</w:t>
+      </w:r>
+      <w:r>
+        <w:rPr>
+          <w:rFonts w:ascii="Arial" w:hAnsi="Arial" w:cs="Arial"/>
+          <w:lang w:val="en-US"/>
+        </w:rPr>
+        <w:tab/>
+        <w:t>3</w:t>
+      </w:r>
+    </w:p>
+    <w:p>
+      <w:pPr>
+        <w:pStyle w:val="NoSpacing"/>
         <w:ind w:left="720"/>
         <w:rPr>
           <w:rFonts w:ascii="Arial" w:hAnsi="Arial" w:cs="Arial"/>
@@ -2428,12 +2407,22 @@
           <w:i/>
           <w:lang w:val="en-US"/>
         </w:rPr>
-        <w:t>Show red mark when you hit someone, or a bloody place beneath the enemy or player</w:t>
-      </w:r>
-    </w:p>
-    <w:p>
-      <w:pPr>
-        <w:pStyle w:val="Geenafstand"/>
+        <w:t>Makes the knife throw even cooler</w:t>
+      </w:r>
+    </w:p>
+    <w:p>
+      <w:pPr>
+        <w:pStyle w:val="NoSpacing"/>
+        <w:ind w:left="720"/>
+        <w:rPr>
+          <w:rFonts w:ascii="Arial" w:hAnsi="Arial" w:cs="Arial"/>
+          <w:lang w:val="en-US"/>
+        </w:rPr>
+      </w:pPr>
+    </w:p>
+    <w:p>
+      <w:pPr>
+        <w:pStyle w:val="NoSpacing"/>
         <w:numPr>
           <w:ilvl w:val="0"/>
           <w:numId w:val="1"/>
@@ -2448,56 +2437,69 @@
           <w:rFonts w:ascii="Arial" w:hAnsi="Arial" w:cs="Arial"/>
           <w:lang w:val="en-US"/>
         </w:rPr>
-        <w:t>Knife effect when you miss</w:t>
-      </w:r>
-      <w:r>
-        <w:rPr>
-          <w:rFonts w:ascii="Arial" w:hAnsi="Arial" w:cs="Arial"/>
-          <w:lang w:val="en-US"/>
-        </w:rPr>
-        <w:tab/>
-      </w:r>
-      <w:r>
-        <w:rPr>
-          <w:rFonts w:ascii="Arial" w:hAnsi="Arial" w:cs="Arial"/>
-          <w:lang w:val="en-US"/>
-        </w:rPr>
-        <w:tab/>
-      </w:r>
-      <w:r>
-        <w:rPr>
-          <w:rFonts w:ascii="Arial" w:hAnsi="Arial" w:cs="Arial"/>
-          <w:lang w:val="en-US"/>
-        </w:rPr>
-        <w:tab/>
-      </w:r>
-      <w:r>
-        <w:rPr>
-          <w:rFonts w:ascii="Arial" w:hAnsi="Arial" w:cs="Arial"/>
-          <w:lang w:val="en-US"/>
-        </w:rPr>
-        <w:tab/>
-        <w:t>1</w:t>
-      </w:r>
-      <w:r>
-        <w:rPr>
-          <w:rFonts w:ascii="Arial" w:hAnsi="Arial" w:cs="Arial"/>
-          <w:lang w:val="en-US"/>
-        </w:rPr>
-        <w:t>.0 hours</w:t>
-      </w:r>
-      <w:r>
-        <w:rPr>
-          <w:rFonts w:ascii="Arial" w:hAnsi="Arial" w:cs="Arial"/>
-          <w:lang w:val="en-US"/>
-        </w:rPr>
-        <w:tab/>
-        <w:t>3</w:t>
-      </w:r>
-    </w:p>
-    <w:p>
-      <w:pPr>
-        <w:pStyle w:val="Geenafstand"/>
+        <w:t>Impact effects</w:t>
+      </w:r>
+      <w:r>
+        <w:rPr>
+          <w:rFonts w:ascii="Arial" w:hAnsi="Arial" w:cs="Arial"/>
+          <w:lang w:val="en-US"/>
+        </w:rPr>
+        <w:tab/>
+      </w:r>
+      <w:r>
+        <w:rPr>
+          <w:rFonts w:ascii="Arial" w:hAnsi="Arial" w:cs="Arial"/>
+          <w:lang w:val="en-US"/>
+        </w:rPr>
+        <w:tab/>
+      </w:r>
+      <w:r>
+        <w:rPr>
+          <w:rFonts w:ascii="Arial" w:hAnsi="Arial" w:cs="Arial"/>
+          <w:lang w:val="en-US"/>
+        </w:rPr>
+        <w:tab/>
+      </w:r>
+      <w:r>
+        <w:rPr>
+          <w:rFonts w:ascii="Arial" w:hAnsi="Arial" w:cs="Arial"/>
+          <w:lang w:val="en-US"/>
+        </w:rPr>
+        <w:tab/>
+      </w:r>
+      <w:r>
+        <w:rPr>
+          <w:rFonts w:ascii="Arial" w:hAnsi="Arial" w:cs="Arial"/>
+          <w:lang w:val="en-US"/>
+        </w:rPr>
+        <w:tab/>
+      </w:r>
+      <w:r>
+        <w:rPr>
+          <w:rFonts w:ascii="Arial" w:hAnsi="Arial" w:cs="Arial"/>
+          <w:lang w:val="en-US"/>
+        </w:rPr>
+        <w:tab/>
+      </w:r>
+      <w:r>
+        <w:rPr>
+          <w:rFonts w:ascii="Arial" w:hAnsi="Arial" w:cs="Arial"/>
+          <w:lang w:val="en-US"/>
+        </w:rPr>
+        <w:t>1.0 hours</w:t>
+      </w:r>
+      <w:r>
+        <w:rPr>
+          <w:rFonts w:ascii="Arial" w:hAnsi="Arial" w:cs="Arial"/>
+          <w:lang w:val="en-US"/>
+        </w:rPr>
+        <w:tab/>
+        <w:t>2</w:t>
+      </w:r>
+    </w:p>
+    <w:p>
+      <w:pPr>
+        <w:pStyle w:val="NoSpacing"/>
         <w:ind w:left="720"/>
         <w:rPr>
           <w:rFonts w:ascii="Arial" w:hAnsi="Arial" w:cs="Arial"/>
@@ -2511,12 +2513,12 @@
           <w:i/>
           <w:lang w:val="en-US"/>
         </w:rPr>
-        <w:t>Knife that falls down and breaks or something</w:t>
-      </w:r>
-    </w:p>
-    <w:p>
-      <w:pPr>
-        <w:pStyle w:val="Geenafstand"/>
+        <w:t>Show red mark when you hit someone, or a bloody place beneath the enemy or player</w:t>
+      </w:r>
+    </w:p>
+    <w:p>
+      <w:pPr>
+        <w:pStyle w:val="NoSpacing"/>
         <w:numPr>
           <w:ilvl w:val="0"/>
           <w:numId w:val="1"/>
@@ -2531,6 +2533,89 @@
           <w:rFonts w:ascii="Arial" w:hAnsi="Arial" w:cs="Arial"/>
           <w:lang w:val="en-US"/>
         </w:rPr>
+        <w:t>Knife effect when you miss</w:t>
+      </w:r>
+      <w:r>
+        <w:rPr>
+          <w:rFonts w:ascii="Arial" w:hAnsi="Arial" w:cs="Arial"/>
+          <w:lang w:val="en-US"/>
+        </w:rPr>
+        <w:tab/>
+      </w:r>
+      <w:r>
+        <w:rPr>
+          <w:rFonts w:ascii="Arial" w:hAnsi="Arial" w:cs="Arial"/>
+          <w:lang w:val="en-US"/>
+        </w:rPr>
+        <w:tab/>
+      </w:r>
+      <w:r>
+        <w:rPr>
+          <w:rFonts w:ascii="Arial" w:hAnsi="Arial" w:cs="Arial"/>
+          <w:lang w:val="en-US"/>
+        </w:rPr>
+        <w:tab/>
+      </w:r>
+      <w:r>
+        <w:rPr>
+          <w:rFonts w:ascii="Arial" w:hAnsi="Arial" w:cs="Arial"/>
+          <w:lang w:val="en-US"/>
+        </w:rPr>
+        <w:tab/>
+        <w:t>1</w:t>
+      </w:r>
+      <w:r>
+        <w:rPr>
+          <w:rFonts w:ascii="Arial" w:hAnsi="Arial" w:cs="Arial"/>
+          <w:lang w:val="en-US"/>
+        </w:rPr>
+        <w:t>.0 hours</w:t>
+      </w:r>
+      <w:r>
+        <w:rPr>
+          <w:rFonts w:ascii="Arial" w:hAnsi="Arial" w:cs="Arial"/>
+          <w:lang w:val="en-US"/>
+        </w:rPr>
+        <w:tab/>
+        <w:t>3</w:t>
+      </w:r>
+    </w:p>
+    <w:p>
+      <w:pPr>
+        <w:pStyle w:val="NoSpacing"/>
+        <w:ind w:left="720"/>
+        <w:rPr>
+          <w:rFonts w:ascii="Arial" w:hAnsi="Arial" w:cs="Arial"/>
+          <w:i/>
+          <w:lang w:val="en-US"/>
+        </w:rPr>
+      </w:pPr>
+      <w:r>
+        <w:rPr>
+          <w:rFonts w:ascii="Arial" w:hAnsi="Arial" w:cs="Arial"/>
+          <w:i/>
+          <w:lang w:val="en-US"/>
+        </w:rPr>
+        <w:t>Knife that falls down and breaks or something</w:t>
+      </w:r>
+    </w:p>
+    <w:p>
+      <w:pPr>
+        <w:pStyle w:val="NoSpacing"/>
+        <w:numPr>
+          <w:ilvl w:val="0"/>
+          <w:numId w:val="1"/>
+        </w:numPr>
+        <w:rPr>
+          <w:rFonts w:ascii="Arial" w:hAnsi="Arial" w:cs="Arial"/>
+          <w:lang w:val="en-US"/>
+        </w:rPr>
+      </w:pPr>
+      <w:r>
+        <w:rPr>
+          <w:rFonts w:ascii="Arial" w:hAnsi="Arial" w:cs="Arial"/>
+          <w:lang w:val="en-US"/>
+        </w:rPr>
         <w:t xml:space="preserve">Destroying stone </w:t>
       </w:r>
       <w:r>
@@ -2579,7 +2664,7 @@
     </w:p>
     <w:p>
       <w:pPr>
-        <w:pStyle w:val="Geenafstand"/>
+        <w:pStyle w:val="NoSpacing"/>
         <w:ind w:left="720"/>
         <w:rPr>
           <w:rFonts w:ascii="Arial" w:hAnsi="Arial" w:cs="Arial"/>
@@ -2882,15 +2967,15 @@
     <w:lsdException w:name="Bibliography" w:uiPriority="37"/>
     <w:lsdException w:name="TOC Heading" w:uiPriority="39" w:qFormat="1"/>
   </w:latentStyles>
-  <w:style w:type="paragraph" w:default="1" w:styleId="Standaard">
+  <w:style w:type="paragraph" w:default="1" w:styleId="Normal">
     <w:name w:val="Normal"/>
     <w:qFormat/>
   </w:style>
-  <w:style w:type="paragraph" w:styleId="Kop2">
+  <w:style w:type="paragraph" w:styleId="Heading2">
     <w:name w:val="heading 2"/>
-    <w:basedOn w:val="Standaard"/>
-    <w:next w:val="Standaard"/>
-    <w:link w:val="Kop2Char"/>
+    <w:basedOn w:val="Normal"/>
+    <w:next w:val="Normal"/>
+    <w:link w:val="Heading2Char"/>
     <w:uiPriority w:val="9"/>
     <w:unhideWhenUsed/>
     <w:qFormat/>
@@ -2910,13 +2995,13 @@
       <w:szCs w:val="26"/>
     </w:rPr>
   </w:style>
-  <w:style w:type="character" w:default="1" w:styleId="Standaardalinea-lettertype">
+  <w:style w:type="character" w:default="1" w:styleId="DefaultParagraphFont">
     <w:name w:val="Default Paragraph Font"/>
     <w:uiPriority w:val="1"/>
     <w:semiHidden/>
     <w:unhideWhenUsed/>
   </w:style>
-  <w:style w:type="table" w:default="1" w:styleId="Standaardtabel">
+  <w:style w:type="table" w:default="1" w:styleId="TableNormal">
     <w:name w:val="Normal Table"/>
     <w:uiPriority w:val="99"/>
     <w:semiHidden/>
@@ -2931,13 +3016,13 @@
       </w:tblCellMar>
     </w:tblPr>
   </w:style>
-  <w:style w:type="numbering" w:default="1" w:styleId="Geenlijst">
+  <w:style w:type="numbering" w:default="1" w:styleId="NoList">
     <w:name w:val="No List"/>
     <w:uiPriority w:val="99"/>
     <w:semiHidden/>
     <w:unhideWhenUsed/>
   </w:style>
-  <w:style w:type="paragraph" w:styleId="Geenafstand">
+  <w:style w:type="paragraph" w:styleId="NoSpacing">
     <w:name w:val="No Spacing"/>
     <w:uiPriority w:val="1"/>
     <w:qFormat/>
@@ -2946,10 +3031,10 @@
       <w:spacing w:after="0" w:line="240" w:lineRule="auto"/>
     </w:pPr>
   </w:style>
-  <w:style w:type="character" w:customStyle="1" w:styleId="Kop2Char">
-    <w:name w:val="Kop 2 Char"/>
-    <w:basedOn w:val="Standaardalinea-lettertype"/>
-    <w:link w:val="Kop2"/>
+  <w:style w:type="character" w:customStyle="1" w:styleId="Heading2Char">
+    <w:name w:val="Heading 2 Char"/>
+    <w:basedOn w:val="DefaultParagraphFont"/>
+    <w:link w:val="Heading2"/>
     <w:uiPriority w:val="9"/>
     <w:rsid w:val="00374CC9"/>
     <w:rPr>
@@ -2961,9 +3046,9 @@
       <w:szCs w:val="26"/>
     </w:rPr>
   </w:style>
-  <w:style w:type="paragraph" w:styleId="Lijstalinea">
+  <w:style w:type="paragraph" w:styleId="ListParagraph">
     <w:name w:val="List Paragraph"/>
-    <w:basedOn w:val="Standaard"/>
+    <w:basedOn w:val="Normal"/>
     <w:uiPriority w:val="34"/>
     <w:qFormat/>
     <w:rsid w:val="00374CC9"/>
@@ -3131,15 +3216,15 @@
     <w:lsdException w:name="Bibliography" w:uiPriority="37"/>
     <w:lsdException w:name="TOC Heading" w:uiPriority="39" w:qFormat="1"/>
   </w:latentStyles>
-  <w:style w:type="paragraph" w:default="1" w:styleId="Standaard">
+  <w:style w:type="paragraph" w:default="1" w:styleId="Normal">
     <w:name w:val="Normal"/>
     <w:qFormat/>
   </w:style>
-  <w:style w:type="paragraph" w:styleId="Kop2">
+  <w:style w:type="paragraph" w:styleId="Heading2">
     <w:name w:val="heading 2"/>
-    <w:basedOn w:val="Standaard"/>
-    <w:next w:val="Standaard"/>
-    <w:link w:val="Kop2Char"/>
+    <w:basedOn w:val="Normal"/>
+    <w:next w:val="Normal"/>
+    <w:link w:val="Heading2Char"/>
     <w:uiPriority w:val="9"/>
     <w:unhideWhenUsed/>
     <w:qFormat/>
@@ -3159,13 +3244,13 @@
       <w:szCs w:val="26"/>
     </w:rPr>
   </w:style>
-  <w:style w:type="character" w:default="1" w:styleId="Standaardalinea-lettertype">
+  <w:style w:type="character" w:default="1" w:styleId="DefaultParagraphFont">
     <w:name w:val="Default Paragraph Font"/>
     <w:uiPriority w:val="1"/>
     <w:semiHidden/>
     <w:unhideWhenUsed/>
   </w:style>
-  <w:style w:type="table" w:default="1" w:styleId="Standaardtabel">
+  <w:style w:type="table" w:default="1" w:styleId="TableNormal">
     <w:name w:val="Normal Table"/>
     <w:uiPriority w:val="99"/>
     <w:semiHidden/>
@@ -3180,13 +3265,13 @@
       </w:tblCellMar>
     </w:tblPr>
   </w:style>
-  <w:style w:type="numbering" w:default="1" w:styleId="Geenlijst">
+  <w:style w:type="numbering" w:default="1" w:styleId="NoList">
     <w:name w:val="No List"/>
     <w:uiPriority w:val="99"/>
     <w:semiHidden/>
     <w:unhideWhenUsed/>
   </w:style>
-  <w:style w:type="paragraph" w:styleId="Geenafstand">
+  <w:style w:type="paragraph" w:styleId="NoSpacing">
     <w:name w:val="No Spacing"/>
     <w:uiPriority w:val="1"/>
     <w:qFormat/>
@@ -3195,10 +3280,10 @@
       <w:spacing w:after="0" w:line="240" w:lineRule="auto"/>
     </w:pPr>
   </w:style>
-  <w:style w:type="character" w:customStyle="1" w:styleId="Kop2Char">
-    <w:name w:val="Kop 2 Char"/>
-    <w:basedOn w:val="Standaardalinea-lettertype"/>
-    <w:link w:val="Kop2"/>
+  <w:style w:type="character" w:customStyle="1" w:styleId="Heading2Char">
+    <w:name w:val="Heading 2 Char"/>
+    <w:basedOn w:val="DefaultParagraphFont"/>
+    <w:link w:val="Heading2"/>
     <w:uiPriority w:val="9"/>
     <w:rsid w:val="00374CC9"/>
     <w:rPr>
@@ -3210,9 +3295,9 @@
       <w:szCs w:val="26"/>
     </w:rPr>
   </w:style>
-  <w:style w:type="paragraph" w:styleId="Lijstalinea">
+  <w:style w:type="paragraph" w:styleId="ListParagraph">
     <w:name w:val="List Paragraph"/>
-    <w:basedOn w:val="Standaard"/>
+    <w:basedOn w:val="Normal"/>
     <w:uiPriority w:val="34"/>
     <w:qFormat/>
     <w:rsid w:val="00374CC9"/>

</xml_diff>